<commit_message>
Class files from our Sprint Meeting
</commit_message>
<xml_diff>
--- a/Sum Fun Initial Product Backlog.docx
+++ b/Sum Fun Initial Product Backlog.docx
@@ -42,6 +42,7 @@
           </w:tcPr>
           <w:p>
             <w:pPr>
+              <w:jc w:val="center"/>
               <w:rPr>
                 <w:b/>
               </w:rPr>
@@ -104,6 +105,7 @@
           </w:tcPr>
           <w:p>
             <w:pPr>
+              <w:jc w:val="center"/>
               <w:rPr>
                 <w:b/>
               </w:rPr>
@@ -123,6 +125,7 @@
           </w:tcPr>
           <w:p>
             <w:pPr>
+              <w:jc w:val="center"/>
               <w:rPr>
                 <w:b/>
               </w:rPr>
@@ -140,6 +143,12 @@
               <w:br/>
               <w:t>Time</w:t>
             </w:r>
+            <w:r>
+              <w:rPr>
+                <w:b/>
+              </w:rPr>
+              <w:t xml:space="preserve"> (Hours)</w:t>
+            </w:r>
           </w:p>
         </w:tc>
       </w:tr>
@@ -150,6 +159,9 @@
             <w:shd w:val="clear" w:color="auto" w:fill="auto"/>
           </w:tcPr>
           <w:p>
+            <w:pPr>
+              <w:jc w:val="center"/>
+            </w:pPr>
             <w:r>
               <w:t>SF-1</w:t>
             </w:r>
@@ -186,8 +198,14 @@
                 <w:ilvl w:val="0"/>
                 <w:numId w:val="1"/>
               </w:numPr>
-            </w:pPr>
-            <w:r>
+              <w:rPr>
+                <w:color w:val="FF0000"/>
+              </w:rPr>
+            </w:pPr>
+            <w:r>
+              <w:rPr>
+                <w:color w:val="FF0000"/>
+              </w:rPr>
               <w:t>Tile queue populated with five random values from 0 - 9.</w:t>
             </w:r>
           </w:p>
@@ -198,8 +216,14 @@
                 <w:ilvl w:val="0"/>
                 <w:numId w:val="1"/>
               </w:numPr>
-            </w:pPr>
-            <w:r>
+              <w:rPr>
+                <w:color w:val="FF0000"/>
+              </w:rPr>
+            </w:pPr>
+            <w:r>
+              <w:rPr>
+                <w:color w:val="FF0000"/>
+              </w:rPr>
               <w:t>9x9 game board populated with 49 random values from 0-9 arranged in 7x7 grid.</w:t>
             </w:r>
           </w:p>
@@ -210,8 +234,14 @@
                 <w:ilvl w:val="0"/>
                 <w:numId w:val="1"/>
               </w:numPr>
-            </w:pPr>
-            <w:r>
+              <w:rPr>
+                <w:color w:val="FF0000"/>
+              </w:rPr>
+            </w:pPr>
+            <w:r>
+              <w:rPr>
+                <w:color w:val="FF0000"/>
+              </w:rPr>
               <w:t>Start immediately after launching app.</w:t>
             </w:r>
           </w:p>
@@ -246,6 +276,9 @@
             <w:shd w:val="clear" w:color="auto" w:fill="auto"/>
           </w:tcPr>
           <w:p>
+            <w:pPr>
+              <w:jc w:val="center"/>
+            </w:pPr>
             <w:r>
               <w:t>High</w:t>
             </w:r>
@@ -258,15 +291,16 @@
           </w:tcPr>
           <w:p>
             <w:pPr>
-              <w:rPr>
-                <w:b/>
-              </w:rPr>
-            </w:pPr>
-            <w:r>
-              <w:rPr>
-                <w:b/>
-              </w:rPr>
-              <w:t>5 hours</w:t>
+              <w:jc w:val="center"/>
+              <w:rPr>
+                <w:b/>
+              </w:rPr>
+            </w:pPr>
+            <w:r>
+              <w:rPr>
+                <w:b/>
+              </w:rPr>
+              <w:t>12</w:t>
             </w:r>
           </w:p>
         </w:tc>
@@ -279,6 +313,7 @@
           </w:tcPr>
           <w:p>
             <w:pPr>
+              <w:jc w:val="center"/>
               <w:rPr>
                 <w:b/>
               </w:rPr>
@@ -385,6 +420,7 @@
           </w:tcPr>
           <w:p>
             <w:pPr>
+              <w:jc w:val="center"/>
               <w:rPr>
                 <w:b/>
               </w:rPr>
@@ -401,16 +437,11 @@
           </w:tcPr>
           <w:p>
             <w:pPr>
-              <w:rPr>
-                <w:b/>
-              </w:rPr>
-            </w:pPr>
-            <w:r>
-              <w:rPr>
-                <w:b/>
-              </w:rPr>
-              <w:t>5 hours</w:t>
-            </w:r>
+              <w:jc w:val="center"/>
+              <w:rPr>
+                <w:b/>
+              </w:rPr>
+            </w:pPr>
           </w:p>
         </w:tc>
       </w:tr>
@@ -422,6 +453,7 @@
           </w:tcPr>
           <w:p>
             <w:pPr>
+              <w:jc w:val="center"/>
               <w:rPr>
                 <w:b/>
               </w:rPr>
@@ -460,8 +492,14 @@
                 <w:ilvl w:val="0"/>
                 <w:numId w:val="3"/>
               </w:numPr>
-            </w:pPr>
-            <w:r>
+              <w:rPr>
+                <w:color w:val="FF0000"/>
+              </w:rPr>
+            </w:pPr>
+            <w:r>
+              <w:rPr>
+                <w:color w:val="FF0000"/>
+              </w:rPr>
               <w:t>Only first tile from the tile queue may be selected.</w:t>
             </w:r>
           </w:p>
@@ -472,14 +510,26 @@
                 <w:ilvl w:val="0"/>
                 <w:numId w:val="3"/>
               </w:numPr>
-            </w:pPr>
-            <w:r>
+              <w:rPr>
+                <w:color w:val="FF0000"/>
+              </w:rPr>
+            </w:pPr>
+            <w:r>
+              <w:rPr>
+                <w:color w:val="FF0000"/>
+              </w:rPr>
               <w:t xml:space="preserve">Place onto corner </w:t>
             </w:r>
             <w:r>
+              <w:rPr>
+                <w:color w:val="FF0000"/>
+              </w:rPr>
               <w:t>tile</w:t>
             </w:r>
             <w:r>
+              <w:rPr>
+                <w:color w:val="FF0000"/>
+              </w:rPr>
               <w:t xml:space="preserve"> of game board.</w:t>
             </w:r>
           </w:p>
@@ -492,15 +542,48 @@
               </w:numPr>
             </w:pPr>
             <w:r>
+              <w:rPr>
+                <w:color w:val="FF0000"/>
+              </w:rPr>
               <w:t>Place onto bo</w:t>
             </w:r>
             <w:r>
+              <w:rPr>
+                <w:color w:val="FF0000"/>
+              </w:rPr>
               <w:t xml:space="preserve">rder </w:t>
             </w:r>
             <w:r>
+              <w:rPr>
+                <w:color w:val="FF0000"/>
+              </w:rPr>
               <w:t>tile</w:t>
             </w:r>
             <w:r>
+              <w:rPr>
+                <w:color w:val="FF0000"/>
+              </w:rPr>
+              <w:t xml:space="preserve"> of game board</w:t>
+            </w:r>
+            <w:r>
+              <w:t>.</w:t>
+            </w:r>
+          </w:p>
+          <w:p>
+            <w:pPr>
+              <w:pStyle w:val="ListParagraph"/>
+              <w:numPr>
+                <w:ilvl w:val="0"/>
+                <w:numId w:val="3"/>
+              </w:numPr>
+            </w:pPr>
+            <w:r>
+              <w:t xml:space="preserve">Place onto interior </w:t>
+            </w:r>
+            <w:r>
+              <w:t>tile</w:t>
+            </w:r>
+            <w:r>
               <w:t xml:space="preserve"> of game board.</w:t>
             </w:r>
           </w:p>
@@ -513,25 +596,17 @@
               </w:numPr>
             </w:pPr>
             <w:r>
-              <w:t xml:space="preserve">Place onto interior </w:t>
-            </w:r>
-            <w:r>
-              <w:t>tile</w:t>
-            </w:r>
-            <w:r>
-              <w:t xml:space="preserve"> of game board.</w:t>
-            </w:r>
-          </w:p>
-          <w:p>
-            <w:pPr>
-              <w:pStyle w:val="ListParagraph"/>
-              <w:numPr>
-                <w:ilvl w:val="0"/>
-                <w:numId w:val="3"/>
-              </w:numPr>
-            </w:pPr>
-            <w:r>
-              <w:t>Can only place onto unoccupied tile of game board.</w:t>
+              <w:rPr>
+                <w:color w:val="FF0000"/>
+              </w:rPr>
+              <w:t>Can only place onto unoccupied tile of</w:t>
+            </w:r>
+            <w:r>
+              <w:t xml:space="preserve"> </w:t>
+            </w:r>
+            <w:r>
+              <w:lastRenderedPageBreak/>
+              <w:t>game board.</w:t>
             </w:r>
           </w:p>
         </w:tc>
@@ -541,7 +616,11 @@
             <w:shd w:val="clear" w:color="auto" w:fill="auto"/>
           </w:tcPr>
           <w:p>
-            <w:r>
+            <w:pPr>
+              <w:jc w:val="center"/>
+            </w:pPr>
+            <w:r>
+              <w:lastRenderedPageBreak/>
               <w:t>High</w:t>
             </w:r>
           </w:p>
@@ -553,15 +632,16 @@
           </w:tcPr>
           <w:p>
             <w:pPr>
-              <w:rPr>
-                <w:b/>
-              </w:rPr>
-            </w:pPr>
-            <w:r>
-              <w:rPr>
-                <w:b/>
-              </w:rPr>
-              <w:t>5 hours</w:t>
+              <w:jc w:val="center"/>
+              <w:rPr>
+                <w:b/>
+              </w:rPr>
+            </w:pPr>
+            <w:r>
+              <w:rPr>
+                <w:b/>
+              </w:rPr>
+              <w:t>4</w:t>
             </w:r>
           </w:p>
         </w:tc>
@@ -574,6 +654,7 @@
           </w:tcPr>
           <w:p>
             <w:pPr>
+              <w:jc w:val="center"/>
               <w:rPr>
                 <w:b/>
               </w:rPr>
@@ -622,6 +703,9 @@
             <w:shd w:val="clear" w:color="auto" w:fill="auto"/>
           </w:tcPr>
           <w:p>
+            <w:pPr>
+              <w:jc w:val="center"/>
+            </w:pPr>
             <w:r>
               <w:t>High</w:t>
             </w:r>
@@ -634,15 +718,16 @@
           </w:tcPr>
           <w:p>
             <w:pPr>
-              <w:rPr>
-                <w:b/>
-              </w:rPr>
-            </w:pPr>
-            <w:r>
-              <w:rPr>
-                <w:b/>
-              </w:rPr>
-              <w:t>2 hours</w:t>
+              <w:jc w:val="center"/>
+              <w:rPr>
+                <w:b/>
+              </w:rPr>
+            </w:pPr>
+            <w:r>
+              <w:rPr>
+                <w:b/>
+              </w:rPr>
+              <w:t>4</w:t>
             </w:r>
           </w:p>
         </w:tc>
@@ -655,6 +740,7 @@
           </w:tcPr>
           <w:p>
             <w:pPr>
+              <w:jc w:val="center"/>
               <w:rPr>
                 <w:b/>
               </w:rPr>
@@ -732,6 +818,9 @@
             <w:shd w:val="clear" w:color="auto" w:fill="auto"/>
           </w:tcPr>
           <w:p>
+            <w:pPr>
+              <w:jc w:val="center"/>
+            </w:pPr>
             <w:r>
               <w:t>High</w:t>
             </w:r>
@@ -744,15 +833,16 @@
           </w:tcPr>
           <w:p>
             <w:pPr>
-              <w:rPr>
-                <w:b/>
-              </w:rPr>
-            </w:pPr>
-            <w:r>
-              <w:rPr>
-                <w:b/>
-              </w:rPr>
-              <w:t>3 hours</w:t>
+              <w:jc w:val="center"/>
+              <w:rPr>
+                <w:b/>
+              </w:rPr>
+            </w:pPr>
+            <w:r>
+              <w:rPr>
+                <w:b/>
+              </w:rPr>
+              <w:t>10</w:t>
             </w:r>
           </w:p>
         </w:tc>
@@ -765,6 +855,7 @@
           </w:tcPr>
           <w:p>
             <w:pPr>
+              <w:jc w:val="center"/>
               <w:rPr>
                 <w:b/>
               </w:rPr>
@@ -842,6 +933,9 @@
             <w:shd w:val="clear" w:color="auto" w:fill="auto"/>
           </w:tcPr>
           <w:p>
+            <w:pPr>
+              <w:jc w:val="center"/>
+            </w:pPr>
             <w:r>
               <w:t>High</w:t>
             </w:r>
@@ -854,16 +948,11 @@
           </w:tcPr>
           <w:p>
             <w:pPr>
-              <w:rPr>
-                <w:b/>
-              </w:rPr>
-            </w:pPr>
-            <w:r>
-              <w:rPr>
-                <w:b/>
-              </w:rPr>
-              <w:t>4 hours</w:t>
-            </w:r>
+              <w:jc w:val="center"/>
+              <w:rPr>
+                <w:b/>
+              </w:rPr>
+            </w:pPr>
           </w:p>
         </w:tc>
       </w:tr>
@@ -875,6 +964,7 @@
           </w:tcPr>
           <w:p>
             <w:pPr>
+              <w:jc w:val="center"/>
               <w:rPr>
                 <w:b/>
               </w:rPr>
@@ -958,6 +1048,9 @@
             <w:shd w:val="clear" w:color="auto" w:fill="auto"/>
           </w:tcPr>
           <w:p>
+            <w:pPr>
+              <w:jc w:val="center"/>
+            </w:pPr>
             <w:r>
               <w:t>High</w:t>
             </w:r>
@@ -970,16 +1063,11 @@
           </w:tcPr>
           <w:p>
             <w:pPr>
-              <w:rPr>
-                <w:b/>
-              </w:rPr>
-            </w:pPr>
-            <w:r>
-              <w:rPr>
-                <w:b/>
-              </w:rPr>
-              <w:t>5 hours</w:t>
-            </w:r>
+              <w:jc w:val="center"/>
+              <w:rPr>
+                <w:b/>
+              </w:rPr>
+            </w:pPr>
           </w:p>
         </w:tc>
       </w:tr>
@@ -991,6 +1079,7 @@
           </w:tcPr>
           <w:p>
             <w:pPr>
+              <w:jc w:val="center"/>
               <w:rPr>
                 <w:b/>
               </w:rPr>
@@ -1007,7 +1096,11 @@
           </w:tcPr>
           <w:p>
             <w:r>
-              <w:t>As a player, I want to view how many moves I have left when playing an untimed game.</w:t>
+              <w:t xml:space="preserve">As a player, I want to view how many moves I have left when playing an </w:t>
+            </w:r>
+            <w:r>
+              <w:lastRenderedPageBreak/>
+              <w:t>untimed game.</w:t>
             </w:r>
           </w:p>
         </w:tc>
@@ -1024,6 +1117,7 @@
               </w:numPr>
             </w:pPr>
             <w:r>
+              <w:lastRenderedPageBreak/>
               <w:t>Number of moves left must be 50 when game is started.</w:t>
             </w:r>
           </w:p>
@@ -1036,11 +1130,8 @@
               </w:numPr>
             </w:pPr>
             <w:r>
-              <w:t xml:space="preserve">Number of moves must decrease by 1 </w:t>
-            </w:r>
-            <w:r>
               <w:lastRenderedPageBreak/>
-              <w:t>each time a tile is placed.</w:t>
+              <w:t>Number of moves must decrease by 1 each time a tile is placed.</w:t>
             </w:r>
           </w:p>
         </w:tc>
@@ -1050,6 +1141,9 @@
             <w:shd w:val="clear" w:color="auto" w:fill="auto"/>
           </w:tcPr>
           <w:p>
+            <w:pPr>
+              <w:jc w:val="center"/>
+            </w:pPr>
             <w:r>
               <w:lastRenderedPageBreak/>
               <w:t>High</w:t>
@@ -1063,15 +1157,16 @@
           </w:tcPr>
           <w:p>
             <w:pPr>
-              <w:rPr>
-                <w:b/>
-              </w:rPr>
-            </w:pPr>
-            <w:r>
-              <w:rPr>
-                <w:b/>
-              </w:rPr>
-              <w:t>3 hours</w:t>
+              <w:jc w:val="center"/>
+              <w:rPr>
+                <w:b/>
+              </w:rPr>
+            </w:pPr>
+            <w:r>
+              <w:rPr>
+                <w:b/>
+              </w:rPr>
+              <w:t>4</w:t>
             </w:r>
           </w:p>
         </w:tc>
@@ -1084,6 +1179,7 @@
           </w:tcPr>
           <w:p>
             <w:pPr>
+              <w:jc w:val="center"/>
               <w:rPr>
                 <w:b/>
               </w:rPr>
@@ -1140,6 +1236,9 @@
             <w:shd w:val="clear" w:color="auto" w:fill="auto"/>
           </w:tcPr>
           <w:p>
+            <w:pPr>
+              <w:jc w:val="center"/>
+            </w:pPr>
             <w:r>
               <w:t>High</w:t>
             </w:r>
@@ -1152,16 +1251,11 @@
           </w:tcPr>
           <w:p>
             <w:pPr>
-              <w:rPr>
-                <w:b/>
-              </w:rPr>
-            </w:pPr>
-            <w:r>
-              <w:rPr>
-                <w:b/>
-              </w:rPr>
-              <w:t>3 hours</w:t>
-            </w:r>
+              <w:jc w:val="center"/>
+              <w:rPr>
+                <w:b/>
+              </w:rPr>
+            </w:pPr>
           </w:p>
         </w:tc>
       </w:tr>
@@ -1173,6 +1267,7 @@
           </w:tcPr>
           <w:p>
             <w:pPr>
+              <w:jc w:val="center"/>
               <w:rPr>
                 <w:b/>
               </w:rPr>
@@ -1193,6 +1288,1091 @@
             </w:r>
             <w:r>
               <w:t xml:space="preserve">. This only occurs when removing 3 or more tiles. </w:t>
+            </w:r>
+          </w:p>
+        </w:tc>
+        <w:tc>
+          <w:tcPr>
+            <w:tcW w:w="4050" w:type="dxa"/>
+          </w:tcPr>
+          <w:p>
+            <w:pPr>
+              <w:pStyle w:val="ListParagraph"/>
+              <w:numPr>
+                <w:ilvl w:val="0"/>
+                <w:numId w:val="9"/>
+              </w:numPr>
+            </w:pPr>
+            <w:r>
+              <w:t>Points are only earned when placement of a tile results in removal of it and its neighbors.</w:t>
+            </w:r>
+          </w:p>
+          <w:p>
+            <w:pPr>
+              <w:pStyle w:val="ListParagraph"/>
+              <w:numPr>
+                <w:ilvl w:val="0"/>
+                <w:numId w:val="9"/>
+              </w:numPr>
+            </w:pPr>
+            <w:r>
+              <w:t>Points are equal to 10 * (# neighbors removed)</w:t>
+            </w:r>
+          </w:p>
+          <w:p>
+            <w:pPr>
+              <w:pStyle w:val="ListParagraph"/>
+              <w:numPr>
+                <w:ilvl w:val="0"/>
+                <w:numId w:val="9"/>
+              </w:numPr>
+            </w:pPr>
+            <w:r>
+              <w:t>Number of neighbors removed in range 1-7 inclusive.</w:t>
+            </w:r>
+          </w:p>
+        </w:tc>
+        <w:tc>
+          <w:tcPr>
+            <w:tcW w:w="1080" w:type="dxa"/>
+            <w:shd w:val="clear" w:color="auto" w:fill="auto"/>
+          </w:tcPr>
+          <w:p>
+            <w:pPr>
+              <w:jc w:val="center"/>
+            </w:pPr>
+            <w:r>
+              <w:t>High</w:t>
+            </w:r>
+          </w:p>
+        </w:tc>
+        <w:tc>
+          <w:tcPr>
+            <w:tcW w:w="1350" w:type="dxa"/>
+            <w:shd w:val="clear" w:color="auto" w:fill="auto"/>
+          </w:tcPr>
+          <w:p>
+            <w:pPr>
+              <w:jc w:val="center"/>
+              <w:rPr>
+                <w:b/>
+              </w:rPr>
+            </w:pPr>
+          </w:p>
+        </w:tc>
+      </w:tr>
+      <w:tr>
+        <w:tc>
+          <w:tcPr>
+            <w:tcW w:w="828" w:type="dxa"/>
+            <w:shd w:val="clear" w:color="auto" w:fill="auto"/>
+          </w:tcPr>
+          <w:p>
+            <w:pPr>
+              <w:jc w:val="center"/>
+              <w:rPr>
+                <w:b/>
+              </w:rPr>
+            </w:pPr>
+            <w:r>
+              <w:t>SF-11</w:t>
+            </w:r>
+          </w:p>
+        </w:tc>
+        <w:tc>
+          <w:tcPr>
+            <w:tcW w:w="7290" w:type="dxa"/>
+            <w:shd w:val="clear" w:color="auto" w:fill="auto"/>
+          </w:tcPr>
+          <w:p>
+            <w:r>
+              <w:t>As a player, I want to view the total points I have earned anytime while playing the game.</w:t>
+            </w:r>
+          </w:p>
+        </w:tc>
+        <w:tc>
+          <w:tcPr>
+            <w:tcW w:w="4050" w:type="dxa"/>
+          </w:tcPr>
+          <w:p>
+            <w:pPr>
+              <w:pStyle w:val="ListParagraph"/>
+              <w:ind w:left="0"/>
+            </w:pPr>
+          </w:p>
+        </w:tc>
+        <w:tc>
+          <w:tcPr>
+            <w:tcW w:w="1080" w:type="dxa"/>
+            <w:shd w:val="clear" w:color="auto" w:fill="auto"/>
+          </w:tcPr>
+          <w:p>
+            <w:pPr>
+              <w:jc w:val="center"/>
+            </w:pPr>
+            <w:r>
+              <w:t>High</w:t>
+            </w:r>
+          </w:p>
+        </w:tc>
+        <w:tc>
+          <w:tcPr>
+            <w:tcW w:w="1350" w:type="dxa"/>
+            <w:shd w:val="clear" w:color="auto" w:fill="auto"/>
+          </w:tcPr>
+          <w:p>
+            <w:pPr>
+              <w:jc w:val="center"/>
+              <w:rPr>
+                <w:b/>
+              </w:rPr>
+            </w:pPr>
+            <w:r>
+              <w:rPr>
+                <w:b/>
+              </w:rPr>
+              <w:t>5</w:t>
+            </w:r>
+          </w:p>
+        </w:tc>
+      </w:tr>
+      <w:tr>
+        <w:tc>
+          <w:tcPr>
+            <w:tcW w:w="828" w:type="dxa"/>
+            <w:shd w:val="clear" w:color="auto" w:fill="auto"/>
+          </w:tcPr>
+          <w:p>
+            <w:pPr>
+              <w:jc w:val="center"/>
+              <w:rPr>
+                <w:b/>
+              </w:rPr>
+            </w:pPr>
+            <w:r>
+              <w:t>SF-12</w:t>
+            </w:r>
+          </w:p>
+        </w:tc>
+        <w:tc>
+          <w:tcPr>
+            <w:tcW w:w="7290" w:type="dxa"/>
+            <w:shd w:val="clear" w:color="auto" w:fill="auto"/>
+          </w:tcPr>
+          <w:p>
+            <w:r>
+              <w:t>As a player, I want to refresh the tile queue at any time while playing the game.</w:t>
+            </w:r>
+          </w:p>
+        </w:tc>
+        <w:tc>
+          <w:tcPr>
+            <w:tcW w:w="4050" w:type="dxa"/>
+          </w:tcPr>
+          <w:p>
+            <w:pPr>
+              <w:pStyle w:val="ListParagraph"/>
+              <w:ind w:left="0"/>
+            </w:pPr>
+            <w:r>
+              <w:t>Can only be done once.</w:t>
+            </w:r>
+          </w:p>
+        </w:tc>
+        <w:tc>
+          <w:tcPr>
+            <w:tcW w:w="1080" w:type="dxa"/>
+            <w:shd w:val="clear" w:color="auto" w:fill="auto"/>
+          </w:tcPr>
+          <w:p>
+            <w:pPr>
+              <w:jc w:val="center"/>
+            </w:pPr>
+            <w:r>
+              <w:t>Medium</w:t>
+            </w:r>
+          </w:p>
+        </w:tc>
+        <w:tc>
+          <w:tcPr>
+            <w:tcW w:w="1350" w:type="dxa"/>
+            <w:shd w:val="clear" w:color="auto" w:fill="auto"/>
+          </w:tcPr>
+          <w:p>
+            <w:pPr>
+              <w:jc w:val="center"/>
+              <w:rPr>
+                <w:b/>
+              </w:rPr>
+            </w:pPr>
+          </w:p>
+        </w:tc>
+      </w:tr>
+      <w:tr>
+        <w:tc>
+          <w:tcPr>
+            <w:tcW w:w="828" w:type="dxa"/>
+            <w:shd w:val="clear" w:color="auto" w:fill="auto"/>
+          </w:tcPr>
+          <w:p>
+            <w:pPr>
+              <w:jc w:val="center"/>
+              <w:rPr>
+                <w:b/>
+              </w:rPr>
+            </w:pPr>
+            <w:r>
+              <w:t>SF-13</w:t>
+            </w:r>
+          </w:p>
+        </w:tc>
+        <w:tc>
+          <w:tcPr>
+            <w:tcW w:w="7290" w:type="dxa"/>
+            <w:shd w:val="clear" w:color="auto" w:fill="auto"/>
+          </w:tcPr>
+          <w:p>
+            <w:r>
+              <w:t>As a player, I want to select a single tile from the game board and remove all tiles with the same number.</w:t>
+            </w:r>
+          </w:p>
+        </w:tc>
+        <w:tc>
+          <w:tcPr>
+            <w:tcW w:w="4050" w:type="dxa"/>
+          </w:tcPr>
+          <w:p>
+            <w:pPr>
+              <w:pStyle w:val="ListParagraph"/>
+              <w:ind w:left="0"/>
+            </w:pPr>
+            <w:r>
+              <w:t>Can only be done once.</w:t>
+            </w:r>
+          </w:p>
+        </w:tc>
+        <w:tc>
+          <w:tcPr>
+            <w:tcW w:w="1080" w:type="dxa"/>
+            <w:shd w:val="clear" w:color="auto" w:fill="auto"/>
+          </w:tcPr>
+          <w:p>
+            <w:pPr>
+              <w:jc w:val="center"/>
+            </w:pPr>
+            <w:r>
+              <w:t>Medium</w:t>
+            </w:r>
+          </w:p>
+        </w:tc>
+        <w:tc>
+          <w:tcPr>
+            <w:tcW w:w="1350" w:type="dxa"/>
+            <w:shd w:val="clear" w:color="auto" w:fill="auto"/>
+          </w:tcPr>
+          <w:p>
+            <w:pPr>
+              <w:jc w:val="center"/>
+              <w:rPr>
+                <w:b/>
+              </w:rPr>
+            </w:pPr>
+          </w:p>
+        </w:tc>
+      </w:tr>
+      <w:tr>
+        <w:tc>
+          <w:tcPr>
+            <w:tcW w:w="828" w:type="dxa"/>
+            <w:shd w:val="clear" w:color="auto" w:fill="auto"/>
+          </w:tcPr>
+          <w:p>
+            <w:pPr>
+              <w:jc w:val="center"/>
+              <w:rPr>
+                <w:b/>
+              </w:rPr>
+            </w:pPr>
+            <w:r>
+              <w:t>SF-14</w:t>
+            </w:r>
+          </w:p>
+        </w:tc>
+        <w:tc>
+          <w:tcPr>
+            <w:tcW w:w="7290" w:type="dxa"/>
+            <w:shd w:val="clear" w:color="auto" w:fill="auto"/>
+          </w:tcPr>
+          <w:p>
+            <w:r>
+              <w:t>As a player, I want to know where I can place my selected tile to remove the most tiles from the game board.</w:t>
+            </w:r>
+          </w:p>
+        </w:tc>
+        <w:tc>
+          <w:tcPr>
+            <w:tcW w:w="4050" w:type="dxa"/>
+          </w:tcPr>
+          <w:p>
+            <w:pPr>
+              <w:pStyle w:val="ListParagraph"/>
+              <w:ind w:left="0"/>
+            </w:pPr>
+            <w:r>
+              <w:t>Can be done up to three times.</w:t>
+            </w:r>
+          </w:p>
+        </w:tc>
+        <w:tc>
+          <w:tcPr>
+            <w:tcW w:w="1080" w:type="dxa"/>
+            <w:shd w:val="clear" w:color="auto" w:fill="auto"/>
+          </w:tcPr>
+          <w:p>
+            <w:pPr>
+              <w:jc w:val="center"/>
+            </w:pPr>
+            <w:r>
+              <w:t>Medium</w:t>
+            </w:r>
+          </w:p>
+        </w:tc>
+        <w:tc>
+          <w:tcPr>
+            <w:tcW w:w="1350" w:type="dxa"/>
+            <w:shd w:val="clear" w:color="auto" w:fill="auto"/>
+          </w:tcPr>
+          <w:p>
+            <w:pPr>
+              <w:jc w:val="center"/>
+              <w:rPr>
+                <w:b/>
+              </w:rPr>
+            </w:pPr>
+          </w:p>
+        </w:tc>
+      </w:tr>
+      <w:tr>
+        <w:tc>
+          <w:tcPr>
+            <w:tcW w:w="828" w:type="dxa"/>
+            <w:shd w:val="clear" w:color="auto" w:fill="auto"/>
+          </w:tcPr>
+          <w:p>
+            <w:pPr>
+              <w:jc w:val="center"/>
+              <w:rPr>
+                <w:b/>
+              </w:rPr>
+            </w:pPr>
+            <w:r>
+              <w:t>SF-15</w:t>
+            </w:r>
+          </w:p>
+        </w:tc>
+        <w:tc>
+          <w:tcPr>
+            <w:tcW w:w="7290" w:type="dxa"/>
+            <w:shd w:val="clear" w:color="auto" w:fill="auto"/>
+          </w:tcPr>
+          <w:p>
+            <w:r>
+              <w:t>As a player, I want to add my name to the "Top Ten Least Moves" list whenever I qualify.</w:t>
+            </w:r>
+          </w:p>
+        </w:tc>
+        <w:tc>
+          <w:tcPr>
+            <w:tcW w:w="4050" w:type="dxa"/>
+          </w:tcPr>
+          <w:p>
+            <w:pPr>
+              <w:pStyle w:val="ListParagraph"/>
+              <w:numPr>
+                <w:ilvl w:val="0"/>
+                <w:numId w:val="10"/>
+              </w:numPr>
+            </w:pPr>
+            <w:r>
+              <w:t>Only relevant for untimed games.</w:t>
+            </w:r>
+          </w:p>
+          <w:p>
+            <w:pPr>
+              <w:pStyle w:val="ListParagraph"/>
+              <w:numPr>
+                <w:ilvl w:val="0"/>
+                <w:numId w:val="10"/>
+              </w:numPr>
+            </w:pPr>
+            <w:r>
+              <w:t>Name may appear multiple times</w:t>
+            </w:r>
+            <w:r>
+              <w:t>.</w:t>
+            </w:r>
+          </w:p>
+          <w:p>
+            <w:pPr>
+              <w:pStyle w:val="ListParagraph"/>
+              <w:numPr>
+                <w:ilvl w:val="0"/>
+                <w:numId w:val="10"/>
+              </w:numPr>
+            </w:pPr>
+            <w:r>
+              <w:t>List must display name, number of moves and date.</w:t>
+            </w:r>
+          </w:p>
+          <w:p>
+            <w:pPr>
+              <w:pStyle w:val="ListParagraph"/>
+              <w:numPr>
+                <w:ilvl w:val="0"/>
+                <w:numId w:val="10"/>
+              </w:numPr>
+            </w:pPr>
+            <w:r>
+              <w:t xml:space="preserve">List must be displayed in </w:t>
+            </w:r>
+            <w:r>
+              <w:t>a</w:t>
+            </w:r>
+            <w:r>
+              <w:t>scending order of number of moves.</w:t>
+            </w:r>
+          </w:p>
+          <w:p>
+            <w:pPr>
+              <w:pStyle w:val="ListParagraph"/>
+              <w:numPr>
+                <w:ilvl w:val="0"/>
+                <w:numId w:val="10"/>
+              </w:numPr>
+            </w:pPr>
+            <w:r>
+              <w:t xml:space="preserve">List limited to 10 names. </w:t>
+            </w:r>
+          </w:p>
+          <w:p>
+            <w:pPr>
+              <w:pStyle w:val="ListParagraph"/>
+              <w:numPr>
+                <w:ilvl w:val="0"/>
+                <w:numId w:val="10"/>
+              </w:numPr>
+            </w:pPr>
+            <w:r>
+              <w:t>Must work if only name in list.</w:t>
+            </w:r>
+          </w:p>
+          <w:p>
+            <w:pPr>
+              <w:pStyle w:val="ListParagraph"/>
+              <w:numPr>
+                <w:ilvl w:val="0"/>
+                <w:numId w:val="10"/>
+              </w:numPr>
+            </w:pPr>
+            <w:r>
+              <w:t>Must work if name inserted at beginning of list.</w:t>
+            </w:r>
+          </w:p>
+          <w:p>
+            <w:pPr>
+              <w:pStyle w:val="ListParagraph"/>
+              <w:numPr>
+                <w:ilvl w:val="0"/>
+                <w:numId w:val="10"/>
+              </w:numPr>
+            </w:pPr>
+            <w:r>
+              <w:t xml:space="preserve">Must work if name inserted at end of </w:t>
+            </w:r>
+            <w:r>
+              <w:lastRenderedPageBreak/>
+              <w:t>list.</w:t>
+            </w:r>
+          </w:p>
+          <w:p>
+            <w:pPr>
+              <w:pStyle w:val="ListParagraph"/>
+              <w:numPr>
+                <w:ilvl w:val="0"/>
+                <w:numId w:val="10"/>
+              </w:numPr>
+            </w:pPr>
+            <w:r>
+              <w:t>Must work if name inserted in middle of list.</w:t>
+            </w:r>
+          </w:p>
+          <w:p>
+            <w:pPr>
+              <w:pStyle w:val="ListParagraph"/>
+              <w:ind w:left="0"/>
+            </w:pPr>
+          </w:p>
+        </w:tc>
+        <w:tc>
+          <w:tcPr>
+            <w:tcW w:w="1080" w:type="dxa"/>
+            <w:shd w:val="clear" w:color="auto" w:fill="auto"/>
+          </w:tcPr>
+          <w:p>
+            <w:pPr>
+              <w:jc w:val="center"/>
+            </w:pPr>
+            <w:r>
+              <w:lastRenderedPageBreak/>
+              <w:t>Low</w:t>
+            </w:r>
+          </w:p>
+        </w:tc>
+        <w:tc>
+          <w:tcPr>
+            <w:tcW w:w="1350" w:type="dxa"/>
+            <w:shd w:val="clear" w:color="auto" w:fill="auto"/>
+          </w:tcPr>
+          <w:p>
+            <w:pPr>
+              <w:jc w:val="center"/>
+              <w:rPr>
+                <w:b/>
+              </w:rPr>
+            </w:pPr>
+          </w:p>
+        </w:tc>
+      </w:tr>
+      <w:tr>
+        <w:tc>
+          <w:tcPr>
+            <w:tcW w:w="828" w:type="dxa"/>
+            <w:shd w:val="clear" w:color="auto" w:fill="auto"/>
+          </w:tcPr>
+          <w:p>
+            <w:pPr>
+              <w:jc w:val="center"/>
+              <w:rPr>
+                <w:b/>
+              </w:rPr>
+            </w:pPr>
+            <w:r>
+              <w:lastRenderedPageBreak/>
+              <w:t>SF-16</w:t>
+            </w:r>
+          </w:p>
+        </w:tc>
+        <w:tc>
+          <w:tcPr>
+            <w:tcW w:w="7290" w:type="dxa"/>
+            <w:shd w:val="clear" w:color="auto" w:fill="auto"/>
+          </w:tcPr>
+          <w:p>
+            <w:r>
+              <w:t>As a player, I want to add my name to the "Top Ten Most Points" list whenever I qualify.</w:t>
+            </w:r>
+          </w:p>
+        </w:tc>
+        <w:tc>
+          <w:tcPr>
+            <w:tcW w:w="4050" w:type="dxa"/>
+          </w:tcPr>
+          <w:p>
+            <w:pPr>
+              <w:pStyle w:val="ListParagraph"/>
+              <w:numPr>
+                <w:ilvl w:val="0"/>
+                <w:numId w:val="11"/>
+              </w:numPr>
+            </w:pPr>
+            <w:r>
+              <w:t>Name may appear multiple times.</w:t>
+            </w:r>
+          </w:p>
+          <w:p>
+            <w:pPr>
+              <w:pStyle w:val="ListParagraph"/>
+              <w:numPr>
+                <w:ilvl w:val="0"/>
+                <w:numId w:val="11"/>
+              </w:numPr>
+            </w:pPr>
+            <w:r>
+              <w:t>List must display name, points and date.</w:t>
+            </w:r>
+          </w:p>
+          <w:p>
+            <w:pPr>
+              <w:pStyle w:val="ListParagraph"/>
+              <w:numPr>
+                <w:ilvl w:val="0"/>
+                <w:numId w:val="11"/>
+              </w:numPr>
+            </w:pPr>
+            <w:r>
+              <w:t>List must be displayed in descending order of points.</w:t>
+            </w:r>
+          </w:p>
+          <w:p>
+            <w:pPr>
+              <w:pStyle w:val="ListParagraph"/>
+              <w:numPr>
+                <w:ilvl w:val="0"/>
+                <w:numId w:val="11"/>
+              </w:numPr>
+            </w:pPr>
+            <w:r>
+              <w:t xml:space="preserve">List limited to 10 names. </w:t>
+            </w:r>
+          </w:p>
+          <w:p>
+            <w:pPr>
+              <w:pStyle w:val="ListParagraph"/>
+              <w:numPr>
+                <w:ilvl w:val="0"/>
+                <w:numId w:val="11"/>
+              </w:numPr>
+            </w:pPr>
+            <w:r>
+              <w:t>Must work if only name in list.</w:t>
+            </w:r>
+          </w:p>
+          <w:p>
+            <w:pPr>
+              <w:pStyle w:val="ListParagraph"/>
+              <w:numPr>
+                <w:ilvl w:val="0"/>
+                <w:numId w:val="11"/>
+              </w:numPr>
+            </w:pPr>
+            <w:r>
+              <w:t>Must work if name inserted at beginning of list.</w:t>
+            </w:r>
+          </w:p>
+          <w:p>
+            <w:pPr>
+              <w:pStyle w:val="ListParagraph"/>
+              <w:numPr>
+                <w:ilvl w:val="0"/>
+                <w:numId w:val="11"/>
+              </w:numPr>
+            </w:pPr>
+            <w:r>
+              <w:t>Must work if name inserted at end of list.</w:t>
+            </w:r>
+          </w:p>
+          <w:p>
+            <w:pPr>
+              <w:pStyle w:val="ListParagraph"/>
+              <w:numPr>
+                <w:ilvl w:val="0"/>
+                <w:numId w:val="11"/>
+              </w:numPr>
+            </w:pPr>
+            <w:r>
+              <w:t>Must work if name inserted in middle of list.</w:t>
+            </w:r>
+          </w:p>
+          <w:p>
+            <w:pPr>
+              <w:pStyle w:val="ListParagraph"/>
+              <w:ind w:left="0"/>
+            </w:pPr>
+          </w:p>
+        </w:tc>
+        <w:tc>
+          <w:tcPr>
+            <w:tcW w:w="1080" w:type="dxa"/>
+            <w:shd w:val="clear" w:color="auto" w:fill="auto"/>
+          </w:tcPr>
+          <w:p>
+            <w:pPr>
+              <w:jc w:val="center"/>
+            </w:pPr>
+            <w:r>
+              <w:t>Low</w:t>
+            </w:r>
+          </w:p>
+        </w:tc>
+        <w:tc>
+          <w:tcPr>
+            <w:tcW w:w="1350" w:type="dxa"/>
+            <w:shd w:val="clear" w:color="auto" w:fill="auto"/>
+          </w:tcPr>
+          <w:p>
+            <w:pPr>
+              <w:jc w:val="center"/>
+              <w:rPr>
+                <w:b/>
+              </w:rPr>
+            </w:pPr>
+          </w:p>
+        </w:tc>
+      </w:tr>
+      <w:tr>
+        <w:tc>
+          <w:tcPr>
+            <w:tcW w:w="828" w:type="dxa"/>
+            <w:shd w:val="clear" w:color="auto" w:fill="auto"/>
+          </w:tcPr>
+          <w:p>
+            <w:pPr>
+              <w:jc w:val="center"/>
+              <w:rPr>
+                <w:b/>
+              </w:rPr>
+            </w:pPr>
+            <w:r>
+              <w:t>SF-17</w:t>
+            </w:r>
+          </w:p>
+        </w:tc>
+        <w:tc>
+          <w:tcPr>
+            <w:tcW w:w="7290" w:type="dxa"/>
+            <w:shd w:val="clear" w:color="auto" w:fill="auto"/>
+          </w:tcPr>
+          <w:p>
+            <w:r>
+              <w:t>As a player, I want to add my name to the "Top Ten Least Time" list whenever I qualify.</w:t>
+            </w:r>
+          </w:p>
+        </w:tc>
+        <w:tc>
+          <w:tcPr>
+            <w:tcW w:w="4050" w:type="dxa"/>
+          </w:tcPr>
+          <w:p>
+            <w:pPr>
+              <w:pStyle w:val="ListParagraph"/>
+              <w:numPr>
+                <w:ilvl w:val="0"/>
+                <w:numId w:val="12"/>
+              </w:numPr>
+            </w:pPr>
+            <w:r>
+              <w:t>Only relevant for timed games.</w:t>
+            </w:r>
+          </w:p>
+          <w:p>
+            <w:pPr>
+              <w:pStyle w:val="ListParagraph"/>
+              <w:numPr>
+                <w:ilvl w:val="0"/>
+                <w:numId w:val="12"/>
+              </w:numPr>
+            </w:pPr>
+            <w:r>
+              <w:t>Name may appear multiple times.</w:t>
+            </w:r>
+          </w:p>
+          <w:p>
+            <w:pPr>
+              <w:pStyle w:val="ListParagraph"/>
+              <w:numPr>
+                <w:ilvl w:val="0"/>
+                <w:numId w:val="12"/>
+              </w:numPr>
+            </w:pPr>
+            <w:r>
+              <w:t>List must display name, time and date.</w:t>
+            </w:r>
+          </w:p>
+          <w:p>
+            <w:pPr>
+              <w:pStyle w:val="ListParagraph"/>
+              <w:numPr>
+                <w:ilvl w:val="0"/>
+                <w:numId w:val="12"/>
+              </w:numPr>
+            </w:pPr>
+            <w:r>
+              <w:t>List must be displayed in ascending order of time.</w:t>
+            </w:r>
+          </w:p>
+          <w:p>
+            <w:pPr>
+              <w:pStyle w:val="ListParagraph"/>
+              <w:numPr>
+                <w:ilvl w:val="0"/>
+                <w:numId w:val="12"/>
+              </w:numPr>
+            </w:pPr>
+            <w:r>
+              <w:t xml:space="preserve">List limited to 10 names. </w:t>
+            </w:r>
+          </w:p>
+          <w:p>
+            <w:pPr>
+              <w:pStyle w:val="ListParagraph"/>
+              <w:numPr>
+                <w:ilvl w:val="0"/>
+                <w:numId w:val="12"/>
+              </w:numPr>
+            </w:pPr>
+            <w:r>
+              <w:t>Must work if only name in list.</w:t>
+            </w:r>
+          </w:p>
+          <w:p>
+            <w:pPr>
+              <w:pStyle w:val="ListParagraph"/>
+              <w:numPr>
+                <w:ilvl w:val="0"/>
+                <w:numId w:val="12"/>
+              </w:numPr>
+            </w:pPr>
+            <w:r>
+              <w:t>Must work if name inserted at beginning of list.</w:t>
+            </w:r>
+          </w:p>
+          <w:p>
+            <w:pPr>
+              <w:pStyle w:val="ListParagraph"/>
+              <w:numPr>
+                <w:ilvl w:val="0"/>
+                <w:numId w:val="12"/>
+              </w:numPr>
+            </w:pPr>
+            <w:r>
+              <w:t>Must work if name inserted at end of list.</w:t>
+            </w:r>
+          </w:p>
+          <w:p>
+            <w:pPr>
+              <w:pStyle w:val="ListParagraph"/>
+              <w:numPr>
+                <w:ilvl w:val="0"/>
+                <w:numId w:val="12"/>
+              </w:numPr>
+            </w:pPr>
+            <w:r>
+              <w:t>Must work if name inserted in middle of list.</w:t>
+            </w:r>
+          </w:p>
+          <w:p>
+            <w:pPr>
+              <w:pStyle w:val="ListParagraph"/>
+              <w:ind w:left="0"/>
+            </w:pPr>
+          </w:p>
+        </w:tc>
+        <w:tc>
+          <w:tcPr>
+            <w:tcW w:w="1080" w:type="dxa"/>
+            <w:shd w:val="clear" w:color="auto" w:fill="auto"/>
+          </w:tcPr>
+          <w:p>
+            <w:pPr>
+              <w:jc w:val="center"/>
+            </w:pPr>
+            <w:r>
+              <w:t>Low</w:t>
+            </w:r>
+          </w:p>
+        </w:tc>
+        <w:tc>
+          <w:tcPr>
+            <w:tcW w:w="1350" w:type="dxa"/>
+            <w:shd w:val="clear" w:color="auto" w:fill="auto"/>
+          </w:tcPr>
+          <w:p>
+            <w:pPr>
+              <w:jc w:val="center"/>
+              <w:rPr>
+                <w:b/>
+              </w:rPr>
+            </w:pPr>
+          </w:p>
+        </w:tc>
+      </w:tr>
+      <w:tr>
+        <w:tc>
+          <w:tcPr>
+            <w:tcW w:w="828" w:type="dxa"/>
+            <w:shd w:val="clear" w:color="auto" w:fill="auto"/>
+          </w:tcPr>
+          <w:p>
+            <w:pPr>
+              <w:jc w:val="center"/>
+            </w:pPr>
+            <w:r>
+              <w:lastRenderedPageBreak/>
+              <w:t>SF-18</w:t>
+            </w:r>
+          </w:p>
+        </w:tc>
+        <w:tc>
+          <w:tcPr>
+            <w:tcW w:w="7290" w:type="dxa"/>
+            <w:shd w:val="clear" w:color="auto" w:fill="auto"/>
+          </w:tcPr>
+          <w:p>
+            <w:r>
+              <w:t xml:space="preserve">As a </w:t>
+            </w:r>
+            <w:proofErr w:type="gramStart"/>
+            <w:r>
+              <w:t>brand new</w:t>
+            </w:r>
+            <w:proofErr w:type="gramEnd"/>
+            <w:r>
+              <w:t xml:space="preserve"> player, I want to learn how to play </w:t>
+            </w:r>
+            <w:r>
+              <w:t>the</w:t>
+            </w:r>
+            <w:r>
+              <w:t xml:space="preserve"> game.</w:t>
+            </w:r>
+          </w:p>
+        </w:tc>
+        <w:tc>
+          <w:tcPr>
+            <w:tcW w:w="4050" w:type="dxa"/>
+          </w:tcPr>
+          <w:p>
+            <w:pPr>
+              <w:pStyle w:val="ListParagraph"/>
+              <w:ind w:left="360"/>
+            </w:pPr>
+          </w:p>
+        </w:tc>
+        <w:tc>
+          <w:tcPr>
+            <w:tcW w:w="1080" w:type="dxa"/>
+            <w:shd w:val="clear" w:color="auto" w:fill="auto"/>
+          </w:tcPr>
+          <w:p>
+            <w:pPr>
+              <w:jc w:val="center"/>
+            </w:pPr>
+            <w:r>
+              <w:t>Low</w:t>
+            </w:r>
+          </w:p>
+        </w:tc>
+        <w:tc>
+          <w:tcPr>
+            <w:tcW w:w="1350" w:type="dxa"/>
+            <w:shd w:val="clear" w:color="auto" w:fill="auto"/>
+          </w:tcPr>
+          <w:p>
+            <w:pPr>
+              <w:jc w:val="center"/>
+              <w:rPr>
+                <w:b/>
+              </w:rPr>
+            </w:pPr>
+          </w:p>
+        </w:tc>
+      </w:tr>
+      <w:tr>
+        <w:tc>
+          <w:tcPr>
+            <w:tcW w:w="828" w:type="dxa"/>
+            <w:shd w:val="clear" w:color="auto" w:fill="auto"/>
+          </w:tcPr>
+          <w:p>
+            <w:pPr>
+              <w:jc w:val="center"/>
+            </w:pPr>
+            <w:r>
+              <w:t>SF-19</w:t>
+            </w:r>
+          </w:p>
+        </w:tc>
+        <w:tc>
+          <w:tcPr>
+            <w:tcW w:w="7290" w:type="dxa"/>
+            <w:shd w:val="clear" w:color="auto" w:fill="auto"/>
+          </w:tcPr>
+          <w:p>
+            <w:r>
+              <w:t>As a player, I want to be able to save a partially completed untimed game and resume it later.</w:t>
+            </w:r>
+          </w:p>
+        </w:tc>
+        <w:tc>
+          <w:tcPr>
+            <w:tcW w:w="4050" w:type="dxa"/>
+          </w:tcPr>
+          <w:p>
+            <w:pPr>
+              <w:pStyle w:val="ListParagraph"/>
+              <w:ind w:left="360"/>
+            </w:pPr>
+          </w:p>
+        </w:tc>
+        <w:tc>
+          <w:tcPr>
+            <w:tcW w:w="1080" w:type="dxa"/>
+            <w:shd w:val="clear" w:color="auto" w:fill="auto"/>
+          </w:tcPr>
+          <w:p>
+            <w:pPr>
+              <w:jc w:val="center"/>
+            </w:pPr>
+            <w:r>
+              <w:t>Low</w:t>
+            </w:r>
+          </w:p>
+        </w:tc>
+        <w:tc>
+          <w:tcPr>
+            <w:tcW w:w="1350" w:type="dxa"/>
+            <w:shd w:val="clear" w:color="auto" w:fill="auto"/>
+          </w:tcPr>
+          <w:p>
+            <w:pPr>
+              <w:jc w:val="center"/>
+              <w:rPr>
+                <w:b/>
+              </w:rPr>
+            </w:pPr>
+          </w:p>
+        </w:tc>
+      </w:tr>
+      <w:tr>
+        <w:tc>
+          <w:tcPr>
+            <w:tcW w:w="828" w:type="dxa"/>
+            <w:shd w:val="clear" w:color="auto" w:fill="auto"/>
+          </w:tcPr>
+          <w:p>
+            <w:pPr>
+              <w:jc w:val="center"/>
+            </w:pPr>
+            <w:r>
+              <w:t>SF-20</w:t>
+            </w:r>
+          </w:p>
+        </w:tc>
+        <w:tc>
+          <w:tcPr>
+            <w:tcW w:w="7290" w:type="dxa"/>
+            <w:shd w:val="clear" w:color="auto" w:fill="auto"/>
+          </w:tcPr>
+          <w:p>
+            <w:r>
+              <w:t>As a Windows user, I want to be able to play the game on my PC.</w:t>
+            </w:r>
+          </w:p>
+        </w:tc>
+        <w:tc>
+          <w:tcPr>
+            <w:tcW w:w="4050" w:type="dxa"/>
+          </w:tcPr>
+          <w:p>
+            <w:pPr>
+              <w:pStyle w:val="ListParagraph"/>
+              <w:numPr>
+                <w:ilvl w:val="0"/>
+                <w:numId w:val="14"/>
+              </w:numPr>
+            </w:pPr>
+            <w:r>
+              <w:t>Java is installed (assumed)</w:t>
             </w:r>
             <w:bookmarkStart w:id="0" w:name="_GoBack"/>
             <w:bookmarkEnd w:id="0"/>
@@ -1200,51 +2380,13 @@
         </w:tc>
         <w:tc>
           <w:tcPr>
-            <w:tcW w:w="4050" w:type="dxa"/>
-          </w:tcPr>
-          <w:p>
-            <w:pPr>
-              <w:pStyle w:val="ListParagraph"/>
-              <w:numPr>
-                <w:ilvl w:val="0"/>
-                <w:numId w:val="9"/>
-              </w:numPr>
-            </w:pPr>
-            <w:r>
-              <w:t>Points are only earned when placement of a tile results in removal of it and its neighbors.</w:t>
-            </w:r>
-          </w:p>
-          <w:p>
-            <w:pPr>
-              <w:pStyle w:val="ListParagraph"/>
-              <w:numPr>
-                <w:ilvl w:val="0"/>
-                <w:numId w:val="9"/>
-              </w:numPr>
-            </w:pPr>
-            <w:r>
-              <w:t>Points are equal to 10 * (# neighbors removed)</w:t>
-            </w:r>
-          </w:p>
-          <w:p>
-            <w:pPr>
-              <w:pStyle w:val="ListParagraph"/>
-              <w:numPr>
-                <w:ilvl w:val="0"/>
-                <w:numId w:val="9"/>
-              </w:numPr>
-            </w:pPr>
-            <w:r>
-              <w:t>Number of neighbors removed in range 1-7 inclusive.</w:t>
-            </w:r>
-          </w:p>
-        </w:tc>
-        <w:tc>
-          <w:tcPr>
             <w:tcW w:w="1080" w:type="dxa"/>
             <w:shd w:val="clear" w:color="auto" w:fill="auto"/>
           </w:tcPr>
           <w:p>
+            <w:pPr>
+              <w:jc w:val="center"/>
+            </w:pPr>
             <w:r>
               <w:t>High</w:t>
             </w:r>
@@ -1257,15 +2399,16 @@
           </w:tcPr>
           <w:p>
             <w:pPr>
-              <w:rPr>
-                <w:b/>
-              </w:rPr>
-            </w:pPr>
-            <w:r>
-              <w:rPr>
-                <w:b/>
-              </w:rPr>
-              <w:t>3 hours</w:t>
+              <w:jc w:val="center"/>
+              <w:rPr>
+                <w:b/>
+              </w:rPr>
+            </w:pPr>
+            <w:r>
+              <w:rPr>
+                <w:b/>
+              </w:rPr>
+              <w:t>1</w:t>
             </w:r>
           </w:p>
         </w:tc>
@@ -1278,12 +2421,10 @@
           </w:tcPr>
           <w:p>
             <w:pPr>
-              <w:rPr>
-                <w:b/>
-              </w:rPr>
-            </w:pPr>
-            <w:r>
-              <w:t>SF-11</w:t>
+              <w:jc w:val="center"/>
+            </w:pPr>
+            <w:r>
+              <w:t>SF-21</w:t>
             </w:r>
           </w:p>
         </w:tc>
@@ -1294,7 +2435,7 @@
           </w:tcPr>
           <w:p>
             <w:r>
-              <w:t>As a player, I want to view the total points I have earned anytime while playing the game.</w:t>
+              <w:t>As a Mac user, I want to be able to play the game on my PC.</w:t>
             </w:r>
           </w:p>
         </w:tc>
@@ -1305,8 +2446,26 @@
           <w:p>
             <w:pPr>
               <w:pStyle w:val="ListParagraph"/>
-              <w:ind w:left="0"/>
-            </w:pPr>
+              <w:numPr>
+                <w:ilvl w:val="0"/>
+                <w:numId w:val="15"/>
+              </w:numPr>
+            </w:pPr>
+            <w:r>
+              <w:t>Java is installed (assumed)</w:t>
+            </w:r>
+          </w:p>
+          <w:p>
+            <w:pPr>
+              <w:pStyle w:val="ListParagraph"/>
+              <w:numPr>
+                <w:ilvl w:val="0"/>
+                <w:numId w:val="15"/>
+              </w:numPr>
+            </w:pPr>
+            <w:r>
+              <w:t xml:space="preserve">Java is not installed </w:t>
+            </w:r>
           </w:p>
         </w:tc>
         <w:tc>
@@ -1315,8 +2474,11 @@
             <w:shd w:val="clear" w:color="auto" w:fill="auto"/>
           </w:tcPr>
           <w:p>
-            <w:r>
-              <w:t>High</w:t>
+            <w:pPr>
+              <w:jc w:val="center"/>
+            </w:pPr>
+            <w:r>
+              <w:t>Medium</w:t>
             </w:r>
           </w:p>
         </w:tc>
@@ -1327,16 +2489,11 @@
           </w:tcPr>
           <w:p>
             <w:pPr>
-              <w:rPr>
-                <w:b/>
-              </w:rPr>
-            </w:pPr>
-            <w:r>
-              <w:rPr>
-                <w:b/>
-              </w:rPr>
-              <w:t>2 hours</w:t>
-            </w:r>
+              <w:jc w:val="center"/>
+              <w:rPr>
+                <w:b/>
+              </w:rPr>
+            </w:pPr>
           </w:p>
         </w:tc>
       </w:tr>
@@ -1348,12 +2505,10 @@
           </w:tcPr>
           <w:p>
             <w:pPr>
-              <w:rPr>
-                <w:b/>
-              </w:rPr>
-            </w:pPr>
-            <w:r>
-              <w:t>SF-12</w:t>
+              <w:jc w:val="center"/>
+            </w:pPr>
+            <w:r>
+              <w:t>SF-22</w:t>
             </w:r>
           </w:p>
         </w:tc>
@@ -1364,7 +2519,7 @@
           </w:tcPr>
           <w:p>
             <w:r>
-              <w:t>As a player, I want to refresh the tile queue at any time while playing the game.</w:t>
+              <w:t>As a player, I want game play to be engaging.</w:t>
             </w:r>
           </w:p>
         </w:tc>
@@ -1378,7 +2533,7 @@
               <w:ind w:left="0"/>
             </w:pPr>
             <w:r>
-              <w:t>Can only be done once.</w:t>
+              <w:t>Elements which contribute to making the game engaging include color, animation and sound.</w:t>
             </w:r>
           </w:p>
         </w:tc>
@@ -1388,6 +2543,9 @@
             <w:shd w:val="clear" w:color="auto" w:fill="auto"/>
           </w:tcPr>
           <w:p>
+            <w:pPr>
+              <w:jc w:val="center"/>
+            </w:pPr>
             <w:r>
               <w:t>Medium</w:t>
             </w:r>
@@ -1400,16 +2558,11 @@
           </w:tcPr>
           <w:p>
             <w:pPr>
-              <w:rPr>
-                <w:b/>
-              </w:rPr>
-            </w:pPr>
-            <w:r>
-              <w:rPr>
-                <w:b/>
-              </w:rPr>
-              <w:t>1 hour</w:t>
-            </w:r>
+              <w:jc w:val="center"/>
+              <w:rPr>
+                <w:b/>
+              </w:rPr>
+            </w:pPr>
           </w:p>
         </w:tc>
       </w:tr>
@@ -1421,12 +2574,10 @@
           </w:tcPr>
           <w:p>
             <w:pPr>
-              <w:rPr>
-                <w:b/>
-              </w:rPr>
-            </w:pPr>
-            <w:r>
-              <w:t>SF-13</w:t>
+              <w:jc w:val="center"/>
+            </w:pPr>
+            <w:r>
+              <w:t>SF-23</w:t>
             </w:r>
           </w:p>
         </w:tc>
@@ -1437,7 +2588,7 @@
           </w:tcPr>
           <w:p>
             <w:r>
-              <w:t>As a player, I want to select a single tile from the game board and remove all tiles with the same number.</w:t>
+              <w:t>Organizing similar development environments</w:t>
             </w:r>
           </w:p>
         </w:tc>
@@ -1450,9 +2601,6 @@
               <w:pStyle w:val="ListParagraph"/>
               <w:ind w:left="0"/>
             </w:pPr>
-            <w:r>
-              <w:t>Can only be done once.</w:t>
-            </w:r>
           </w:p>
         </w:tc>
         <w:tc>
@@ -1461,8 +2609,11 @@
             <w:shd w:val="clear" w:color="auto" w:fill="auto"/>
           </w:tcPr>
           <w:p>
-            <w:r>
-              <w:t>Medium</w:t>
+            <w:pPr>
+              <w:jc w:val="center"/>
+            </w:pPr>
+            <w:r>
+              <w:t>High</w:t>
             </w:r>
           </w:p>
         </w:tc>
@@ -1473,16 +2624,11 @@
           </w:tcPr>
           <w:p>
             <w:pPr>
-              <w:rPr>
-                <w:b/>
-              </w:rPr>
-            </w:pPr>
-            <w:r>
-              <w:rPr>
-                <w:b/>
-              </w:rPr>
-              <w:t>2 hours</w:t>
-            </w:r>
+              <w:jc w:val="center"/>
+              <w:rPr>
+                <w:b/>
+              </w:rPr>
+            </w:pPr>
           </w:p>
         </w:tc>
       </w:tr>
@@ -1494,12 +2640,10 @@
           </w:tcPr>
           <w:p>
             <w:pPr>
-              <w:rPr>
-                <w:b/>
-              </w:rPr>
-            </w:pPr>
-            <w:r>
-              <w:t>SF-14</w:t>
+              <w:jc w:val="center"/>
+            </w:pPr>
+            <w:r>
+              <w:t>SF-24</w:t>
             </w:r>
           </w:p>
         </w:tc>
@@ -1510,7 +2654,15 @@
           </w:tcPr>
           <w:p>
             <w:r>
-              <w:t>As a player, I want to know where I can place my selected tile to remove the most tiles from the game board.</w:t>
+              <w:t xml:space="preserve">Creating and syncing </w:t>
+            </w:r>
+            <w:proofErr w:type="spellStart"/>
+            <w:r>
+              <w:t>Git</w:t>
+            </w:r>
+            <w:proofErr w:type="spellEnd"/>
+            <w:r>
+              <w:t xml:space="preserve"> repository</w:t>
             </w:r>
           </w:p>
         </w:tc>
@@ -1523,9 +2675,6 @@
               <w:pStyle w:val="ListParagraph"/>
               <w:ind w:left="0"/>
             </w:pPr>
-            <w:r>
-              <w:t>Can be done up to three times.</w:t>
-            </w:r>
           </w:p>
         </w:tc>
         <w:tc>
@@ -1534,8 +2683,11 @@
             <w:shd w:val="clear" w:color="auto" w:fill="auto"/>
           </w:tcPr>
           <w:p>
-            <w:r>
-              <w:t>Medium</w:t>
+            <w:pPr>
+              <w:jc w:val="center"/>
+            </w:pPr>
+            <w:r>
+              <w:t>High</w:t>
             </w:r>
           </w:p>
         </w:tc>
@@ -1546,16 +2698,11 @@
           </w:tcPr>
           <w:p>
             <w:pPr>
-              <w:rPr>
-                <w:b/>
-              </w:rPr>
-            </w:pPr>
-            <w:r>
-              <w:rPr>
-                <w:b/>
-              </w:rPr>
-              <w:t>4 hours</w:t>
-            </w:r>
+              <w:jc w:val="center"/>
+              <w:rPr>
+                <w:b/>
+              </w:rPr>
+            </w:pPr>
           </w:p>
         </w:tc>
       </w:tr>
@@ -1567,12 +2714,10 @@
           </w:tcPr>
           <w:p>
             <w:pPr>
-              <w:rPr>
-                <w:b/>
-              </w:rPr>
-            </w:pPr>
-            <w:r>
-              <w:t>SF-15</w:t>
+              <w:jc w:val="center"/>
+            </w:pPr>
+            <w:r>
+              <w:t>SF-25</w:t>
             </w:r>
           </w:p>
         </w:tc>
@@ -1583,7 +2728,7 @@
           </w:tcPr>
           <w:p>
             <w:r>
-              <w:t>As a player, I want to add my name to the "Top Ten Least Moves" list whenever I qualify.</w:t>
+              <w:t>Creating the initial GUI layout and UI elements</w:t>
             </w:r>
           </w:p>
         </w:tc>
@@ -1594,124 +2739,6 @@
           <w:p>
             <w:pPr>
               <w:pStyle w:val="ListParagraph"/>
-              <w:numPr>
-                <w:ilvl w:val="0"/>
-                <w:numId w:val="10"/>
-              </w:numPr>
-            </w:pPr>
-            <w:r>
-              <w:t>Only relevant for untimed games.</w:t>
-            </w:r>
-          </w:p>
-          <w:p>
-            <w:pPr>
-              <w:pStyle w:val="ListParagraph"/>
-              <w:numPr>
-                <w:ilvl w:val="0"/>
-                <w:numId w:val="10"/>
-              </w:numPr>
-            </w:pPr>
-            <w:r>
-              <w:t>Name may appear multiple times</w:t>
-            </w:r>
-            <w:r>
-              <w:t>.</w:t>
-            </w:r>
-          </w:p>
-          <w:p>
-            <w:pPr>
-              <w:pStyle w:val="ListParagraph"/>
-              <w:numPr>
-                <w:ilvl w:val="0"/>
-                <w:numId w:val="10"/>
-              </w:numPr>
-            </w:pPr>
-            <w:r>
-              <w:t>List must display name, number of moves and date.</w:t>
-            </w:r>
-          </w:p>
-          <w:p>
-            <w:pPr>
-              <w:pStyle w:val="ListParagraph"/>
-              <w:numPr>
-                <w:ilvl w:val="0"/>
-                <w:numId w:val="10"/>
-              </w:numPr>
-            </w:pPr>
-            <w:r>
-              <w:t xml:space="preserve">List must be displayed in </w:t>
-            </w:r>
-            <w:r>
-              <w:t>a</w:t>
-            </w:r>
-            <w:r>
-              <w:t>scending order of number of moves.</w:t>
-            </w:r>
-          </w:p>
-          <w:p>
-            <w:pPr>
-              <w:pStyle w:val="ListParagraph"/>
-              <w:numPr>
-                <w:ilvl w:val="0"/>
-                <w:numId w:val="10"/>
-              </w:numPr>
-            </w:pPr>
-            <w:r>
-              <w:t xml:space="preserve">List limited to 10 names. </w:t>
-            </w:r>
-          </w:p>
-          <w:p>
-            <w:pPr>
-              <w:pStyle w:val="ListParagraph"/>
-              <w:numPr>
-                <w:ilvl w:val="0"/>
-                <w:numId w:val="10"/>
-              </w:numPr>
-            </w:pPr>
-            <w:r>
-              <w:t>Must work if only name in list.</w:t>
-            </w:r>
-          </w:p>
-          <w:p>
-            <w:pPr>
-              <w:pStyle w:val="ListParagraph"/>
-              <w:numPr>
-                <w:ilvl w:val="0"/>
-                <w:numId w:val="10"/>
-              </w:numPr>
-            </w:pPr>
-            <w:r>
-              <w:t>Must work if name inserted at beginning of list.</w:t>
-            </w:r>
-          </w:p>
-          <w:p>
-            <w:pPr>
-              <w:pStyle w:val="ListParagraph"/>
-              <w:numPr>
-                <w:ilvl w:val="0"/>
-                <w:numId w:val="10"/>
-              </w:numPr>
-            </w:pPr>
-            <w:r>
-              <w:t>Must work if name inserted at end of list.</w:t>
-            </w:r>
-          </w:p>
-          <w:p>
-            <w:pPr>
-              <w:pStyle w:val="ListParagraph"/>
-              <w:numPr>
-                <w:ilvl w:val="0"/>
-                <w:numId w:val="10"/>
-              </w:numPr>
-            </w:pPr>
-            <w:r>
-              <w:lastRenderedPageBreak/>
-              <w:t>Must work if name inserted in middle of list.</w:t>
-            </w:r>
-          </w:p>
-          <w:p>
-            <w:pPr>
-              <w:pStyle w:val="ListParagraph"/>
               <w:ind w:left="0"/>
             </w:pPr>
           </w:p>
@@ -1722,9 +2749,11 @@
             <w:shd w:val="clear" w:color="auto" w:fill="auto"/>
           </w:tcPr>
           <w:p>
-            <w:r>
-              <w:lastRenderedPageBreak/>
-              <w:t>Low</w:t>
+            <w:pPr>
+              <w:jc w:val="center"/>
+            </w:pPr>
+            <w:r>
+              <w:t>High</w:t>
             </w:r>
           </w:p>
         </w:tc>
@@ -1735,875 +2764,11 @@
           </w:tcPr>
           <w:p>
             <w:pPr>
-              <w:rPr>
-                <w:b/>
-              </w:rPr>
-            </w:pPr>
-            <w:r>
-              <w:rPr>
-                <w:b/>
-              </w:rPr>
-              <w:t>3 hours</w:t>
-            </w:r>
-          </w:p>
-        </w:tc>
-      </w:tr>
-      <w:tr>
-        <w:tc>
-          <w:tcPr>
-            <w:tcW w:w="828" w:type="dxa"/>
-            <w:shd w:val="clear" w:color="auto" w:fill="auto"/>
-          </w:tcPr>
-          <w:p>
-            <w:pPr>
-              <w:rPr>
-                <w:b/>
-              </w:rPr>
-            </w:pPr>
-            <w:r>
-              <w:lastRenderedPageBreak/>
-              <w:t>SF-16</w:t>
-            </w:r>
-          </w:p>
-        </w:tc>
-        <w:tc>
-          <w:tcPr>
-            <w:tcW w:w="7290" w:type="dxa"/>
-            <w:shd w:val="clear" w:color="auto" w:fill="auto"/>
-          </w:tcPr>
-          <w:p>
-            <w:r>
-              <w:t>As a player, I want to add my name to the "Top Ten Most Points" list whenever I qualify.</w:t>
-            </w:r>
-          </w:p>
-        </w:tc>
-        <w:tc>
-          <w:tcPr>
-            <w:tcW w:w="4050" w:type="dxa"/>
-          </w:tcPr>
-          <w:p>
-            <w:pPr>
-              <w:pStyle w:val="ListParagraph"/>
-              <w:numPr>
-                <w:ilvl w:val="0"/>
-                <w:numId w:val="11"/>
-              </w:numPr>
-            </w:pPr>
-            <w:r>
-              <w:t>Name may appear multiple times.</w:t>
-            </w:r>
-          </w:p>
-          <w:p>
-            <w:pPr>
-              <w:pStyle w:val="ListParagraph"/>
-              <w:numPr>
-                <w:ilvl w:val="0"/>
-                <w:numId w:val="11"/>
-              </w:numPr>
-            </w:pPr>
-            <w:r>
-              <w:t>List must display name, points and date.</w:t>
-            </w:r>
-          </w:p>
-          <w:p>
-            <w:pPr>
-              <w:pStyle w:val="ListParagraph"/>
-              <w:numPr>
-                <w:ilvl w:val="0"/>
-                <w:numId w:val="11"/>
-              </w:numPr>
-            </w:pPr>
-            <w:r>
-              <w:t>List must be displayed in descending order of points.</w:t>
-            </w:r>
-          </w:p>
-          <w:p>
-            <w:pPr>
-              <w:pStyle w:val="ListParagraph"/>
-              <w:numPr>
-                <w:ilvl w:val="0"/>
-                <w:numId w:val="11"/>
-              </w:numPr>
-            </w:pPr>
-            <w:r>
-              <w:t xml:space="preserve">List limited to 10 names. </w:t>
-            </w:r>
-          </w:p>
-          <w:p>
-            <w:pPr>
-              <w:pStyle w:val="ListParagraph"/>
-              <w:numPr>
-                <w:ilvl w:val="0"/>
-                <w:numId w:val="11"/>
-              </w:numPr>
-            </w:pPr>
-            <w:r>
-              <w:t>Must work if only name in list.</w:t>
-            </w:r>
-          </w:p>
-          <w:p>
-            <w:pPr>
-              <w:pStyle w:val="ListParagraph"/>
-              <w:numPr>
-                <w:ilvl w:val="0"/>
-                <w:numId w:val="11"/>
-              </w:numPr>
-            </w:pPr>
-            <w:r>
-              <w:t>Must work if name inserted at beginning of list.</w:t>
-            </w:r>
-          </w:p>
-          <w:p>
-            <w:pPr>
-              <w:pStyle w:val="ListParagraph"/>
-              <w:numPr>
-                <w:ilvl w:val="0"/>
-                <w:numId w:val="11"/>
-              </w:numPr>
-            </w:pPr>
-            <w:r>
-              <w:t>Must work if name inserted at end of list.</w:t>
-            </w:r>
-          </w:p>
-          <w:p>
-            <w:pPr>
-              <w:pStyle w:val="ListParagraph"/>
-              <w:numPr>
-                <w:ilvl w:val="0"/>
-                <w:numId w:val="11"/>
-              </w:numPr>
-            </w:pPr>
-            <w:r>
-              <w:t>Must work if name inserted in middle of list.</w:t>
-            </w:r>
-          </w:p>
-          <w:p>
-            <w:pPr>
-              <w:pStyle w:val="ListParagraph"/>
-              <w:ind w:left="0"/>
-            </w:pPr>
-          </w:p>
-        </w:tc>
-        <w:tc>
-          <w:tcPr>
-            <w:tcW w:w="1080" w:type="dxa"/>
-            <w:shd w:val="clear" w:color="auto" w:fill="auto"/>
-          </w:tcPr>
-          <w:p>
-            <w:r>
-              <w:t>Low</w:t>
-            </w:r>
-          </w:p>
-        </w:tc>
-        <w:tc>
-          <w:tcPr>
-            <w:tcW w:w="1350" w:type="dxa"/>
-            <w:shd w:val="clear" w:color="auto" w:fill="auto"/>
-          </w:tcPr>
-          <w:p>
-            <w:pPr>
-              <w:rPr>
-                <w:b/>
-              </w:rPr>
-            </w:pPr>
-            <w:r>
-              <w:rPr>
-                <w:b/>
-              </w:rPr>
-              <w:t>3 hours</w:t>
-            </w:r>
-          </w:p>
-        </w:tc>
-      </w:tr>
-      <w:tr>
-        <w:tc>
-          <w:tcPr>
-            <w:tcW w:w="828" w:type="dxa"/>
-            <w:shd w:val="clear" w:color="auto" w:fill="auto"/>
-          </w:tcPr>
-          <w:p>
-            <w:pPr>
-              <w:rPr>
-                <w:b/>
-              </w:rPr>
-            </w:pPr>
-            <w:r>
-              <w:t>SF-17</w:t>
-            </w:r>
-          </w:p>
-        </w:tc>
-        <w:tc>
-          <w:tcPr>
-            <w:tcW w:w="7290" w:type="dxa"/>
-            <w:shd w:val="clear" w:color="auto" w:fill="auto"/>
-          </w:tcPr>
-          <w:p>
-            <w:r>
-              <w:t>As a player, I want to add my name to the "Top Ten Least Time" list whenever I qualify.</w:t>
-            </w:r>
-          </w:p>
-        </w:tc>
-        <w:tc>
-          <w:tcPr>
-            <w:tcW w:w="4050" w:type="dxa"/>
-          </w:tcPr>
-          <w:p>
-            <w:pPr>
-              <w:pStyle w:val="ListParagraph"/>
-              <w:numPr>
-                <w:ilvl w:val="0"/>
-                <w:numId w:val="12"/>
-              </w:numPr>
-            </w:pPr>
-            <w:r>
-              <w:t>Only relevant for timed games.</w:t>
-            </w:r>
-          </w:p>
-          <w:p>
-            <w:pPr>
-              <w:pStyle w:val="ListParagraph"/>
-              <w:numPr>
-                <w:ilvl w:val="0"/>
-                <w:numId w:val="12"/>
-              </w:numPr>
-            </w:pPr>
-            <w:r>
-              <w:t>Name may appear multiple times.</w:t>
-            </w:r>
-          </w:p>
-          <w:p>
-            <w:pPr>
-              <w:pStyle w:val="ListParagraph"/>
-              <w:numPr>
-                <w:ilvl w:val="0"/>
-                <w:numId w:val="12"/>
-              </w:numPr>
-            </w:pPr>
-            <w:r>
-              <w:t>List must display name, time and date.</w:t>
-            </w:r>
-          </w:p>
-          <w:p>
-            <w:pPr>
-              <w:pStyle w:val="ListParagraph"/>
-              <w:numPr>
-                <w:ilvl w:val="0"/>
-                <w:numId w:val="12"/>
-              </w:numPr>
-            </w:pPr>
-            <w:r>
-              <w:t>List must be displayed in ascending order of time.</w:t>
-            </w:r>
-          </w:p>
-          <w:p>
-            <w:pPr>
-              <w:pStyle w:val="ListParagraph"/>
-              <w:numPr>
-                <w:ilvl w:val="0"/>
-                <w:numId w:val="12"/>
-              </w:numPr>
-            </w:pPr>
-            <w:r>
-              <w:t xml:space="preserve">List limited to 10 names. </w:t>
-            </w:r>
-          </w:p>
-          <w:p>
-            <w:pPr>
-              <w:pStyle w:val="ListParagraph"/>
-              <w:numPr>
-                <w:ilvl w:val="0"/>
-                <w:numId w:val="12"/>
-              </w:numPr>
-            </w:pPr>
-            <w:r>
-              <w:t>Must work if only name in list.</w:t>
-            </w:r>
-          </w:p>
-          <w:p>
-            <w:pPr>
-              <w:pStyle w:val="ListParagraph"/>
-              <w:numPr>
-                <w:ilvl w:val="0"/>
-                <w:numId w:val="12"/>
-              </w:numPr>
-            </w:pPr>
-            <w:r>
-              <w:t>Must work if name inserted at beginning of list.</w:t>
-            </w:r>
-          </w:p>
-          <w:p>
-            <w:pPr>
-              <w:pStyle w:val="ListParagraph"/>
-              <w:numPr>
-                <w:ilvl w:val="0"/>
-                <w:numId w:val="12"/>
-              </w:numPr>
-            </w:pPr>
-            <w:r>
-              <w:t>Must work if name inserted at end of list.</w:t>
-            </w:r>
-          </w:p>
-          <w:p>
-            <w:pPr>
-              <w:pStyle w:val="ListParagraph"/>
-              <w:numPr>
-                <w:ilvl w:val="0"/>
-                <w:numId w:val="12"/>
-              </w:numPr>
-            </w:pPr>
-            <w:r>
-              <w:t>Must work if name inserted in middle of list.</w:t>
-            </w:r>
-          </w:p>
-          <w:p>
-            <w:pPr>
-              <w:pStyle w:val="ListParagraph"/>
-              <w:ind w:left="0"/>
-            </w:pPr>
-          </w:p>
-        </w:tc>
-        <w:tc>
-          <w:tcPr>
-            <w:tcW w:w="1080" w:type="dxa"/>
-            <w:shd w:val="clear" w:color="auto" w:fill="auto"/>
-          </w:tcPr>
-          <w:p>
-            <w:r>
-              <w:t>Low</w:t>
-            </w:r>
-          </w:p>
-        </w:tc>
-        <w:tc>
-          <w:tcPr>
-            <w:tcW w:w="1350" w:type="dxa"/>
-            <w:shd w:val="clear" w:color="auto" w:fill="auto"/>
-          </w:tcPr>
-          <w:p>
-            <w:pPr>
-              <w:rPr>
-                <w:b/>
-              </w:rPr>
-            </w:pPr>
-            <w:r>
-              <w:rPr>
-                <w:b/>
-              </w:rPr>
-              <w:t>3 hours</w:t>
-            </w:r>
-          </w:p>
-        </w:tc>
-      </w:tr>
-      <w:tr>
-        <w:tc>
-          <w:tcPr>
-            <w:tcW w:w="828" w:type="dxa"/>
-            <w:shd w:val="clear" w:color="auto" w:fill="auto"/>
-          </w:tcPr>
-          <w:p>
-            <w:r>
-              <w:t>SF-18</w:t>
-            </w:r>
-          </w:p>
-        </w:tc>
-        <w:tc>
-          <w:tcPr>
-            <w:tcW w:w="7290" w:type="dxa"/>
-            <w:shd w:val="clear" w:color="auto" w:fill="auto"/>
-          </w:tcPr>
-          <w:p>
-            <w:r>
-              <w:t xml:space="preserve">As a brand new player, I want to learn how to play </w:t>
-            </w:r>
-            <w:r>
-              <w:t>the</w:t>
-            </w:r>
-            <w:r>
-              <w:t xml:space="preserve"> game.</w:t>
-            </w:r>
-          </w:p>
-        </w:tc>
-        <w:tc>
-          <w:tcPr>
-            <w:tcW w:w="4050" w:type="dxa"/>
-          </w:tcPr>
-          <w:p>
-            <w:pPr>
-              <w:pStyle w:val="ListParagraph"/>
-              <w:ind w:left="360"/>
-            </w:pPr>
-          </w:p>
-        </w:tc>
-        <w:tc>
-          <w:tcPr>
-            <w:tcW w:w="1080" w:type="dxa"/>
-            <w:shd w:val="clear" w:color="auto" w:fill="auto"/>
-          </w:tcPr>
-          <w:p>
-            <w:r>
-              <w:t>Low</w:t>
-            </w:r>
-          </w:p>
-        </w:tc>
-        <w:tc>
-          <w:tcPr>
-            <w:tcW w:w="1350" w:type="dxa"/>
-            <w:shd w:val="clear" w:color="auto" w:fill="auto"/>
-          </w:tcPr>
-          <w:p>
-            <w:pPr>
-              <w:rPr>
-                <w:b/>
-              </w:rPr>
-            </w:pPr>
-            <w:r>
-              <w:rPr>
-                <w:b/>
-              </w:rPr>
-              <w:t>5 hours</w:t>
-            </w:r>
-          </w:p>
-        </w:tc>
-      </w:tr>
-      <w:tr>
-        <w:tc>
-          <w:tcPr>
-            <w:tcW w:w="828" w:type="dxa"/>
-            <w:shd w:val="clear" w:color="auto" w:fill="auto"/>
-          </w:tcPr>
-          <w:p>
-            <w:r>
-              <w:lastRenderedPageBreak/>
-              <w:t>SF-19</w:t>
-            </w:r>
-          </w:p>
-        </w:tc>
-        <w:tc>
-          <w:tcPr>
-            <w:tcW w:w="7290" w:type="dxa"/>
-            <w:shd w:val="clear" w:color="auto" w:fill="auto"/>
-          </w:tcPr>
-          <w:p>
-            <w:r>
-              <w:t>As a player, I want to be able to save a partially completed untimed game and resume it later.</w:t>
-            </w:r>
-          </w:p>
-        </w:tc>
-        <w:tc>
-          <w:tcPr>
-            <w:tcW w:w="4050" w:type="dxa"/>
-          </w:tcPr>
-          <w:p>
-            <w:pPr>
-              <w:pStyle w:val="ListParagraph"/>
-              <w:ind w:left="360"/>
-            </w:pPr>
-          </w:p>
-        </w:tc>
-        <w:tc>
-          <w:tcPr>
-            <w:tcW w:w="1080" w:type="dxa"/>
-            <w:shd w:val="clear" w:color="auto" w:fill="auto"/>
-          </w:tcPr>
-          <w:p/>
-        </w:tc>
-        <w:tc>
-          <w:tcPr>
-            <w:tcW w:w="1350" w:type="dxa"/>
-            <w:shd w:val="clear" w:color="auto" w:fill="auto"/>
-          </w:tcPr>
-          <w:p>
-            <w:pPr>
-              <w:rPr>
-                <w:b/>
-              </w:rPr>
-            </w:pPr>
-            <w:r>
-              <w:rPr>
-                <w:b/>
-              </w:rPr>
-              <w:t>5 hours</w:t>
-            </w:r>
-          </w:p>
-        </w:tc>
-      </w:tr>
-      <w:tr>
-        <w:tc>
-          <w:tcPr>
-            <w:tcW w:w="828" w:type="dxa"/>
-            <w:shd w:val="clear" w:color="auto" w:fill="auto"/>
-          </w:tcPr>
-          <w:p>
-            <w:r>
-              <w:t>SF-20</w:t>
-            </w:r>
-          </w:p>
-        </w:tc>
-        <w:tc>
-          <w:tcPr>
-            <w:tcW w:w="7290" w:type="dxa"/>
-            <w:shd w:val="clear" w:color="auto" w:fill="auto"/>
-          </w:tcPr>
-          <w:p>
-            <w:r>
-              <w:t>As a Windows user, I want to be able to play the game on my PC.</w:t>
-            </w:r>
-          </w:p>
-        </w:tc>
-        <w:tc>
-          <w:tcPr>
-            <w:tcW w:w="4050" w:type="dxa"/>
-          </w:tcPr>
-          <w:p>
-            <w:pPr>
-              <w:pStyle w:val="ListParagraph"/>
-              <w:ind w:left="360"/>
-            </w:pPr>
-          </w:p>
-        </w:tc>
-        <w:tc>
-          <w:tcPr>
-            <w:tcW w:w="1080" w:type="dxa"/>
-            <w:shd w:val="clear" w:color="auto" w:fill="auto"/>
-          </w:tcPr>
-          <w:p>
-            <w:r>
-              <w:t>High</w:t>
-            </w:r>
-          </w:p>
-        </w:tc>
-        <w:tc>
-          <w:tcPr>
-            <w:tcW w:w="1350" w:type="dxa"/>
-            <w:shd w:val="clear" w:color="auto" w:fill="auto"/>
-          </w:tcPr>
-          <w:p>
-            <w:pPr>
-              <w:rPr>
-                <w:b/>
-              </w:rPr>
-            </w:pPr>
-            <w:r>
-              <w:rPr>
-                <w:b/>
-              </w:rPr>
-              <w:t>1 hour</w:t>
-            </w:r>
-          </w:p>
-        </w:tc>
-      </w:tr>
-      <w:tr>
-        <w:tc>
-          <w:tcPr>
-            <w:tcW w:w="828" w:type="dxa"/>
-            <w:shd w:val="clear" w:color="auto" w:fill="auto"/>
-          </w:tcPr>
-          <w:p>
-            <w:r>
-              <w:t>SF-21</w:t>
-            </w:r>
-          </w:p>
-        </w:tc>
-        <w:tc>
-          <w:tcPr>
-            <w:tcW w:w="7290" w:type="dxa"/>
-            <w:shd w:val="clear" w:color="auto" w:fill="auto"/>
-          </w:tcPr>
-          <w:p>
-            <w:r>
-              <w:t>As a Mac user, I want to be able to play the game on my PC.</w:t>
-            </w:r>
-          </w:p>
-        </w:tc>
-        <w:tc>
-          <w:tcPr>
-            <w:tcW w:w="4050" w:type="dxa"/>
-          </w:tcPr>
-          <w:p>
-            <w:pPr>
-              <w:pStyle w:val="ListParagraph"/>
-              <w:ind w:left="360"/>
-            </w:pPr>
-          </w:p>
-        </w:tc>
-        <w:tc>
-          <w:tcPr>
-            <w:tcW w:w="1080" w:type="dxa"/>
-            <w:shd w:val="clear" w:color="auto" w:fill="auto"/>
-          </w:tcPr>
-          <w:p>
-            <w:r>
-              <w:t>Medium</w:t>
-            </w:r>
-          </w:p>
-        </w:tc>
-        <w:tc>
-          <w:tcPr>
-            <w:tcW w:w="1350" w:type="dxa"/>
-            <w:shd w:val="clear" w:color="auto" w:fill="auto"/>
-          </w:tcPr>
-          <w:p>
-            <w:pPr>
-              <w:rPr>
-                <w:b/>
-              </w:rPr>
-            </w:pPr>
-            <w:r>
-              <w:rPr>
-                <w:b/>
-              </w:rPr>
-              <w:t>3 hours</w:t>
-            </w:r>
-          </w:p>
-        </w:tc>
-      </w:tr>
-      <w:tr>
-        <w:tc>
-          <w:tcPr>
-            <w:tcW w:w="828" w:type="dxa"/>
-            <w:shd w:val="clear" w:color="auto" w:fill="auto"/>
-          </w:tcPr>
-          <w:p>
-            <w:r>
-              <w:t>SF-22</w:t>
-            </w:r>
-          </w:p>
-        </w:tc>
-        <w:tc>
-          <w:tcPr>
-            <w:tcW w:w="7290" w:type="dxa"/>
-            <w:shd w:val="clear" w:color="auto" w:fill="auto"/>
-          </w:tcPr>
-          <w:p>
-            <w:r>
-              <w:t>As a player, I want game play to be engaging.</w:t>
-            </w:r>
-          </w:p>
-        </w:tc>
-        <w:tc>
-          <w:tcPr>
-            <w:tcW w:w="4050" w:type="dxa"/>
-          </w:tcPr>
-          <w:p>
-            <w:pPr>
-              <w:pStyle w:val="ListParagraph"/>
-              <w:ind w:left="0"/>
-            </w:pPr>
-            <w:r>
-              <w:t>Elements which contribute to making the game engaging include color, animation and sound.</w:t>
-            </w:r>
-          </w:p>
-        </w:tc>
-        <w:tc>
-          <w:tcPr>
-            <w:tcW w:w="1080" w:type="dxa"/>
-            <w:shd w:val="clear" w:color="auto" w:fill="auto"/>
-          </w:tcPr>
-          <w:p>
-            <w:r>
-              <w:t>Medium</w:t>
-            </w:r>
-          </w:p>
-        </w:tc>
-        <w:tc>
-          <w:tcPr>
-            <w:tcW w:w="1350" w:type="dxa"/>
-            <w:shd w:val="clear" w:color="auto" w:fill="auto"/>
-          </w:tcPr>
-          <w:p>
-            <w:pPr>
-              <w:rPr>
-                <w:b/>
-              </w:rPr>
-            </w:pPr>
-            <w:r>
-              <w:rPr>
-                <w:b/>
-              </w:rPr>
-              <w:t>6 hours</w:t>
-            </w:r>
-          </w:p>
-        </w:tc>
-      </w:tr>
-      <w:tr>
-        <w:tc>
-          <w:tcPr>
-            <w:tcW w:w="828" w:type="dxa"/>
-            <w:shd w:val="clear" w:color="auto" w:fill="auto"/>
-          </w:tcPr>
-          <w:p/>
-        </w:tc>
-        <w:tc>
-          <w:tcPr>
-            <w:tcW w:w="7290" w:type="dxa"/>
-            <w:shd w:val="clear" w:color="auto" w:fill="auto"/>
-          </w:tcPr>
-          <w:p>
-            <w:r>
-              <w:t>Organizing similar development environments</w:t>
-            </w:r>
-          </w:p>
-        </w:tc>
-        <w:tc>
-          <w:tcPr>
-            <w:tcW w:w="4050" w:type="dxa"/>
-          </w:tcPr>
-          <w:p>
-            <w:pPr>
-              <w:pStyle w:val="ListParagraph"/>
-              <w:ind w:left="0"/>
-            </w:pPr>
-          </w:p>
-        </w:tc>
-        <w:tc>
-          <w:tcPr>
-            <w:tcW w:w="1080" w:type="dxa"/>
-            <w:shd w:val="clear" w:color="auto" w:fill="auto"/>
-          </w:tcPr>
-          <w:p>
-            <w:r>
-              <w:t>High</w:t>
-            </w:r>
-          </w:p>
-        </w:tc>
-        <w:tc>
-          <w:tcPr>
-            <w:tcW w:w="1350" w:type="dxa"/>
-            <w:shd w:val="clear" w:color="auto" w:fill="auto"/>
-          </w:tcPr>
-          <w:p>
-            <w:pPr>
-              <w:rPr>
-                <w:b/>
-              </w:rPr>
-            </w:pPr>
-            <w:r>
-              <w:rPr>
-                <w:b/>
-              </w:rPr>
-              <w:t>3 hours</w:t>
-            </w:r>
-          </w:p>
-        </w:tc>
-      </w:tr>
-      <w:tr>
-        <w:tc>
-          <w:tcPr>
-            <w:tcW w:w="828" w:type="dxa"/>
-            <w:shd w:val="clear" w:color="auto" w:fill="auto"/>
-          </w:tcPr>
-          <w:p/>
-        </w:tc>
-        <w:tc>
-          <w:tcPr>
-            <w:tcW w:w="7290" w:type="dxa"/>
-            <w:shd w:val="clear" w:color="auto" w:fill="auto"/>
-          </w:tcPr>
-          <w:p>
-            <w:r>
-              <w:t>Creating and syncing Git repository</w:t>
-            </w:r>
-          </w:p>
-        </w:tc>
-        <w:tc>
-          <w:tcPr>
-            <w:tcW w:w="4050" w:type="dxa"/>
-          </w:tcPr>
-          <w:p>
-            <w:pPr>
-              <w:pStyle w:val="ListParagraph"/>
-              <w:ind w:left="0"/>
-            </w:pPr>
-          </w:p>
-        </w:tc>
-        <w:tc>
-          <w:tcPr>
-            <w:tcW w:w="1080" w:type="dxa"/>
-            <w:shd w:val="clear" w:color="auto" w:fill="auto"/>
-          </w:tcPr>
-          <w:p>
-            <w:r>
-              <w:t>High</w:t>
-            </w:r>
-          </w:p>
-        </w:tc>
-        <w:tc>
-          <w:tcPr>
-            <w:tcW w:w="1350" w:type="dxa"/>
-            <w:shd w:val="clear" w:color="auto" w:fill="auto"/>
-          </w:tcPr>
-          <w:p>
-            <w:pPr>
-              <w:rPr>
-                <w:b/>
-              </w:rPr>
-            </w:pPr>
-            <w:r>
-              <w:rPr>
-                <w:b/>
-              </w:rPr>
-              <w:t>2 hours</w:t>
-            </w:r>
-          </w:p>
-        </w:tc>
-      </w:tr>
-      <w:tr>
-        <w:tc>
-          <w:tcPr>
-            <w:tcW w:w="828" w:type="dxa"/>
-            <w:shd w:val="clear" w:color="auto" w:fill="auto"/>
-          </w:tcPr>
-          <w:p/>
-        </w:tc>
-        <w:tc>
-          <w:tcPr>
-            <w:tcW w:w="7290" w:type="dxa"/>
-            <w:shd w:val="clear" w:color="auto" w:fill="auto"/>
-          </w:tcPr>
-          <w:p>
-            <w:r>
-              <w:t>Creating the initial GUI layout and UI elements</w:t>
-            </w:r>
-          </w:p>
-        </w:tc>
-        <w:tc>
-          <w:tcPr>
-            <w:tcW w:w="4050" w:type="dxa"/>
-          </w:tcPr>
-          <w:p>
-            <w:pPr>
-              <w:pStyle w:val="ListParagraph"/>
-              <w:ind w:left="0"/>
-            </w:pPr>
-          </w:p>
-        </w:tc>
-        <w:tc>
-          <w:tcPr>
-            <w:tcW w:w="1080" w:type="dxa"/>
-            <w:shd w:val="clear" w:color="auto" w:fill="auto"/>
-          </w:tcPr>
-          <w:p>
-            <w:r>
-              <w:t>High</w:t>
-            </w:r>
-          </w:p>
-        </w:tc>
-        <w:tc>
-          <w:tcPr>
-            <w:tcW w:w="1350" w:type="dxa"/>
-            <w:shd w:val="clear" w:color="auto" w:fill="auto"/>
-          </w:tcPr>
-          <w:p>
-            <w:pPr>
-              <w:rPr>
-                <w:b/>
-              </w:rPr>
-            </w:pPr>
-            <w:r>
-              <w:rPr>
-                <w:b/>
-              </w:rPr>
-              <w:t>7 hours</w:t>
-            </w:r>
+              <w:jc w:val="center"/>
+              <w:rPr>
+                <w:b/>
+              </w:rPr>
+            </w:pPr>
           </w:p>
         </w:tc>
       </w:tr>
@@ -3592,6 +3757,95 @@
     </w:lvl>
   </w:abstractNum>
   <w:abstractNum w:abstractNumId="11">
+    <w:nsid w:val="58C70046"/>
+    <w:multiLevelType w:val="hybridMultilevel"/>
+    <w:tmpl w:val="DF2418BA"/>
+    <w:lvl w:ilvl="0" w:tplc="0409000F">
+      <w:start w:val="1"/>
+      <w:numFmt w:val="decimal"/>
+      <w:lvlText w:val="%1."/>
+      <w:lvlJc w:val="left"/>
+      <w:pPr>
+        <w:ind w:left="720" w:hanging="360"/>
+      </w:pPr>
+      <w:rPr>
+        <w:rFonts w:hint="default"/>
+      </w:rPr>
+    </w:lvl>
+    <w:lvl w:ilvl="1" w:tplc="04090019" w:tentative="1">
+      <w:start w:val="1"/>
+      <w:numFmt w:val="lowerLetter"/>
+      <w:lvlText w:val="%2."/>
+      <w:lvlJc w:val="left"/>
+      <w:pPr>
+        <w:ind w:left="1440" w:hanging="360"/>
+      </w:pPr>
+    </w:lvl>
+    <w:lvl w:ilvl="2" w:tplc="0409001B" w:tentative="1">
+      <w:start w:val="1"/>
+      <w:numFmt w:val="lowerRoman"/>
+      <w:lvlText w:val="%3."/>
+      <w:lvlJc w:val="right"/>
+      <w:pPr>
+        <w:ind w:left="2160" w:hanging="180"/>
+      </w:pPr>
+    </w:lvl>
+    <w:lvl w:ilvl="3" w:tplc="0409000F" w:tentative="1">
+      <w:start w:val="1"/>
+      <w:numFmt w:val="decimal"/>
+      <w:lvlText w:val="%4."/>
+      <w:lvlJc w:val="left"/>
+      <w:pPr>
+        <w:ind w:left="2880" w:hanging="360"/>
+      </w:pPr>
+    </w:lvl>
+    <w:lvl w:ilvl="4" w:tplc="04090019" w:tentative="1">
+      <w:start w:val="1"/>
+      <w:numFmt w:val="lowerLetter"/>
+      <w:lvlText w:val="%5."/>
+      <w:lvlJc w:val="left"/>
+      <w:pPr>
+        <w:ind w:left="3600" w:hanging="360"/>
+      </w:pPr>
+    </w:lvl>
+    <w:lvl w:ilvl="5" w:tplc="0409001B" w:tentative="1">
+      <w:start w:val="1"/>
+      <w:numFmt w:val="lowerRoman"/>
+      <w:lvlText w:val="%6."/>
+      <w:lvlJc w:val="right"/>
+      <w:pPr>
+        <w:ind w:left="4320" w:hanging="180"/>
+      </w:pPr>
+    </w:lvl>
+    <w:lvl w:ilvl="6" w:tplc="0409000F" w:tentative="1">
+      <w:start w:val="1"/>
+      <w:numFmt w:val="decimal"/>
+      <w:lvlText w:val="%7."/>
+      <w:lvlJc w:val="left"/>
+      <w:pPr>
+        <w:ind w:left="5040" w:hanging="360"/>
+      </w:pPr>
+    </w:lvl>
+    <w:lvl w:ilvl="7" w:tplc="04090019" w:tentative="1">
+      <w:start w:val="1"/>
+      <w:numFmt w:val="lowerLetter"/>
+      <w:lvlText w:val="%8."/>
+      <w:lvlJc w:val="left"/>
+      <w:pPr>
+        <w:ind w:left="5760" w:hanging="360"/>
+      </w:pPr>
+    </w:lvl>
+    <w:lvl w:ilvl="8" w:tplc="0409001B" w:tentative="1">
+      <w:start w:val="1"/>
+      <w:numFmt w:val="lowerRoman"/>
+      <w:lvlText w:val="%9."/>
+      <w:lvlJc w:val="right"/>
+      <w:pPr>
+        <w:ind w:left="6480" w:hanging="180"/>
+      </w:pPr>
+    </w:lvl>
+  </w:abstractNum>
+  <w:abstractNum w:abstractNumId="12">
     <w:nsid w:val="5AC16366"/>
     <w:multiLevelType w:val="hybridMultilevel"/>
     <w:tmpl w:val="2E6AE756"/>
@@ -3677,7 +3931,7 @@
       </w:pPr>
     </w:lvl>
   </w:abstractNum>
-  <w:abstractNum w:abstractNumId="12">
+  <w:abstractNum w:abstractNumId="13">
     <w:nsid w:val="6DA65908"/>
     <w:multiLevelType w:val="hybridMultilevel"/>
     <w:tmpl w:val="AC78E3FC"/>
@@ -3688,6 +3942,95 @@
       <w:lvlJc w:val="left"/>
       <w:pPr>
         <w:ind w:left="360" w:hanging="360"/>
+      </w:pPr>
+      <w:rPr>
+        <w:rFonts w:hint="default"/>
+      </w:rPr>
+    </w:lvl>
+    <w:lvl w:ilvl="1" w:tplc="04090019" w:tentative="1">
+      <w:start w:val="1"/>
+      <w:numFmt w:val="lowerLetter"/>
+      <w:lvlText w:val="%2."/>
+      <w:lvlJc w:val="left"/>
+      <w:pPr>
+        <w:ind w:left="1440" w:hanging="360"/>
+      </w:pPr>
+    </w:lvl>
+    <w:lvl w:ilvl="2" w:tplc="0409001B" w:tentative="1">
+      <w:start w:val="1"/>
+      <w:numFmt w:val="lowerRoman"/>
+      <w:lvlText w:val="%3."/>
+      <w:lvlJc w:val="right"/>
+      <w:pPr>
+        <w:ind w:left="2160" w:hanging="180"/>
+      </w:pPr>
+    </w:lvl>
+    <w:lvl w:ilvl="3" w:tplc="0409000F" w:tentative="1">
+      <w:start w:val="1"/>
+      <w:numFmt w:val="decimal"/>
+      <w:lvlText w:val="%4."/>
+      <w:lvlJc w:val="left"/>
+      <w:pPr>
+        <w:ind w:left="2880" w:hanging="360"/>
+      </w:pPr>
+    </w:lvl>
+    <w:lvl w:ilvl="4" w:tplc="04090019" w:tentative="1">
+      <w:start w:val="1"/>
+      <w:numFmt w:val="lowerLetter"/>
+      <w:lvlText w:val="%5."/>
+      <w:lvlJc w:val="left"/>
+      <w:pPr>
+        <w:ind w:left="3600" w:hanging="360"/>
+      </w:pPr>
+    </w:lvl>
+    <w:lvl w:ilvl="5" w:tplc="0409001B" w:tentative="1">
+      <w:start w:val="1"/>
+      <w:numFmt w:val="lowerRoman"/>
+      <w:lvlText w:val="%6."/>
+      <w:lvlJc w:val="right"/>
+      <w:pPr>
+        <w:ind w:left="4320" w:hanging="180"/>
+      </w:pPr>
+    </w:lvl>
+    <w:lvl w:ilvl="6" w:tplc="0409000F" w:tentative="1">
+      <w:start w:val="1"/>
+      <w:numFmt w:val="decimal"/>
+      <w:lvlText w:val="%7."/>
+      <w:lvlJc w:val="left"/>
+      <w:pPr>
+        <w:ind w:left="5040" w:hanging="360"/>
+      </w:pPr>
+    </w:lvl>
+    <w:lvl w:ilvl="7" w:tplc="04090019" w:tentative="1">
+      <w:start w:val="1"/>
+      <w:numFmt w:val="lowerLetter"/>
+      <w:lvlText w:val="%8."/>
+      <w:lvlJc w:val="left"/>
+      <w:pPr>
+        <w:ind w:left="5760" w:hanging="360"/>
+      </w:pPr>
+    </w:lvl>
+    <w:lvl w:ilvl="8" w:tplc="0409001B" w:tentative="1">
+      <w:start w:val="1"/>
+      <w:numFmt w:val="lowerRoman"/>
+      <w:lvlText w:val="%9."/>
+      <w:lvlJc w:val="right"/>
+      <w:pPr>
+        <w:ind w:left="6480" w:hanging="180"/>
+      </w:pPr>
+    </w:lvl>
+  </w:abstractNum>
+  <w:abstractNum w:abstractNumId="14">
+    <w:nsid w:val="6F0C6702"/>
+    <w:multiLevelType w:val="hybridMultilevel"/>
+    <w:tmpl w:val="E9305760"/>
+    <w:lvl w:ilvl="0" w:tplc="0409000F">
+      <w:start w:val="1"/>
+      <w:numFmt w:val="decimal"/>
+      <w:lvlText w:val="%1."/>
+      <w:lvlJc w:val="left"/>
+      <w:pPr>
+        <w:ind w:left="720" w:hanging="360"/>
       </w:pPr>
       <w:rPr>
         <w:rFonts w:hint="default"/>
@@ -3770,7 +4113,7 @@
     <w:abstractNumId w:val="0"/>
   </w:num>
   <w:num w:numId="2">
-    <w:abstractNumId w:val="11"/>
+    <w:abstractNumId w:val="12"/>
   </w:num>
   <w:num w:numId="3">
     <w:abstractNumId w:val="6"/>
@@ -3791,7 +4134,7 @@
     <w:abstractNumId w:val="2"/>
   </w:num>
   <w:num w:numId="9">
-    <w:abstractNumId w:val="12"/>
+    <w:abstractNumId w:val="13"/>
   </w:num>
   <w:num w:numId="10">
     <w:abstractNumId w:val="10"/>
@@ -3804,6 +4147,12 @@
   </w:num>
   <w:num w:numId="13">
     <w:abstractNumId w:val="1"/>
+  </w:num>
+  <w:num w:numId="14">
+    <w:abstractNumId w:val="11"/>
+  </w:num>
+  <w:num w:numId="15">
+    <w:abstractNumId w:val="14"/>
   </w:num>
 </w:numbering>
 </file>

</xml_diff>

<commit_message>
Changes to the Product Backlog -- please use Trello from now on
</commit_message>
<xml_diff>
--- a/Sum Fun Initial Product Backlog.docx
+++ b/Sum Fun Initial Product Backlog.docx
@@ -1304,7 +1304,10 @@
               </w:numPr>
             </w:pPr>
             <w:r>
-              <w:t>Points are only earned when placement of a tile results in removal of it and its neighbors.</w:t>
+              <w:t xml:space="preserve">Points are only earned when placement of a tile results in </w:t>
+            </w:r>
+            <w:r>
+              <w:t xml:space="preserve">removal of it and at least 3 other tiles. </w:t>
             </w:r>
           </w:p>
           <w:p>
@@ -2374,8 +2377,6 @@
             <w:r>
               <w:t>Java is installed (assumed)</w:t>
             </w:r>
-            <w:bookmarkStart w:id="0" w:name="_GoBack"/>
-            <w:bookmarkEnd w:id="0"/>
           </w:p>
         </w:tc>
         <w:tc>
@@ -2532,9 +2533,11 @@
               <w:pStyle w:val="ListParagraph"/>
               <w:ind w:left="0"/>
             </w:pPr>
+            <w:bookmarkStart w:id="0" w:name="_GoBack"/>
             <w:r>
               <w:t>Elements which contribute to making the game engaging include color, animation and sound.</w:t>
             </w:r>
+            <w:bookmarkEnd w:id="0"/>
           </w:p>
         </w:tc>
         <w:tc>

</xml_diff>

<commit_message>
Made some UI changes to how the queue looks. I think this looks better than the way I had it before when I changed the colors and the tiles were huge.
</commit_message>
<xml_diff>
--- a/Sum Fun Initial Product Backlog.docx
+++ b/Sum Fun Initial Product Backlog.docx
@@ -42,7 +42,6 @@
           </w:tcPr>
           <w:p>
             <w:pPr>
-              <w:jc w:val="center"/>
               <w:rPr>
                 <w:b/>
               </w:rPr>
@@ -105,7 +104,6 @@
           </w:tcPr>
           <w:p>
             <w:pPr>
-              <w:jc w:val="center"/>
               <w:rPr>
                 <w:b/>
               </w:rPr>
@@ -125,7 +123,6 @@
           </w:tcPr>
           <w:p>
             <w:pPr>
-              <w:jc w:val="center"/>
               <w:rPr>
                 <w:b/>
               </w:rPr>
@@ -143,25 +140,19 @@
               <w:br/>
               <w:t>Time</w:t>
             </w:r>
-            <w:r>
-              <w:rPr>
-                <w:b/>
-              </w:rPr>
-              <w:t xml:space="preserve"> (Hours)</w:t>
-            </w:r>
           </w:p>
         </w:tc>
       </w:tr>
       <w:tr>
+        <w:trPr>
+          <w:trHeight w:val="3023"/>
+        </w:trPr>
         <w:tc>
           <w:tcPr>
             <w:tcW w:w="828" w:type="dxa"/>
             <w:shd w:val="clear" w:color="auto" w:fill="auto"/>
           </w:tcPr>
           <w:p>
-            <w:pPr>
-              <w:jc w:val="center"/>
-            </w:pPr>
             <w:r>
               <w:t>SF-1</w:t>
             </w:r>
@@ -198,14 +189,8 @@
                 <w:ilvl w:val="0"/>
                 <w:numId w:val="1"/>
               </w:numPr>
-              <w:rPr>
-                <w:color w:val="FF0000"/>
-              </w:rPr>
-            </w:pPr>
-            <w:r>
-              <w:rPr>
-                <w:color w:val="FF0000"/>
-              </w:rPr>
+            </w:pPr>
+            <w:r>
               <w:t>Tile queue populated with five random values from 0 - 9.</w:t>
             </w:r>
           </w:p>
@@ -216,14 +201,8 @@
                 <w:ilvl w:val="0"/>
                 <w:numId w:val="1"/>
               </w:numPr>
-              <w:rPr>
-                <w:color w:val="FF0000"/>
-              </w:rPr>
-            </w:pPr>
-            <w:r>
-              <w:rPr>
-                <w:color w:val="FF0000"/>
-              </w:rPr>
+            </w:pPr>
+            <w:r>
               <w:t>9x9 game board populated with 49 random values from 0-9 arranged in 7x7 grid.</w:t>
             </w:r>
           </w:p>
@@ -234,14 +213,8 @@
                 <w:ilvl w:val="0"/>
                 <w:numId w:val="1"/>
               </w:numPr>
-              <w:rPr>
-                <w:color w:val="FF0000"/>
-              </w:rPr>
-            </w:pPr>
-            <w:r>
-              <w:rPr>
-                <w:color w:val="FF0000"/>
-              </w:rPr>
+            </w:pPr>
+            <w:r>
               <w:t>Start immediately after launching app.</w:t>
             </w:r>
           </w:p>
@@ -276,9 +249,6 @@
             <w:shd w:val="clear" w:color="auto" w:fill="auto"/>
           </w:tcPr>
           <w:p>
-            <w:pPr>
-              <w:jc w:val="center"/>
-            </w:pPr>
             <w:r>
               <w:t>High</w:t>
             </w:r>
@@ -291,16 +261,41 @@
           </w:tcPr>
           <w:p>
             <w:pPr>
-              <w:jc w:val="center"/>
-              <w:rPr>
-                <w:b/>
-              </w:rPr>
-            </w:pPr>
-            <w:r>
-              <w:rPr>
-                <w:b/>
-              </w:rPr>
-              <w:t>12</w:t>
+              <w:rPr>
+                <w:b/>
+              </w:rPr>
+            </w:pPr>
+            <w:r>
+              <w:rPr>
+                <w:b/>
+              </w:rPr>
+              <w:t>12 hours</w:t>
+            </w:r>
+            <w:r>
+              <w:rPr>
+                <w:b/>
+              </w:rPr>
+              <w:t xml:space="preserve">    </w:t>
+            </w:r>
+          </w:p>
+          <w:p>
+            <w:pPr>
+              <w:rPr>
+                <w:b/>
+              </w:rPr>
+            </w:pPr>
+          </w:p>
+          <w:p>
+            <w:pPr>
+              <w:rPr>
+                <w:b/>
+              </w:rPr>
+            </w:pPr>
+            <w:r>
+              <w:rPr>
+                <w:b/>
+              </w:rPr>
+              <w:t>Sprint 1</w:t>
             </w:r>
           </w:p>
         </w:tc>
@@ -313,14 +308,19 @@
           </w:tcPr>
           <w:p>
             <w:pPr>
-              <w:jc w:val="center"/>
-              <w:rPr>
-                <w:b/>
-              </w:rPr>
-            </w:pPr>
-            <w:r>
+              <w:rPr>
+                <w:b/>
+                <w:color w:val="FF0000"/>
+              </w:rPr>
+            </w:pPr>
+            <w:bookmarkStart w:id="0" w:name="_GoBack"/>
+            <w:r>
+              <w:rPr>
+                <w:color w:val="FF0000"/>
+              </w:rPr>
               <w:t>SF-2</w:t>
             </w:r>
+            <w:bookmarkEnd w:id="0"/>
           </w:p>
         </w:tc>
         <w:tc>
@@ -329,22 +329,24 @@
             <w:shd w:val="clear" w:color="auto" w:fill="auto"/>
           </w:tcPr>
           <w:p>
-            <w:r>
-              <w:t xml:space="preserve">As a </w:t>
-            </w:r>
-            <w:r>
-              <w:t>player</w:t>
-            </w:r>
-            <w:r>
-              <w:t xml:space="preserve">, I want </w:t>
-            </w:r>
-            <w:r>
-              <w:t>to start playing a timed game.</w:t>
+            <w:pPr>
+              <w:rPr>
+                <w:color w:val="FF0000"/>
+              </w:rPr>
+            </w:pPr>
+            <w:r>
+              <w:rPr>
+                <w:color w:val="FF0000"/>
+              </w:rPr>
+              <w:t>As a player, I want to start playing a timed game.</w:t>
             </w:r>
           </w:p>
           <w:p>
             <w:pPr>
               <w:pStyle w:val="NoSpacing"/>
+              <w:rPr>
+                <w:color w:val="FF0000"/>
+              </w:rPr>
             </w:pPr>
           </w:p>
         </w:tc>
@@ -359,8 +361,14 @@
                 <w:ilvl w:val="0"/>
                 <w:numId w:val="13"/>
               </w:numPr>
-            </w:pPr>
-            <w:r>
+              <w:rPr>
+                <w:color w:val="FF0000"/>
+              </w:rPr>
+            </w:pPr>
+            <w:r>
+              <w:rPr>
+                <w:color w:val="FF0000"/>
+              </w:rPr>
               <w:t>Tile queue populated with five random values from 0 - 9.</w:t>
             </w:r>
           </w:p>
@@ -371,8 +379,14 @@
                 <w:ilvl w:val="0"/>
                 <w:numId w:val="13"/>
               </w:numPr>
-            </w:pPr>
-            <w:r>
+              <w:rPr>
+                <w:color w:val="FF0000"/>
+              </w:rPr>
+            </w:pPr>
+            <w:r>
+              <w:rPr>
+                <w:color w:val="FF0000"/>
+              </w:rPr>
               <w:t>9x9 game board populated with 49 random values from 0-9 arranged in 7x7 grid.</w:t>
             </w:r>
           </w:p>
@@ -383,8 +397,14 @@
                 <w:ilvl w:val="0"/>
                 <w:numId w:val="13"/>
               </w:numPr>
-            </w:pPr>
-            <w:r>
+              <w:rPr>
+                <w:color w:val="FF0000"/>
+              </w:rPr>
+            </w:pPr>
+            <w:r>
+              <w:rPr>
+                <w:color w:val="FF0000"/>
+              </w:rPr>
               <w:t>Start immediately after launching app.</w:t>
             </w:r>
           </w:p>
@@ -395,8 +415,14 @@
                 <w:ilvl w:val="0"/>
                 <w:numId w:val="13"/>
               </w:numPr>
-            </w:pPr>
-            <w:r>
+              <w:rPr>
+                <w:color w:val="FF0000"/>
+              </w:rPr>
+            </w:pPr>
+            <w:r>
+              <w:rPr>
+                <w:color w:val="FF0000"/>
+              </w:rPr>
               <w:t>Start after previous game, timed or untimed, completed.</w:t>
             </w:r>
           </w:p>
@@ -407,8 +433,14 @@
                 <w:ilvl w:val="0"/>
                 <w:numId w:val="13"/>
               </w:numPr>
-            </w:pPr>
-            <w:r>
+              <w:rPr>
+                <w:color w:val="FF0000"/>
+              </w:rPr>
+            </w:pPr>
+            <w:r>
+              <w:rPr>
+                <w:color w:val="FF0000"/>
+              </w:rPr>
               <w:t>Start while current game in progress.</w:t>
             </w:r>
           </w:p>
@@ -420,12 +452,15 @@
           </w:tcPr>
           <w:p>
             <w:pPr>
-              <w:jc w:val="center"/>
-              <w:rPr>
-                <w:b/>
-              </w:rPr>
-            </w:pPr>
-            <w:r>
+              <w:rPr>
+                <w:b/>
+                <w:color w:val="FF0000"/>
+              </w:rPr>
+            </w:pPr>
+            <w:r>
+              <w:rPr>
+                <w:color w:val="FF0000"/>
+              </w:rPr>
               <w:t>High</w:t>
             </w:r>
           </w:p>
@@ -437,11 +472,34 @@
           </w:tcPr>
           <w:p>
             <w:pPr>
-              <w:jc w:val="center"/>
-              <w:rPr>
-                <w:b/>
-              </w:rPr>
-            </w:pPr>
+              <w:rPr>
+                <w:b/>
+                <w:color w:val="FF0000"/>
+              </w:rPr>
+            </w:pPr>
+          </w:p>
+          <w:p>
+            <w:pPr>
+              <w:rPr>
+                <w:b/>
+                <w:color w:val="FF0000"/>
+              </w:rPr>
+            </w:pPr>
+          </w:p>
+          <w:p>
+            <w:pPr>
+              <w:rPr>
+                <w:b/>
+                <w:color w:val="FF0000"/>
+              </w:rPr>
+            </w:pPr>
+            <w:r>
+              <w:rPr>
+                <w:b/>
+                <w:color w:val="FF0000"/>
+              </w:rPr>
+              <w:t>Sprint 2</w:t>
+            </w:r>
           </w:p>
         </w:tc>
       </w:tr>
@@ -453,7 +511,6 @@
           </w:tcPr>
           <w:p>
             <w:pPr>
-              <w:jc w:val="center"/>
               <w:rPr>
                 <w:b/>
               </w:rPr>
@@ -492,14 +549,8 @@
                 <w:ilvl w:val="0"/>
                 <w:numId w:val="3"/>
               </w:numPr>
-              <w:rPr>
-                <w:color w:val="FF0000"/>
-              </w:rPr>
-            </w:pPr>
-            <w:r>
-              <w:rPr>
-                <w:color w:val="FF0000"/>
-              </w:rPr>
+            </w:pPr>
+            <w:r>
               <w:t>Only first tile from the tile queue may be selected.</w:t>
             </w:r>
           </w:p>
@@ -510,26 +561,14 @@
                 <w:ilvl w:val="0"/>
                 <w:numId w:val="3"/>
               </w:numPr>
-              <w:rPr>
-                <w:color w:val="FF0000"/>
-              </w:rPr>
-            </w:pPr>
-            <w:r>
-              <w:rPr>
-                <w:color w:val="FF0000"/>
-              </w:rPr>
+            </w:pPr>
+            <w:r>
               <w:t xml:space="preserve">Place onto corner </w:t>
             </w:r>
             <w:r>
-              <w:rPr>
-                <w:color w:val="FF0000"/>
-              </w:rPr>
               <w:t>tile</w:t>
             </w:r>
             <w:r>
-              <w:rPr>
-                <w:color w:val="FF0000"/>
-              </w:rPr>
               <w:t xml:space="preserve"> of game board.</w:t>
             </w:r>
           </w:p>
@@ -542,31 +581,16 @@
               </w:numPr>
             </w:pPr>
             <w:r>
-              <w:rPr>
-                <w:color w:val="FF0000"/>
-              </w:rPr>
               <w:t>Place onto bo</w:t>
             </w:r>
             <w:r>
-              <w:rPr>
-                <w:color w:val="FF0000"/>
-              </w:rPr>
               <w:t xml:space="preserve">rder </w:t>
             </w:r>
             <w:r>
-              <w:rPr>
-                <w:color w:val="FF0000"/>
-              </w:rPr>
               <w:t>tile</w:t>
             </w:r>
             <w:r>
-              <w:rPr>
-                <w:color w:val="FF0000"/>
-              </w:rPr>
-              <w:t xml:space="preserve"> of game board</w:t>
-            </w:r>
-            <w:r>
-              <w:t>.</w:t>
+              <w:t xml:space="preserve"> of game board.</w:t>
             </w:r>
           </w:p>
           <w:p>
@@ -596,18 +620,115 @@
               </w:numPr>
             </w:pPr>
             <w:r>
-              <w:rPr>
-                <w:color w:val="FF0000"/>
-              </w:rPr>
-              <w:t>Can only place onto unoccupied tile of</w:t>
-            </w:r>
-            <w:r>
-              <w:t xml:space="preserve"> </w:t>
-            </w:r>
+              <w:t>Can only place onto unoccupied tile of game board.</w:t>
+            </w:r>
+          </w:p>
+        </w:tc>
+        <w:tc>
+          <w:tcPr>
+            <w:tcW w:w="1080" w:type="dxa"/>
+            <w:shd w:val="clear" w:color="auto" w:fill="auto"/>
+          </w:tcPr>
+          <w:p>
+            <w:r>
+              <w:t>High</w:t>
+            </w:r>
+          </w:p>
+        </w:tc>
+        <w:tc>
+          <w:tcPr>
+            <w:tcW w:w="1350" w:type="dxa"/>
+            <w:shd w:val="clear" w:color="auto" w:fill="auto"/>
+          </w:tcPr>
+          <w:p>
+            <w:pPr>
+              <w:rPr>
+                <w:b/>
+              </w:rPr>
+            </w:pPr>
+            <w:r>
+              <w:rPr>
+                <w:b/>
+              </w:rPr>
+              <w:t>4 hours</w:t>
+            </w:r>
+          </w:p>
+          <w:p>
+            <w:pPr>
+              <w:rPr>
+                <w:b/>
+              </w:rPr>
+            </w:pPr>
+          </w:p>
+          <w:p>
+            <w:pPr>
+              <w:rPr>
+                <w:b/>
+              </w:rPr>
+            </w:pPr>
+            <w:r>
+              <w:rPr>
+                <w:b/>
+              </w:rPr>
+              <w:t>Sprint 1</w:t>
+            </w:r>
+            <w:r>
+              <w:rPr>
+                <w:b/>
+              </w:rPr>
+              <w:t xml:space="preserve"> &amp; 2</w:t>
+            </w:r>
+          </w:p>
+        </w:tc>
+      </w:tr>
+      <w:tr>
+        <w:tc>
+          <w:tcPr>
+            <w:tcW w:w="828" w:type="dxa"/>
+            <w:shd w:val="clear" w:color="auto" w:fill="auto"/>
+          </w:tcPr>
+          <w:p>
+            <w:pPr>
+              <w:rPr>
+                <w:b/>
+              </w:rPr>
+            </w:pPr>
             <w:r>
               <w:lastRenderedPageBreak/>
-              <w:t>game board.</w:t>
-            </w:r>
+              <w:t>SF-4</w:t>
+            </w:r>
+          </w:p>
+        </w:tc>
+        <w:tc>
+          <w:tcPr>
+            <w:tcW w:w="7290" w:type="dxa"/>
+            <w:shd w:val="clear" w:color="auto" w:fill="auto"/>
+          </w:tcPr>
+          <w:p>
+            <w:r>
+              <w:t>As a player, I want to view what happens to the tile queue when I select a tile from the tile queue.</w:t>
+            </w:r>
+          </w:p>
+          <w:p/>
+        </w:tc>
+        <w:tc>
+          <w:tcPr>
+            <w:tcW w:w="4050" w:type="dxa"/>
+          </w:tcPr>
+          <w:p>
+            <w:pPr>
+              <w:pStyle w:val="ListParagraph"/>
+              <w:ind w:left="0"/>
+            </w:pPr>
+            <w:r>
+              <w:t>First tile of tile queue (the one selected) must be removed, remaining tiles moved up one position, new tile added in last position.</w:t>
+            </w:r>
+          </w:p>
+          <w:p>
+            <w:pPr>
+              <w:pStyle w:val="ListParagraph"/>
+              <w:ind w:left="0"/>
+            </w:pPr>
           </w:p>
         </w:tc>
         <w:tc>
@@ -616,9 +737,502 @@
             <w:shd w:val="clear" w:color="auto" w:fill="auto"/>
           </w:tcPr>
           <w:p>
-            <w:pPr>
-              <w:jc w:val="center"/>
-            </w:pPr>
+            <w:r>
+              <w:t>High</w:t>
+            </w:r>
+          </w:p>
+        </w:tc>
+        <w:tc>
+          <w:tcPr>
+            <w:tcW w:w="1350" w:type="dxa"/>
+            <w:shd w:val="clear" w:color="auto" w:fill="auto"/>
+          </w:tcPr>
+          <w:p>
+            <w:pPr>
+              <w:rPr>
+                <w:b/>
+              </w:rPr>
+            </w:pPr>
+            <w:r>
+              <w:rPr>
+                <w:b/>
+              </w:rPr>
+              <w:t>4 hours</w:t>
+            </w:r>
+          </w:p>
+          <w:p>
+            <w:pPr>
+              <w:rPr>
+                <w:b/>
+              </w:rPr>
+            </w:pPr>
+          </w:p>
+          <w:p>
+            <w:pPr>
+              <w:rPr>
+                <w:b/>
+              </w:rPr>
+            </w:pPr>
+            <w:r>
+              <w:rPr>
+                <w:b/>
+              </w:rPr>
+              <w:t>Sprint 1</w:t>
+            </w:r>
+          </w:p>
+        </w:tc>
+      </w:tr>
+      <w:tr>
+        <w:tc>
+          <w:tcPr>
+            <w:tcW w:w="828" w:type="dxa"/>
+            <w:shd w:val="clear" w:color="auto" w:fill="auto"/>
+          </w:tcPr>
+          <w:p>
+            <w:pPr>
+              <w:rPr>
+                <w:b/>
+              </w:rPr>
+            </w:pPr>
+            <w:r>
+              <w:t>SF-5</w:t>
+            </w:r>
+          </w:p>
+        </w:tc>
+        <w:tc>
+          <w:tcPr>
+            <w:tcW w:w="7290" w:type="dxa"/>
+            <w:shd w:val="clear" w:color="auto" w:fill="auto"/>
+          </w:tcPr>
+          <w:p>
+            <w:r>
+              <w:t>As a player, I want to view what happens when I place a tile onto a corner square of the game board.</w:t>
+            </w:r>
+          </w:p>
+          <w:p/>
+        </w:tc>
+        <w:tc>
+          <w:tcPr>
+            <w:tcW w:w="4050" w:type="dxa"/>
+          </w:tcPr>
+          <w:p>
+            <w:pPr>
+              <w:pStyle w:val="ListParagraph"/>
+              <w:numPr>
+                <w:ilvl w:val="0"/>
+                <w:numId w:val="4"/>
+              </w:numPr>
+            </w:pPr>
+            <w:r>
+              <w:t>Tile must appear in square selected.</w:t>
+            </w:r>
+          </w:p>
+          <w:p>
+            <w:pPr>
+              <w:pStyle w:val="ListParagraph"/>
+              <w:numPr>
+                <w:ilvl w:val="0"/>
+                <w:numId w:val="4"/>
+              </w:numPr>
+            </w:pPr>
+            <w:r>
+              <w:t xml:space="preserve">If the sum of the </w:t>
+            </w:r>
+            <w:r>
+              <w:rPr>
+                <w:b/>
+              </w:rPr>
+              <w:t>three</w:t>
+            </w:r>
+            <w:r>
+              <w:t xml:space="preserve"> neighboring tiles modulo 10 is equal to the number on the placed tile, the neighboring tiles and the placed tile must be removed.</w:t>
+            </w:r>
+          </w:p>
+          <w:p>
+            <w:pPr>
+              <w:pStyle w:val="ListParagraph"/>
+              <w:numPr>
+                <w:ilvl w:val="0"/>
+                <w:numId w:val="4"/>
+              </w:numPr>
+            </w:pPr>
+            <w:r>
+              <w:t>Unoccupied neighboring squares contribute 0 to the sum.</w:t>
+            </w:r>
+          </w:p>
+        </w:tc>
+        <w:tc>
+          <w:tcPr>
+            <w:tcW w:w="1080" w:type="dxa"/>
+            <w:shd w:val="clear" w:color="auto" w:fill="auto"/>
+          </w:tcPr>
+          <w:p>
+            <w:r>
+              <w:t>High</w:t>
+            </w:r>
+          </w:p>
+        </w:tc>
+        <w:tc>
+          <w:tcPr>
+            <w:tcW w:w="1350" w:type="dxa"/>
+            <w:shd w:val="clear" w:color="auto" w:fill="auto"/>
+          </w:tcPr>
+          <w:p>
+            <w:pPr>
+              <w:rPr>
+                <w:b/>
+              </w:rPr>
+            </w:pPr>
+            <w:r>
+              <w:rPr>
+                <w:b/>
+              </w:rPr>
+              <w:t>10 hours</w:t>
+            </w:r>
+          </w:p>
+          <w:p>
+            <w:pPr>
+              <w:rPr>
+                <w:b/>
+              </w:rPr>
+            </w:pPr>
+          </w:p>
+          <w:p>
+            <w:pPr>
+              <w:rPr>
+                <w:b/>
+              </w:rPr>
+            </w:pPr>
+            <w:r>
+              <w:rPr>
+                <w:b/>
+              </w:rPr>
+              <w:t>Sprint 1</w:t>
+            </w:r>
+          </w:p>
+        </w:tc>
+      </w:tr>
+      <w:tr>
+        <w:tc>
+          <w:tcPr>
+            <w:tcW w:w="828" w:type="dxa"/>
+            <w:shd w:val="clear" w:color="auto" w:fill="auto"/>
+          </w:tcPr>
+          <w:p>
+            <w:pPr>
+              <w:rPr>
+                <w:b/>
+              </w:rPr>
+            </w:pPr>
+            <w:r>
+              <w:t>SF-6</w:t>
+            </w:r>
+          </w:p>
+        </w:tc>
+        <w:tc>
+          <w:tcPr>
+            <w:tcW w:w="7290" w:type="dxa"/>
+            <w:shd w:val="clear" w:color="auto" w:fill="auto"/>
+          </w:tcPr>
+          <w:p>
+            <w:r>
+              <w:t>As a player, I want to view what happens when I place a tile onto a border square of the game board.</w:t>
+            </w:r>
+          </w:p>
+          <w:p/>
+        </w:tc>
+        <w:tc>
+          <w:tcPr>
+            <w:tcW w:w="4050" w:type="dxa"/>
+          </w:tcPr>
+          <w:p>
+            <w:pPr>
+              <w:pStyle w:val="ListParagraph"/>
+              <w:numPr>
+                <w:ilvl w:val="0"/>
+                <w:numId w:val="5"/>
+              </w:numPr>
+            </w:pPr>
+            <w:r>
+              <w:t>Tile must appear in square selected.</w:t>
+            </w:r>
+          </w:p>
+          <w:p>
+            <w:pPr>
+              <w:pStyle w:val="ListParagraph"/>
+              <w:numPr>
+                <w:ilvl w:val="0"/>
+                <w:numId w:val="5"/>
+              </w:numPr>
+            </w:pPr>
+            <w:r>
+              <w:t xml:space="preserve">If the sum of the </w:t>
+            </w:r>
+            <w:r>
+              <w:rPr>
+                <w:b/>
+              </w:rPr>
+              <w:t>five</w:t>
+            </w:r>
+            <w:r>
+              <w:t xml:space="preserve"> neighboring tiles modulo 10 is equal to the number on the placed tile, the neighboring tiles and the placed tile must be removed.</w:t>
+            </w:r>
+          </w:p>
+          <w:p>
+            <w:pPr>
+              <w:pStyle w:val="ListParagraph"/>
+              <w:numPr>
+                <w:ilvl w:val="0"/>
+                <w:numId w:val="5"/>
+              </w:numPr>
+            </w:pPr>
+            <w:r>
+              <w:t>Unoccupied neighboring squares contribute 0 to the sum.</w:t>
+            </w:r>
+          </w:p>
+        </w:tc>
+        <w:tc>
+          <w:tcPr>
+            <w:tcW w:w="1080" w:type="dxa"/>
+            <w:shd w:val="clear" w:color="auto" w:fill="auto"/>
+          </w:tcPr>
+          <w:p>
+            <w:r>
+              <w:t>High</w:t>
+            </w:r>
+          </w:p>
+        </w:tc>
+        <w:tc>
+          <w:tcPr>
+            <w:tcW w:w="1350" w:type="dxa"/>
+            <w:shd w:val="clear" w:color="auto" w:fill="auto"/>
+          </w:tcPr>
+          <w:p>
+            <w:pPr>
+              <w:rPr>
+                <w:b/>
+              </w:rPr>
+            </w:pPr>
+          </w:p>
+          <w:p>
+            <w:pPr>
+              <w:rPr>
+                <w:b/>
+              </w:rPr>
+            </w:pPr>
+          </w:p>
+          <w:p>
+            <w:pPr>
+              <w:rPr>
+                <w:b/>
+              </w:rPr>
+            </w:pPr>
+            <w:r>
+              <w:rPr>
+                <w:b/>
+              </w:rPr>
+              <w:t>Sprint 2</w:t>
+            </w:r>
+          </w:p>
+        </w:tc>
+      </w:tr>
+      <w:tr>
+        <w:tc>
+          <w:tcPr>
+            <w:tcW w:w="828" w:type="dxa"/>
+            <w:shd w:val="clear" w:color="auto" w:fill="auto"/>
+          </w:tcPr>
+          <w:p>
+            <w:pPr>
+              <w:rPr>
+                <w:b/>
+              </w:rPr>
+            </w:pPr>
+            <w:r>
+              <w:t>SF-7</w:t>
+            </w:r>
+          </w:p>
+        </w:tc>
+        <w:tc>
+          <w:tcPr>
+            <w:tcW w:w="7290" w:type="dxa"/>
+            <w:shd w:val="clear" w:color="auto" w:fill="auto"/>
+          </w:tcPr>
+          <w:p>
+            <w:r>
+              <w:t>As a player, I want to view what happens when I place a tile onto a</w:t>
+            </w:r>
+            <w:r>
+              <w:t>n interior</w:t>
+            </w:r>
+            <w:r>
+              <w:t xml:space="preserve"> square of the game board.</w:t>
+            </w:r>
+          </w:p>
+          <w:p/>
+        </w:tc>
+        <w:tc>
+          <w:tcPr>
+            <w:tcW w:w="4050" w:type="dxa"/>
+          </w:tcPr>
+          <w:p>
+            <w:pPr>
+              <w:pStyle w:val="ListParagraph"/>
+              <w:numPr>
+                <w:ilvl w:val="0"/>
+                <w:numId w:val="6"/>
+              </w:numPr>
+            </w:pPr>
+            <w:r>
+              <w:t>Tile must appear in square selected.</w:t>
+            </w:r>
+          </w:p>
+          <w:p>
+            <w:pPr>
+              <w:pStyle w:val="ListParagraph"/>
+              <w:numPr>
+                <w:ilvl w:val="0"/>
+                <w:numId w:val="6"/>
+              </w:numPr>
+            </w:pPr>
+            <w:r>
+              <w:t xml:space="preserve">If the sum of the </w:t>
+            </w:r>
+            <w:r>
+              <w:rPr>
+                <w:b/>
+              </w:rPr>
+              <w:t>eight</w:t>
+            </w:r>
+            <w:r>
+              <w:t xml:space="preserve"> neighboring tiles modulo 10 is equal to the number on the placed tile, the neighboring tiles and the placed tile must be removed.</w:t>
+            </w:r>
+          </w:p>
+          <w:p>
+            <w:pPr>
+              <w:pStyle w:val="ListParagraph"/>
+              <w:numPr>
+                <w:ilvl w:val="0"/>
+                <w:numId w:val="6"/>
+              </w:numPr>
+            </w:pPr>
+            <w:r>
+              <w:t>Unoccupied neighboring squares contribute 0 to the sum.</w:t>
+            </w:r>
+          </w:p>
+        </w:tc>
+        <w:tc>
+          <w:tcPr>
+            <w:tcW w:w="1080" w:type="dxa"/>
+            <w:shd w:val="clear" w:color="auto" w:fill="auto"/>
+          </w:tcPr>
+          <w:p>
+            <w:r>
+              <w:t>High</w:t>
+            </w:r>
+          </w:p>
+        </w:tc>
+        <w:tc>
+          <w:tcPr>
+            <w:tcW w:w="1350" w:type="dxa"/>
+            <w:shd w:val="clear" w:color="auto" w:fill="auto"/>
+          </w:tcPr>
+          <w:p>
+            <w:pPr>
+              <w:rPr>
+                <w:b/>
+              </w:rPr>
+            </w:pPr>
+          </w:p>
+          <w:p>
+            <w:pPr>
+              <w:rPr>
+                <w:b/>
+              </w:rPr>
+            </w:pPr>
+          </w:p>
+          <w:p>
+            <w:pPr>
+              <w:rPr>
+                <w:b/>
+              </w:rPr>
+            </w:pPr>
+            <w:r>
+              <w:rPr>
+                <w:b/>
+              </w:rPr>
+              <w:t>Sprint 2</w:t>
+            </w:r>
+          </w:p>
+        </w:tc>
+      </w:tr>
+      <w:tr>
+        <w:tc>
+          <w:tcPr>
+            <w:tcW w:w="828" w:type="dxa"/>
+            <w:shd w:val="clear" w:color="auto" w:fill="auto"/>
+          </w:tcPr>
+          <w:p>
+            <w:pPr>
+              <w:rPr>
+                <w:b/>
+              </w:rPr>
+            </w:pPr>
+            <w:r>
+              <w:t>SF-8</w:t>
+            </w:r>
+          </w:p>
+        </w:tc>
+        <w:tc>
+          <w:tcPr>
+            <w:tcW w:w="7290" w:type="dxa"/>
+            <w:shd w:val="clear" w:color="auto" w:fill="auto"/>
+          </w:tcPr>
+          <w:p>
+            <w:r>
+              <w:t>As a player, I want to view how many moves I have left when playing an untimed game.</w:t>
+            </w:r>
+          </w:p>
+        </w:tc>
+        <w:tc>
+          <w:tcPr>
+            <w:tcW w:w="4050" w:type="dxa"/>
+          </w:tcPr>
+          <w:p>
+            <w:pPr>
+              <w:pStyle w:val="ListParagraph"/>
+              <w:numPr>
+                <w:ilvl w:val="0"/>
+                <w:numId w:val="7"/>
+              </w:numPr>
+            </w:pPr>
+            <w:r>
+              <w:t>Number of moves left must be 50 when game is started.</w:t>
+            </w:r>
+          </w:p>
+          <w:p>
+            <w:pPr>
+              <w:pStyle w:val="ListParagraph"/>
+              <w:numPr>
+                <w:ilvl w:val="0"/>
+                <w:numId w:val="7"/>
+              </w:numPr>
+            </w:pPr>
+            <w:r>
+              <w:t xml:space="preserve">Number of moves must decrease by 1 </w:t>
+            </w:r>
+            <w:r>
+              <w:lastRenderedPageBreak/>
+              <w:t>each time a tile is placed.</w:t>
+            </w:r>
+          </w:p>
+        </w:tc>
+        <w:tc>
+          <w:tcPr>
+            <w:tcW w:w="1080" w:type="dxa"/>
+            <w:shd w:val="clear" w:color="auto" w:fill="auto"/>
+          </w:tcPr>
+          <w:p>
             <w:r>
               <w:lastRenderedPageBreak/>
               <w:t>High</w:t>
@@ -632,16 +1246,36 @@
           </w:tcPr>
           <w:p>
             <w:pPr>
-              <w:jc w:val="center"/>
-              <w:rPr>
-                <w:b/>
-              </w:rPr>
-            </w:pPr>
-            <w:r>
-              <w:rPr>
-                <w:b/>
-              </w:rPr>
-              <w:t>4</w:t>
+              <w:rPr>
+                <w:b/>
+              </w:rPr>
+            </w:pPr>
+            <w:r>
+              <w:rPr>
+                <w:b/>
+              </w:rPr>
+              <w:t>4 Hours</w:t>
+            </w:r>
+          </w:p>
+          <w:p>
+            <w:pPr>
+              <w:rPr>
+                <w:b/>
+              </w:rPr>
+            </w:pPr>
+          </w:p>
+          <w:p>
+            <w:pPr>
+              <w:rPr>
+                <w:b/>
+              </w:rPr>
+            </w:pPr>
+            <w:r>
+              <w:rPr>
+                <w:b/>
+              </w:rPr>
+              <w:lastRenderedPageBreak/>
+              <w:t>Sprint 1</w:t>
             </w:r>
           </w:p>
         </w:tc>
@@ -654,14 +1288,13 @@
           </w:tcPr>
           <w:p>
             <w:pPr>
-              <w:jc w:val="center"/>
               <w:rPr>
                 <w:b/>
               </w:rPr>
             </w:pPr>
             <w:r>
               <w:lastRenderedPageBreak/>
-              <w:t>SF-4</w:t>
+              <w:t>SF-9</w:t>
             </w:r>
           </w:p>
         </w:tc>
@@ -672,10 +1305,9 @@
           </w:tcPr>
           <w:p>
             <w:r>
-              <w:t>As a player, I want to view what happens to the tile queue when I select a tile from the tile queue.</w:t>
-            </w:r>
-          </w:p>
-          <w:p/>
+              <w:t>As a player, I want to view how much time I have left when playing a timed game.</w:t>
+            </w:r>
+          </w:p>
         </w:tc>
         <w:tc>
           <w:tcPr>
@@ -684,17 +1316,26 @@
           <w:p>
             <w:pPr>
               <w:pStyle w:val="ListParagraph"/>
-              <w:ind w:left="0"/>
-            </w:pPr>
-            <w:r>
-              <w:t>First tile of tile queue (the one selected) must be removed, remaining tiles moved up one position, new tile added in last position.</w:t>
-            </w:r>
-          </w:p>
-          <w:p>
-            <w:pPr>
-              <w:pStyle w:val="ListParagraph"/>
-              <w:ind w:left="0"/>
-            </w:pPr>
+              <w:numPr>
+                <w:ilvl w:val="0"/>
+                <w:numId w:val="8"/>
+              </w:numPr>
+            </w:pPr>
+            <w:r>
+              <w:t>Time must begin at 5:00 minutes.</w:t>
+            </w:r>
+          </w:p>
+          <w:p>
+            <w:pPr>
+              <w:pStyle w:val="ListParagraph"/>
+              <w:numPr>
+                <w:ilvl w:val="0"/>
+                <w:numId w:val="8"/>
+              </w:numPr>
+            </w:pPr>
+            <w:r>
+              <w:t>Time must be updated each second.</w:t>
+            </w:r>
           </w:p>
         </w:tc>
         <w:tc>
@@ -703,9 +1344,6 @@
             <w:shd w:val="clear" w:color="auto" w:fill="auto"/>
           </w:tcPr>
           <w:p>
-            <w:pPr>
-              <w:jc w:val="center"/>
-            </w:pPr>
             <w:r>
               <w:t>High</w:t>
             </w:r>
@@ -718,17 +1356,10 @@
           </w:tcPr>
           <w:p>
             <w:pPr>
-              <w:jc w:val="center"/>
-              <w:rPr>
-                <w:b/>
-              </w:rPr>
-            </w:pPr>
-            <w:r>
-              <w:rPr>
-                <w:b/>
-              </w:rPr>
-              <w:t>4</w:t>
-            </w:r>
+              <w:rPr>
+                <w:b/>
+              </w:rPr>
+            </w:pPr>
           </w:p>
         </w:tc>
       </w:tr>
@@ -740,13 +1371,12 @@
           </w:tcPr>
           <w:p>
             <w:pPr>
-              <w:jc w:val="center"/>
-              <w:rPr>
-                <w:b/>
-              </w:rPr>
-            </w:pPr>
-            <w:r>
-              <w:t>SF-5</w:t>
+              <w:rPr>
+                <w:b/>
+              </w:rPr>
+            </w:pPr>
+            <w:r>
+              <w:t>SF-10</w:t>
             </w:r>
           </w:p>
         </w:tc>
@@ -757,10 +1387,9 @@
           </w:tcPr>
           <w:p>
             <w:r>
-              <w:t>As a player, I want to view what happens when I place a tile onto a corner square of the game board.</w:t>
-            </w:r>
-          </w:p>
-          <w:p/>
+              <w:t>As a player, I want to view how many points I have earned after placing a tile.</w:t>
+            </w:r>
+          </w:p>
         </w:tc>
         <w:tc>
           <w:tcPr>
@@ -771,44 +1400,35 @@
               <w:pStyle w:val="ListParagraph"/>
               <w:numPr>
                 <w:ilvl w:val="0"/>
-                <w:numId w:val="4"/>
-              </w:numPr>
-            </w:pPr>
-            <w:r>
-              <w:t>Tile must appear in square selected.</w:t>
-            </w:r>
-          </w:p>
-          <w:p>
-            <w:pPr>
-              <w:pStyle w:val="ListParagraph"/>
-              <w:numPr>
-                <w:ilvl w:val="0"/>
-                <w:numId w:val="4"/>
-              </w:numPr>
-            </w:pPr>
-            <w:r>
-              <w:t xml:space="preserve">If the sum of the </w:t>
-            </w:r>
-            <w:r>
-              <w:rPr>
-                <w:b/>
-              </w:rPr>
-              <w:t>three</w:t>
-            </w:r>
-            <w:r>
-              <w:t xml:space="preserve"> neighboring tiles modulo 10 is equal to the number on the placed tile, the neighboring tiles and the placed tile must be removed.</w:t>
-            </w:r>
-          </w:p>
-          <w:p>
-            <w:pPr>
-              <w:pStyle w:val="ListParagraph"/>
-              <w:numPr>
-                <w:ilvl w:val="0"/>
-                <w:numId w:val="4"/>
-              </w:numPr>
-            </w:pPr>
-            <w:r>
-              <w:t>Unoccupied neighboring squares contribute 0 to the sum.</w:t>
+                <w:numId w:val="9"/>
+              </w:numPr>
+            </w:pPr>
+            <w:r>
+              <w:t>Points are only earned when placement of a tile results in removal of it and its neighbors.</w:t>
+            </w:r>
+          </w:p>
+          <w:p>
+            <w:pPr>
+              <w:pStyle w:val="ListParagraph"/>
+              <w:numPr>
+                <w:ilvl w:val="0"/>
+                <w:numId w:val="9"/>
+              </w:numPr>
+            </w:pPr>
+            <w:r>
+              <w:t>Points are equal to 10 * (# neighbors removed)</w:t>
+            </w:r>
+          </w:p>
+          <w:p>
+            <w:pPr>
+              <w:pStyle w:val="ListParagraph"/>
+              <w:numPr>
+                <w:ilvl w:val="0"/>
+                <w:numId w:val="9"/>
+              </w:numPr>
+            </w:pPr>
+            <w:r>
+              <w:t>Number of neighbors removed in range 1-7 inclusive.</w:t>
             </w:r>
           </w:p>
         </w:tc>
@@ -818,9 +1438,6 @@
             <w:shd w:val="clear" w:color="auto" w:fill="auto"/>
           </w:tcPr>
           <w:p>
-            <w:pPr>
-              <w:jc w:val="center"/>
-            </w:pPr>
             <w:r>
               <w:t>High</w:t>
             </w:r>
@@ -833,16 +1450,29 @@
           </w:tcPr>
           <w:p>
             <w:pPr>
-              <w:jc w:val="center"/>
-              <w:rPr>
-                <w:b/>
-              </w:rPr>
-            </w:pPr>
-            <w:r>
-              <w:rPr>
-                <w:b/>
-              </w:rPr>
-              <w:t>10</w:t>
+              <w:rPr>
+                <w:b/>
+              </w:rPr>
+            </w:pPr>
+          </w:p>
+          <w:p>
+            <w:pPr>
+              <w:rPr>
+                <w:b/>
+              </w:rPr>
+            </w:pPr>
+          </w:p>
+          <w:p>
+            <w:pPr>
+              <w:rPr>
+                <w:b/>
+              </w:rPr>
+            </w:pPr>
+            <w:r>
+              <w:rPr>
+                <w:b/>
+              </w:rPr>
+              <w:t>Sprint 2</w:t>
             </w:r>
           </w:p>
         </w:tc>
@@ -855,13 +1485,12 @@
           </w:tcPr>
           <w:p>
             <w:pPr>
-              <w:jc w:val="center"/>
-              <w:rPr>
-                <w:b/>
-              </w:rPr>
-            </w:pPr>
-            <w:r>
-              <w:t>SF-6</w:t>
+              <w:rPr>
+                <w:b/>
+              </w:rPr>
+            </w:pPr>
+            <w:r>
+              <w:t>SF-11</w:t>
             </w:r>
           </w:p>
         </w:tc>
@@ -872,10 +1501,9 @@
           </w:tcPr>
           <w:p>
             <w:r>
-              <w:t>As a player, I want to view what happens when I place a tile onto a border square of the game board.</w:t>
-            </w:r>
-          </w:p>
-          <w:p/>
+              <w:t>As a player, I want to view the total points I have earned anytime while playing the game.</w:t>
+            </w:r>
+          </w:p>
         </w:tc>
         <w:tc>
           <w:tcPr>
@@ -884,47 +1512,8 @@
           <w:p>
             <w:pPr>
               <w:pStyle w:val="ListParagraph"/>
-              <w:numPr>
-                <w:ilvl w:val="0"/>
-                <w:numId w:val="5"/>
-              </w:numPr>
-            </w:pPr>
-            <w:r>
-              <w:t>Tile must appear in square selected.</w:t>
-            </w:r>
-          </w:p>
-          <w:p>
-            <w:pPr>
-              <w:pStyle w:val="ListParagraph"/>
-              <w:numPr>
-                <w:ilvl w:val="0"/>
-                <w:numId w:val="5"/>
-              </w:numPr>
-            </w:pPr>
-            <w:r>
-              <w:t xml:space="preserve">If the sum of the </w:t>
-            </w:r>
-            <w:r>
-              <w:rPr>
-                <w:b/>
-              </w:rPr>
-              <w:t>five</w:t>
-            </w:r>
-            <w:r>
-              <w:t xml:space="preserve"> neighboring tiles modulo 10 is equal to the number on the placed tile, the neighboring tiles and the placed tile must be removed.</w:t>
-            </w:r>
-          </w:p>
-          <w:p>
-            <w:pPr>
-              <w:pStyle w:val="ListParagraph"/>
-              <w:numPr>
-                <w:ilvl w:val="0"/>
-                <w:numId w:val="5"/>
-              </w:numPr>
-            </w:pPr>
-            <w:r>
-              <w:t>Unoccupied neighboring squares contribute 0 to the sum.</w:t>
-            </w:r>
+              <w:ind w:left="0"/>
+            </w:pPr>
           </w:p>
         </w:tc>
         <w:tc>
@@ -933,9 +1522,6 @@
             <w:shd w:val="clear" w:color="auto" w:fill="auto"/>
           </w:tcPr>
           <w:p>
-            <w:pPr>
-              <w:jc w:val="center"/>
-            </w:pPr>
             <w:r>
               <w:t>High</w:t>
             </w:r>
@@ -948,11 +1534,36 @@
           </w:tcPr>
           <w:p>
             <w:pPr>
-              <w:jc w:val="center"/>
-              <w:rPr>
-                <w:b/>
-              </w:rPr>
-            </w:pPr>
+              <w:rPr>
+                <w:b/>
+              </w:rPr>
+            </w:pPr>
+            <w:r>
+              <w:rPr>
+                <w:b/>
+              </w:rPr>
+              <w:t>5 hours</w:t>
+            </w:r>
+          </w:p>
+          <w:p>
+            <w:pPr>
+              <w:rPr>
+                <w:b/>
+              </w:rPr>
+            </w:pPr>
+          </w:p>
+          <w:p>
+            <w:pPr>
+              <w:rPr>
+                <w:b/>
+              </w:rPr>
+            </w:pPr>
+            <w:r>
+              <w:rPr>
+                <w:b/>
+              </w:rPr>
+              <w:t>Sprint 1</w:t>
+            </w:r>
           </w:p>
         </w:tc>
       </w:tr>
@@ -964,13 +1575,16 @@
           </w:tcPr>
           <w:p>
             <w:pPr>
-              <w:jc w:val="center"/>
-              <w:rPr>
-                <w:b/>
-              </w:rPr>
-            </w:pPr>
-            <w:r>
-              <w:t>SF-7</w:t>
+              <w:rPr>
+                <w:b/>
+                <w:color w:val="FF0000"/>
+              </w:rPr>
+            </w:pPr>
+            <w:r>
+              <w:rPr>
+                <w:color w:val="FF0000"/>
+              </w:rPr>
+              <w:t>SF-12</w:t>
             </w:r>
           </w:p>
         </w:tc>
@@ -980,17 +1594,18 @@
             <w:shd w:val="clear" w:color="auto" w:fill="auto"/>
           </w:tcPr>
           <w:p>
-            <w:r>
-              <w:t>As a player, I want to view what happens when I place a tile onto a</w:t>
-            </w:r>
-            <w:r>
-              <w:t>n interior</w:t>
-            </w:r>
-            <w:r>
-              <w:t xml:space="preserve"> square of the game board.</w:t>
-            </w:r>
-          </w:p>
-          <w:p/>
+            <w:pPr>
+              <w:rPr>
+                <w:color w:val="FF0000"/>
+              </w:rPr>
+            </w:pPr>
+            <w:r>
+              <w:rPr>
+                <w:color w:val="FF0000"/>
+              </w:rPr>
+              <w:t>As a player, I want to refresh the tile queue at any time while playing the game.</w:t>
+            </w:r>
+          </w:p>
         </w:tc>
         <w:tc>
           <w:tcPr>
@@ -999,46 +1614,16 @@
           <w:p>
             <w:pPr>
               <w:pStyle w:val="ListParagraph"/>
-              <w:numPr>
-                <w:ilvl w:val="0"/>
-                <w:numId w:val="6"/>
-              </w:numPr>
-            </w:pPr>
-            <w:r>
-              <w:t>Tile must appear in square selected.</w:t>
-            </w:r>
-          </w:p>
-          <w:p>
-            <w:pPr>
-              <w:pStyle w:val="ListParagraph"/>
-              <w:numPr>
-                <w:ilvl w:val="0"/>
-                <w:numId w:val="6"/>
-              </w:numPr>
-            </w:pPr>
-            <w:r>
-              <w:t xml:space="preserve">If the sum of the </w:t>
-            </w:r>
-            <w:r>
-              <w:rPr>
-                <w:b/>
-              </w:rPr>
-              <w:t>eight</w:t>
-            </w:r>
-            <w:r>
-              <w:t xml:space="preserve"> neighboring tiles modulo 10 is equal to the number on the placed tile, the neighboring tiles and the placed tile must be removed.</w:t>
-            </w:r>
-          </w:p>
-          <w:p>
-            <w:pPr>
-              <w:pStyle w:val="ListParagraph"/>
-              <w:numPr>
-                <w:ilvl w:val="0"/>
-                <w:numId w:val="6"/>
-              </w:numPr>
-            </w:pPr>
-            <w:r>
-              <w:t>Unoccupied neighboring squares contribute 0 to the sum.</w:t>
+              <w:ind w:left="0"/>
+              <w:rPr>
+                <w:color w:val="FF0000"/>
+              </w:rPr>
+            </w:pPr>
+            <w:r>
+              <w:rPr>
+                <w:color w:val="FF0000"/>
+              </w:rPr>
+              <w:t>Can only be done once.</w:t>
             </w:r>
           </w:p>
         </w:tc>
@@ -1049,10 +1634,15 @@
           </w:tcPr>
           <w:p>
             <w:pPr>
-              <w:jc w:val="center"/>
-            </w:pPr>
-            <w:r>
-              <w:t>High</w:t>
+              <w:rPr>
+                <w:color w:val="FF0000"/>
+              </w:rPr>
+            </w:pPr>
+            <w:r>
+              <w:rPr>
+                <w:color w:val="FF0000"/>
+              </w:rPr>
+              <w:t>Medium</w:t>
             </w:r>
           </w:p>
         </w:tc>
@@ -1063,11 +1653,34 @@
           </w:tcPr>
           <w:p>
             <w:pPr>
-              <w:jc w:val="center"/>
-              <w:rPr>
-                <w:b/>
-              </w:rPr>
-            </w:pPr>
+              <w:rPr>
+                <w:b/>
+                <w:color w:val="FF0000"/>
+              </w:rPr>
+            </w:pPr>
+          </w:p>
+          <w:p>
+            <w:pPr>
+              <w:rPr>
+                <w:b/>
+                <w:color w:val="FF0000"/>
+              </w:rPr>
+            </w:pPr>
+          </w:p>
+          <w:p>
+            <w:pPr>
+              <w:rPr>
+                <w:b/>
+                <w:color w:val="FF0000"/>
+              </w:rPr>
+            </w:pPr>
+            <w:r>
+              <w:rPr>
+                <w:b/>
+                <w:color w:val="FF0000"/>
+              </w:rPr>
+              <w:t>Sprint 2</w:t>
+            </w:r>
           </w:p>
         </w:tc>
       </w:tr>
@@ -1079,13 +1692,12 @@
           </w:tcPr>
           <w:p>
             <w:pPr>
-              <w:jc w:val="center"/>
-              <w:rPr>
-                <w:b/>
-              </w:rPr>
-            </w:pPr>
-            <w:r>
-              <w:t>SF-8</w:t>
+              <w:rPr>
+                <w:b/>
+              </w:rPr>
+            </w:pPr>
+            <w:r>
+              <w:t>SF-13</w:t>
             </w:r>
           </w:p>
         </w:tc>
@@ -1096,11 +1708,7 @@
           </w:tcPr>
           <w:p>
             <w:r>
-              <w:t xml:space="preserve">As a player, I want to view how many moves I have left when playing an </w:t>
-            </w:r>
-            <w:r>
-              <w:lastRenderedPageBreak/>
-              <w:t>untimed game.</w:t>
+              <w:t>As a player, I want to select a single tile from the game board and remove all tiles with the same number.</w:t>
             </w:r>
           </w:p>
         </w:tc>
@@ -1111,27 +1719,10 @@
           <w:p>
             <w:pPr>
               <w:pStyle w:val="ListParagraph"/>
-              <w:numPr>
-                <w:ilvl w:val="0"/>
-                <w:numId w:val="7"/>
-              </w:numPr>
-            </w:pPr>
-            <w:r>
-              <w:lastRenderedPageBreak/>
-              <w:t>Number of moves left must be 50 when game is started.</w:t>
-            </w:r>
-          </w:p>
-          <w:p>
-            <w:pPr>
-              <w:pStyle w:val="ListParagraph"/>
-              <w:numPr>
-                <w:ilvl w:val="0"/>
-                <w:numId w:val="7"/>
-              </w:numPr>
-            </w:pPr>
-            <w:r>
-              <w:lastRenderedPageBreak/>
-              <w:t>Number of moves must decrease by 1 each time a tile is placed.</w:t>
+              <w:ind w:left="0"/>
+            </w:pPr>
+            <w:r>
+              <w:t>Can only be done once.</w:t>
             </w:r>
           </w:p>
         </w:tc>
@@ -1141,12 +1732,8 @@
             <w:shd w:val="clear" w:color="auto" w:fill="auto"/>
           </w:tcPr>
           <w:p>
-            <w:pPr>
-              <w:jc w:val="center"/>
-            </w:pPr>
-            <w:r>
-              <w:lastRenderedPageBreak/>
-              <w:t>High</w:t>
+            <w:r>
+              <w:t>Medium</w:t>
             </w:r>
           </w:p>
         </w:tc>
@@ -1157,17 +1744,10 @@
           </w:tcPr>
           <w:p>
             <w:pPr>
-              <w:jc w:val="center"/>
-              <w:rPr>
-                <w:b/>
-              </w:rPr>
-            </w:pPr>
-            <w:r>
-              <w:rPr>
-                <w:b/>
-              </w:rPr>
-              <w:t>4</w:t>
-            </w:r>
+              <w:rPr>
+                <w:b/>
+              </w:rPr>
+            </w:pPr>
           </w:p>
         </w:tc>
       </w:tr>
@@ -1179,14 +1759,12 @@
           </w:tcPr>
           <w:p>
             <w:pPr>
-              <w:jc w:val="center"/>
-              <w:rPr>
-                <w:b/>
-              </w:rPr>
-            </w:pPr>
-            <w:r>
-              <w:lastRenderedPageBreak/>
-              <w:t>SF-9</w:t>
+              <w:rPr>
+                <w:b/>
+              </w:rPr>
+            </w:pPr>
+            <w:r>
+              <w:t>SF-14</w:t>
             </w:r>
           </w:p>
         </w:tc>
@@ -1197,7 +1775,7 @@
           </w:tcPr>
           <w:p>
             <w:r>
-              <w:t>As a player, I want to view how much time I have left when playing a timed game.</w:t>
+              <w:t>As a player, I want to know where I can place my selected tile to remove the most tiles from the game board.</w:t>
             </w:r>
           </w:p>
         </w:tc>
@@ -1208,25 +1786,10 @@
           <w:p>
             <w:pPr>
               <w:pStyle w:val="ListParagraph"/>
-              <w:numPr>
-                <w:ilvl w:val="0"/>
-                <w:numId w:val="8"/>
-              </w:numPr>
-            </w:pPr>
-            <w:r>
-              <w:t>Time must begin at 5:00 minutes.</w:t>
-            </w:r>
-          </w:p>
-          <w:p>
-            <w:pPr>
-              <w:pStyle w:val="ListParagraph"/>
-              <w:numPr>
-                <w:ilvl w:val="0"/>
-                <w:numId w:val="8"/>
-              </w:numPr>
-            </w:pPr>
-            <w:r>
-              <w:t>Time must be updated each second.</w:t>
+              <w:ind w:left="0"/>
+            </w:pPr>
+            <w:r>
+              <w:t>Can be done up to three times.</w:t>
             </w:r>
           </w:p>
         </w:tc>
@@ -1236,11 +1799,8 @@
             <w:shd w:val="clear" w:color="auto" w:fill="auto"/>
           </w:tcPr>
           <w:p>
-            <w:pPr>
-              <w:jc w:val="center"/>
-            </w:pPr>
-            <w:r>
-              <w:t>High</w:t>
+            <w:r>
+              <w:t>Medium</w:t>
             </w:r>
           </w:p>
         </w:tc>
@@ -1251,7 +1811,6 @@
           </w:tcPr>
           <w:p>
             <w:pPr>
-              <w:jc w:val="center"/>
               <w:rPr>
                 <w:b/>
               </w:rPr>
@@ -1267,13 +1826,12 @@
           </w:tcPr>
           <w:p>
             <w:pPr>
-              <w:jc w:val="center"/>
-              <w:rPr>
-                <w:b/>
-              </w:rPr>
-            </w:pPr>
-            <w:r>
-              <w:t>SF-10</w:t>
+              <w:rPr>
+                <w:b/>
+              </w:rPr>
+            </w:pPr>
+            <w:r>
+              <w:t>SF-15</w:t>
             </w:r>
           </w:p>
         </w:tc>
@@ -1284,10 +1842,7 @@
           </w:tcPr>
           <w:p>
             <w:r>
-              <w:t>As a player, I want to view how many points I have earned after placing a tile</w:t>
-            </w:r>
-            <w:r>
-              <w:t xml:space="preserve">. This only occurs when removing 3 or more tiles. </w:t>
+              <w:t>As a player, I want to add my name to the "Top Ten Least Moves" list whenever I qualify.</w:t>
             </w:r>
           </w:p>
         </w:tc>
@@ -1300,39 +1855,124 @@
               <w:pStyle w:val="ListParagraph"/>
               <w:numPr>
                 <w:ilvl w:val="0"/>
-                <w:numId w:val="9"/>
-              </w:numPr>
-            </w:pPr>
-            <w:r>
-              <w:t xml:space="preserve">Points are only earned when placement of a tile results in </w:t>
-            </w:r>
-            <w:r>
-              <w:t xml:space="preserve">removal of it and at least 3 other tiles. </w:t>
-            </w:r>
-          </w:p>
-          <w:p>
-            <w:pPr>
-              <w:pStyle w:val="ListParagraph"/>
-              <w:numPr>
-                <w:ilvl w:val="0"/>
-                <w:numId w:val="9"/>
-              </w:numPr>
-            </w:pPr>
-            <w:r>
-              <w:t>Points are equal to 10 * (# neighbors removed)</w:t>
-            </w:r>
-          </w:p>
-          <w:p>
-            <w:pPr>
-              <w:pStyle w:val="ListParagraph"/>
-              <w:numPr>
-                <w:ilvl w:val="0"/>
-                <w:numId w:val="9"/>
-              </w:numPr>
-            </w:pPr>
-            <w:r>
-              <w:t>Number of neighbors removed in range 1-7 inclusive.</w:t>
-            </w:r>
+                <w:numId w:val="10"/>
+              </w:numPr>
+            </w:pPr>
+            <w:r>
+              <w:t>Only relevant for untimed games.</w:t>
+            </w:r>
+          </w:p>
+          <w:p>
+            <w:pPr>
+              <w:pStyle w:val="ListParagraph"/>
+              <w:numPr>
+                <w:ilvl w:val="0"/>
+                <w:numId w:val="10"/>
+              </w:numPr>
+            </w:pPr>
+            <w:r>
+              <w:t>Name may appear multiple times</w:t>
+            </w:r>
+            <w:r>
+              <w:t>.</w:t>
+            </w:r>
+          </w:p>
+          <w:p>
+            <w:pPr>
+              <w:pStyle w:val="ListParagraph"/>
+              <w:numPr>
+                <w:ilvl w:val="0"/>
+                <w:numId w:val="10"/>
+              </w:numPr>
+            </w:pPr>
+            <w:r>
+              <w:t>List must display name, number of moves and date.</w:t>
+            </w:r>
+          </w:p>
+          <w:p>
+            <w:pPr>
+              <w:pStyle w:val="ListParagraph"/>
+              <w:numPr>
+                <w:ilvl w:val="0"/>
+                <w:numId w:val="10"/>
+              </w:numPr>
+            </w:pPr>
+            <w:r>
+              <w:t xml:space="preserve">List must be displayed in </w:t>
+            </w:r>
+            <w:r>
+              <w:t>a</w:t>
+            </w:r>
+            <w:r>
+              <w:t>scending order of number of moves.</w:t>
+            </w:r>
+          </w:p>
+          <w:p>
+            <w:pPr>
+              <w:pStyle w:val="ListParagraph"/>
+              <w:numPr>
+                <w:ilvl w:val="0"/>
+                <w:numId w:val="10"/>
+              </w:numPr>
+            </w:pPr>
+            <w:r>
+              <w:t xml:space="preserve">List limited to 10 names. </w:t>
+            </w:r>
+          </w:p>
+          <w:p>
+            <w:pPr>
+              <w:pStyle w:val="ListParagraph"/>
+              <w:numPr>
+                <w:ilvl w:val="0"/>
+                <w:numId w:val="10"/>
+              </w:numPr>
+            </w:pPr>
+            <w:r>
+              <w:lastRenderedPageBreak/>
+              <w:t>Must work if only name in list.</w:t>
+            </w:r>
+          </w:p>
+          <w:p>
+            <w:pPr>
+              <w:pStyle w:val="ListParagraph"/>
+              <w:numPr>
+                <w:ilvl w:val="0"/>
+                <w:numId w:val="10"/>
+              </w:numPr>
+            </w:pPr>
+            <w:r>
+              <w:t>Must work if name inserted at beginning of list.</w:t>
+            </w:r>
+          </w:p>
+          <w:p>
+            <w:pPr>
+              <w:pStyle w:val="ListParagraph"/>
+              <w:numPr>
+                <w:ilvl w:val="0"/>
+                <w:numId w:val="10"/>
+              </w:numPr>
+            </w:pPr>
+            <w:r>
+              <w:t>Must work if name inserted at end of list.</w:t>
+            </w:r>
+          </w:p>
+          <w:p>
+            <w:pPr>
+              <w:pStyle w:val="ListParagraph"/>
+              <w:numPr>
+                <w:ilvl w:val="0"/>
+                <w:numId w:val="10"/>
+              </w:numPr>
+            </w:pPr>
+            <w:r>
+              <w:t>Must work if name inserted in middle of list.</w:t>
+            </w:r>
+          </w:p>
+          <w:p>
+            <w:pPr>
+              <w:pStyle w:val="ListParagraph"/>
+              <w:ind w:left="0"/>
+            </w:pPr>
           </w:p>
         </w:tc>
         <w:tc>
@@ -1341,11 +1981,9 @@
             <w:shd w:val="clear" w:color="auto" w:fill="auto"/>
           </w:tcPr>
           <w:p>
-            <w:pPr>
-              <w:jc w:val="center"/>
-            </w:pPr>
-            <w:r>
-              <w:t>High</w:t>
+            <w:r>
+              <w:lastRenderedPageBreak/>
+              <w:t>Low</w:t>
             </w:r>
           </w:p>
         </w:tc>
@@ -1356,7 +1994,6 @@
           </w:tcPr>
           <w:p>
             <w:pPr>
-              <w:jc w:val="center"/>
               <w:rPr>
                 <w:b/>
               </w:rPr>
@@ -1372,13 +2009,17 @@
           </w:tcPr>
           <w:p>
             <w:pPr>
-              <w:jc w:val="center"/>
-              <w:rPr>
-                <w:b/>
-              </w:rPr>
-            </w:pPr>
-            <w:r>
-              <w:t>SF-11</w:t>
+              <w:rPr>
+                <w:b/>
+                <w:color w:val="FF0000"/>
+              </w:rPr>
+            </w:pPr>
+            <w:r>
+              <w:rPr>
+                <w:color w:val="FF0000"/>
+              </w:rPr>
+              <w:lastRenderedPageBreak/>
+              <w:t>SF-16</w:t>
             </w:r>
           </w:p>
         </w:tc>
@@ -1388,8 +2029,16 @@
             <w:shd w:val="clear" w:color="auto" w:fill="auto"/>
           </w:tcPr>
           <w:p>
-            <w:r>
-              <w:t>As a player, I want to view the total points I have earned anytime while playing the game.</w:t>
+            <w:pPr>
+              <w:rPr>
+                <w:color w:val="FF0000"/>
+              </w:rPr>
+            </w:pPr>
+            <w:r>
+              <w:rPr>
+                <w:color w:val="FF0000"/>
+              </w:rPr>
+              <w:t>As a player, I want to add my name to the "Top Ten Most Points" list whenever I qualify.</w:t>
             </w:r>
           </w:p>
         </w:tc>
@@ -1400,7 +2049,154 @@
           <w:p>
             <w:pPr>
               <w:pStyle w:val="ListParagraph"/>
+              <w:numPr>
+                <w:ilvl w:val="0"/>
+                <w:numId w:val="11"/>
+              </w:numPr>
+              <w:rPr>
+                <w:color w:val="FF0000"/>
+              </w:rPr>
+            </w:pPr>
+            <w:r>
+              <w:rPr>
+                <w:color w:val="FF0000"/>
+              </w:rPr>
+              <w:t>Name may appear multiple times.</w:t>
+            </w:r>
+          </w:p>
+          <w:p>
+            <w:pPr>
+              <w:pStyle w:val="ListParagraph"/>
+              <w:numPr>
+                <w:ilvl w:val="0"/>
+                <w:numId w:val="11"/>
+              </w:numPr>
+              <w:rPr>
+                <w:color w:val="FF0000"/>
+              </w:rPr>
+            </w:pPr>
+            <w:r>
+              <w:rPr>
+                <w:color w:val="FF0000"/>
+              </w:rPr>
+              <w:t>List must display name, points and date.</w:t>
+            </w:r>
+          </w:p>
+          <w:p>
+            <w:pPr>
+              <w:pStyle w:val="ListParagraph"/>
+              <w:numPr>
+                <w:ilvl w:val="0"/>
+                <w:numId w:val="11"/>
+              </w:numPr>
+              <w:rPr>
+                <w:color w:val="FF0000"/>
+              </w:rPr>
+            </w:pPr>
+            <w:r>
+              <w:rPr>
+                <w:color w:val="FF0000"/>
+              </w:rPr>
+              <w:t>List must be displayed in descending order of points.</w:t>
+            </w:r>
+          </w:p>
+          <w:p>
+            <w:pPr>
+              <w:pStyle w:val="ListParagraph"/>
+              <w:numPr>
+                <w:ilvl w:val="0"/>
+                <w:numId w:val="11"/>
+              </w:numPr>
+              <w:rPr>
+                <w:color w:val="FF0000"/>
+              </w:rPr>
+            </w:pPr>
+            <w:r>
+              <w:rPr>
+                <w:color w:val="FF0000"/>
+              </w:rPr>
+              <w:t xml:space="preserve">List limited to 10 names. </w:t>
+            </w:r>
+          </w:p>
+          <w:p>
+            <w:pPr>
+              <w:pStyle w:val="ListParagraph"/>
+              <w:numPr>
+                <w:ilvl w:val="0"/>
+                <w:numId w:val="11"/>
+              </w:numPr>
+              <w:rPr>
+                <w:color w:val="FF0000"/>
+              </w:rPr>
+            </w:pPr>
+            <w:r>
+              <w:rPr>
+                <w:color w:val="FF0000"/>
+              </w:rPr>
+              <w:t>Must work if only name in list.</w:t>
+            </w:r>
+          </w:p>
+          <w:p>
+            <w:pPr>
+              <w:pStyle w:val="ListParagraph"/>
+              <w:numPr>
+                <w:ilvl w:val="0"/>
+                <w:numId w:val="11"/>
+              </w:numPr>
+              <w:rPr>
+                <w:color w:val="FF0000"/>
+              </w:rPr>
+            </w:pPr>
+            <w:r>
+              <w:rPr>
+                <w:color w:val="FF0000"/>
+              </w:rPr>
+              <w:t>Must work if name inserted at beginning of list.</w:t>
+            </w:r>
+          </w:p>
+          <w:p>
+            <w:pPr>
+              <w:pStyle w:val="ListParagraph"/>
+              <w:numPr>
+                <w:ilvl w:val="0"/>
+                <w:numId w:val="11"/>
+              </w:numPr>
+              <w:rPr>
+                <w:color w:val="FF0000"/>
+              </w:rPr>
+            </w:pPr>
+            <w:r>
+              <w:rPr>
+                <w:color w:val="FF0000"/>
+              </w:rPr>
+              <w:t>Must work if name inserted at end of list.</w:t>
+            </w:r>
+          </w:p>
+          <w:p>
+            <w:pPr>
+              <w:pStyle w:val="ListParagraph"/>
+              <w:numPr>
+                <w:ilvl w:val="0"/>
+                <w:numId w:val="11"/>
+              </w:numPr>
+              <w:rPr>
+                <w:color w:val="FF0000"/>
+              </w:rPr>
+            </w:pPr>
+            <w:r>
+              <w:rPr>
+                <w:color w:val="FF0000"/>
+              </w:rPr>
+              <w:t>Must work if name inserted in middle of list.</w:t>
+            </w:r>
+          </w:p>
+          <w:p>
+            <w:pPr>
+              <w:pStyle w:val="ListParagraph"/>
               <w:ind w:left="0"/>
+              <w:rPr>
+                <w:color w:val="FF0000"/>
+              </w:rPr>
             </w:pPr>
           </w:p>
         </w:tc>
@@ -1411,10 +2207,15 @@
           </w:tcPr>
           <w:p>
             <w:pPr>
-              <w:jc w:val="center"/>
-            </w:pPr>
-            <w:r>
-              <w:t>High</w:t>
+              <w:rPr>
+                <w:color w:val="FF0000"/>
+              </w:rPr>
+            </w:pPr>
+            <w:r>
+              <w:rPr>
+                <w:color w:val="FF0000"/>
+              </w:rPr>
+              <w:t>Low</w:t>
             </w:r>
           </w:p>
         </w:tc>
@@ -1425,16 +2226,33 @@
           </w:tcPr>
           <w:p>
             <w:pPr>
-              <w:jc w:val="center"/>
-              <w:rPr>
-                <w:b/>
-              </w:rPr>
-            </w:pPr>
-            <w:r>
-              <w:rPr>
-                <w:b/>
-              </w:rPr>
-              <w:t>5</w:t>
+              <w:rPr>
+                <w:b/>
+                <w:color w:val="FF0000"/>
+              </w:rPr>
+            </w:pPr>
+          </w:p>
+          <w:p>
+            <w:pPr>
+              <w:rPr>
+                <w:b/>
+                <w:color w:val="FF0000"/>
+              </w:rPr>
+            </w:pPr>
+          </w:p>
+          <w:p>
+            <w:pPr>
+              <w:rPr>
+                <w:b/>
+                <w:color w:val="FF0000"/>
+              </w:rPr>
+            </w:pPr>
+            <w:r>
+              <w:rPr>
+                <w:b/>
+                <w:color w:val="FF0000"/>
+              </w:rPr>
+              <w:t>Sprint 2</w:t>
             </w:r>
           </w:p>
         </w:tc>
@@ -1447,13 +2265,12 @@
           </w:tcPr>
           <w:p>
             <w:pPr>
-              <w:jc w:val="center"/>
-              <w:rPr>
-                <w:b/>
-              </w:rPr>
-            </w:pPr>
-            <w:r>
-              <w:t>SF-12</w:t>
+              <w:rPr>
+                <w:b/>
+              </w:rPr>
+            </w:pPr>
+            <w:r>
+              <w:t>SF-17</w:t>
             </w:r>
           </w:p>
         </w:tc>
@@ -1464,7 +2281,7 @@
           </w:tcPr>
           <w:p>
             <w:r>
-              <w:t>As a player, I want to refresh the tile queue at any time while playing the game.</w:t>
+              <w:t>As a player, I want to add my name to the "Top Ten Least Time" list whenever I qualify.</w:t>
             </w:r>
           </w:p>
         </w:tc>
@@ -1475,11 +2292,117 @@
           <w:p>
             <w:pPr>
               <w:pStyle w:val="ListParagraph"/>
+              <w:numPr>
+                <w:ilvl w:val="0"/>
+                <w:numId w:val="12"/>
+              </w:numPr>
+            </w:pPr>
+            <w:r>
+              <w:t>Only relevant for timed games.</w:t>
+            </w:r>
+          </w:p>
+          <w:p>
+            <w:pPr>
+              <w:pStyle w:val="ListParagraph"/>
+              <w:numPr>
+                <w:ilvl w:val="0"/>
+                <w:numId w:val="12"/>
+              </w:numPr>
+            </w:pPr>
+            <w:r>
+              <w:t>Name may appear multiple times.</w:t>
+            </w:r>
+          </w:p>
+          <w:p>
+            <w:pPr>
+              <w:pStyle w:val="ListParagraph"/>
+              <w:numPr>
+                <w:ilvl w:val="0"/>
+                <w:numId w:val="12"/>
+              </w:numPr>
+            </w:pPr>
+            <w:r>
+              <w:t>List must display name, time and date.</w:t>
+            </w:r>
+          </w:p>
+          <w:p>
+            <w:pPr>
+              <w:pStyle w:val="ListParagraph"/>
+              <w:numPr>
+                <w:ilvl w:val="0"/>
+                <w:numId w:val="12"/>
+              </w:numPr>
+            </w:pPr>
+            <w:r>
+              <w:t>List must be displayed in ascending order of time.</w:t>
+            </w:r>
+          </w:p>
+          <w:p>
+            <w:pPr>
+              <w:pStyle w:val="ListParagraph"/>
+              <w:numPr>
+                <w:ilvl w:val="0"/>
+                <w:numId w:val="12"/>
+              </w:numPr>
+            </w:pPr>
+            <w:r>
+              <w:t xml:space="preserve">List limited to 10 names. </w:t>
+            </w:r>
+          </w:p>
+          <w:p>
+            <w:pPr>
+              <w:pStyle w:val="ListParagraph"/>
+              <w:numPr>
+                <w:ilvl w:val="0"/>
+                <w:numId w:val="12"/>
+              </w:numPr>
+            </w:pPr>
+            <w:r>
+              <w:t>Must work if only name in list.</w:t>
+            </w:r>
+          </w:p>
+          <w:p>
+            <w:pPr>
+              <w:pStyle w:val="ListParagraph"/>
+              <w:numPr>
+                <w:ilvl w:val="0"/>
+                <w:numId w:val="12"/>
+              </w:numPr>
+            </w:pPr>
+            <w:r>
+              <w:t>Must work if name inserted at beginning of list.</w:t>
+            </w:r>
+          </w:p>
+          <w:p>
+            <w:pPr>
+              <w:pStyle w:val="ListParagraph"/>
+              <w:numPr>
+                <w:ilvl w:val="0"/>
+                <w:numId w:val="12"/>
+              </w:numPr>
+            </w:pPr>
+            <w:r>
+              <w:t>Must work if name inserted at end of list.</w:t>
+            </w:r>
+          </w:p>
+          <w:p>
+            <w:pPr>
+              <w:pStyle w:val="ListParagraph"/>
+              <w:numPr>
+                <w:ilvl w:val="0"/>
+                <w:numId w:val="12"/>
+              </w:numPr>
+            </w:pPr>
+            <w:r>
+              <w:lastRenderedPageBreak/>
+              <w:t>Must work if name inserted in middle of list.</w:t>
+            </w:r>
+          </w:p>
+          <w:p>
+            <w:pPr>
+              <w:pStyle w:val="ListParagraph"/>
               <w:ind w:left="0"/>
             </w:pPr>
-            <w:r>
-              <w:t>Can only be done once.</w:t>
-            </w:r>
           </w:p>
         </w:tc>
         <w:tc>
@@ -1488,11 +2411,9 @@
             <w:shd w:val="clear" w:color="auto" w:fill="auto"/>
           </w:tcPr>
           <w:p>
-            <w:pPr>
-              <w:jc w:val="center"/>
-            </w:pPr>
-            <w:r>
-              <w:t>Medium</w:t>
+            <w:r>
+              <w:lastRenderedPageBreak/>
+              <w:t>Low</w:t>
             </w:r>
           </w:p>
         </w:tc>
@@ -1503,7 +2424,6 @@
           </w:tcPr>
           <w:p>
             <w:pPr>
-              <w:jc w:val="center"/>
               <w:rPr>
                 <w:b/>
               </w:rPr>
@@ -1518,14 +2438,9 @@
             <w:shd w:val="clear" w:color="auto" w:fill="auto"/>
           </w:tcPr>
           <w:p>
-            <w:pPr>
-              <w:jc w:val="center"/>
-              <w:rPr>
-                <w:b/>
-              </w:rPr>
-            </w:pPr>
-            <w:r>
-              <w:t>SF-13</w:t>
+            <w:r>
+              <w:lastRenderedPageBreak/>
+              <w:t>SF-18</w:t>
             </w:r>
           </w:p>
         </w:tc>
@@ -1536,7 +2451,21 @@
           </w:tcPr>
           <w:p>
             <w:r>
-              <w:t>As a player, I want to select a single tile from the game board and remove all tiles with the same number.</w:t>
+              <w:t xml:space="preserve">As a </w:t>
+            </w:r>
+            <w:proofErr w:type="gramStart"/>
+            <w:r>
+              <w:t>brand new</w:t>
+            </w:r>
+            <w:proofErr w:type="gramEnd"/>
+            <w:r>
+              <w:t xml:space="preserve"> player, I want to learn how to play </w:t>
+            </w:r>
+            <w:r>
+              <w:t>the</w:t>
+            </w:r>
+            <w:r>
+              <w:t xml:space="preserve"> game.</w:t>
             </w:r>
           </w:p>
         </w:tc>
@@ -1547,11 +2476,8 @@
           <w:p>
             <w:pPr>
               <w:pStyle w:val="ListParagraph"/>
-              <w:ind w:left="0"/>
-            </w:pPr>
-            <w:r>
-              <w:t>Can only be done once.</w:t>
-            </w:r>
+              <w:ind w:left="360"/>
+            </w:pPr>
           </w:p>
         </w:tc>
         <w:tc>
@@ -1560,11 +2486,8 @@
             <w:shd w:val="clear" w:color="auto" w:fill="auto"/>
           </w:tcPr>
           <w:p>
-            <w:pPr>
-              <w:jc w:val="center"/>
-            </w:pPr>
-            <w:r>
-              <w:t>Medium</w:t>
+            <w:r>
+              <w:t>Low</w:t>
             </w:r>
           </w:p>
         </w:tc>
@@ -1575,7 +2498,6 @@
           </w:tcPr>
           <w:p>
             <w:pPr>
-              <w:jc w:val="center"/>
               <w:rPr>
                 <w:b/>
               </w:rPr>
@@ -1590,14 +2512,8 @@
             <w:shd w:val="clear" w:color="auto" w:fill="auto"/>
           </w:tcPr>
           <w:p>
-            <w:pPr>
-              <w:jc w:val="center"/>
-              <w:rPr>
-                <w:b/>
-              </w:rPr>
-            </w:pPr>
-            <w:r>
-              <w:t>SF-14</w:t>
+            <w:r>
+              <w:t>SF-19</w:t>
             </w:r>
           </w:p>
         </w:tc>
@@ -1608,7 +2524,7 @@
           </w:tcPr>
           <w:p>
             <w:r>
-              <w:t>As a player, I want to know where I can place my selected tile to remove the most tiles from the game board.</w:t>
+              <w:t>As a player, I want to be able to save a partially completed untimed game and resume it later.</w:t>
             </w:r>
           </w:p>
         </w:tc>
@@ -1619,11 +2535,8 @@
           <w:p>
             <w:pPr>
               <w:pStyle w:val="ListParagraph"/>
-              <w:ind w:left="0"/>
-            </w:pPr>
-            <w:r>
-              <w:t>Can be done up to three times.</w:t>
-            </w:r>
+              <w:ind w:left="360"/>
+            </w:pPr>
           </w:p>
         </w:tc>
         <w:tc>
@@ -1631,14 +2544,7 @@
             <w:tcW w:w="1080" w:type="dxa"/>
             <w:shd w:val="clear" w:color="auto" w:fill="auto"/>
           </w:tcPr>
-          <w:p>
-            <w:pPr>
-              <w:jc w:val="center"/>
-            </w:pPr>
-            <w:r>
-              <w:t>Medium</w:t>
-            </w:r>
-          </w:p>
+          <w:p/>
         </w:tc>
         <w:tc>
           <w:tcPr>
@@ -1647,7 +2553,6 @@
           </w:tcPr>
           <w:p>
             <w:pPr>
-              <w:jc w:val="center"/>
               <w:rPr>
                 <w:b/>
               </w:rPr>
@@ -1662,14 +2567,8 @@
             <w:shd w:val="clear" w:color="auto" w:fill="auto"/>
           </w:tcPr>
           <w:p>
-            <w:pPr>
-              <w:jc w:val="center"/>
-              <w:rPr>
-                <w:b/>
-              </w:rPr>
-            </w:pPr>
-            <w:r>
-              <w:t>SF-15</w:t>
+            <w:r>
+              <w:t>SF-20</w:t>
             </w:r>
           </w:p>
         </w:tc>
@@ -1680,7 +2579,7 @@
           </w:tcPr>
           <w:p>
             <w:r>
-              <w:t>As a player, I want to add my name to the "Top Ten Least Moves" list whenever I qualify.</w:t>
+              <w:t>As a Windows user, I want to be able to play the game on my PC.</w:t>
             </w:r>
           </w:p>
         </w:tc>
@@ -1691,128 +2590,7 @@
           <w:p>
             <w:pPr>
               <w:pStyle w:val="ListParagraph"/>
-              <w:numPr>
-                <w:ilvl w:val="0"/>
-                <w:numId w:val="10"/>
-              </w:numPr>
-            </w:pPr>
-            <w:r>
-              <w:t>Only relevant for untimed games.</w:t>
-            </w:r>
-          </w:p>
-          <w:p>
-            <w:pPr>
-              <w:pStyle w:val="ListParagraph"/>
-              <w:numPr>
-                <w:ilvl w:val="0"/>
-                <w:numId w:val="10"/>
-              </w:numPr>
-            </w:pPr>
-            <w:r>
-              <w:t>Name may appear multiple times</w:t>
-            </w:r>
-            <w:r>
-              <w:t>.</w:t>
-            </w:r>
-          </w:p>
-          <w:p>
-            <w:pPr>
-              <w:pStyle w:val="ListParagraph"/>
-              <w:numPr>
-                <w:ilvl w:val="0"/>
-                <w:numId w:val="10"/>
-              </w:numPr>
-            </w:pPr>
-            <w:r>
-              <w:t>List must display name, number of moves and date.</w:t>
-            </w:r>
-          </w:p>
-          <w:p>
-            <w:pPr>
-              <w:pStyle w:val="ListParagraph"/>
-              <w:numPr>
-                <w:ilvl w:val="0"/>
-                <w:numId w:val="10"/>
-              </w:numPr>
-            </w:pPr>
-            <w:r>
-              <w:t xml:space="preserve">List must be displayed in </w:t>
-            </w:r>
-            <w:r>
-              <w:t>a</w:t>
-            </w:r>
-            <w:r>
-              <w:t>scending order of number of moves.</w:t>
-            </w:r>
-          </w:p>
-          <w:p>
-            <w:pPr>
-              <w:pStyle w:val="ListParagraph"/>
-              <w:numPr>
-                <w:ilvl w:val="0"/>
-                <w:numId w:val="10"/>
-              </w:numPr>
-            </w:pPr>
-            <w:r>
-              <w:t xml:space="preserve">List limited to 10 names. </w:t>
-            </w:r>
-          </w:p>
-          <w:p>
-            <w:pPr>
-              <w:pStyle w:val="ListParagraph"/>
-              <w:numPr>
-                <w:ilvl w:val="0"/>
-                <w:numId w:val="10"/>
-              </w:numPr>
-            </w:pPr>
-            <w:r>
-              <w:t>Must work if only name in list.</w:t>
-            </w:r>
-          </w:p>
-          <w:p>
-            <w:pPr>
-              <w:pStyle w:val="ListParagraph"/>
-              <w:numPr>
-                <w:ilvl w:val="0"/>
-                <w:numId w:val="10"/>
-              </w:numPr>
-            </w:pPr>
-            <w:r>
-              <w:t>Must work if name inserted at beginning of list.</w:t>
-            </w:r>
-          </w:p>
-          <w:p>
-            <w:pPr>
-              <w:pStyle w:val="ListParagraph"/>
-              <w:numPr>
-                <w:ilvl w:val="0"/>
-                <w:numId w:val="10"/>
-              </w:numPr>
-            </w:pPr>
-            <w:r>
-              <w:t xml:space="preserve">Must work if name inserted at end of </w:t>
-            </w:r>
-            <w:r>
-              <w:lastRenderedPageBreak/>
-              <w:t>list.</w:t>
-            </w:r>
-          </w:p>
-          <w:p>
-            <w:pPr>
-              <w:pStyle w:val="ListParagraph"/>
-              <w:numPr>
-                <w:ilvl w:val="0"/>
-                <w:numId w:val="10"/>
-              </w:numPr>
-            </w:pPr>
-            <w:r>
-              <w:t>Must work if name inserted in middle of list.</w:t>
-            </w:r>
-          </w:p>
-          <w:p>
-            <w:pPr>
-              <w:pStyle w:val="ListParagraph"/>
-              <w:ind w:left="0"/>
+              <w:ind w:left="360"/>
             </w:pPr>
           </w:p>
         </w:tc>
@@ -1822,12 +2600,8 @@
             <w:shd w:val="clear" w:color="auto" w:fill="auto"/>
           </w:tcPr>
           <w:p>
-            <w:pPr>
-              <w:jc w:val="center"/>
-            </w:pPr>
-            <w:r>
-              <w:lastRenderedPageBreak/>
-              <w:t>Low</w:t>
+            <w:r>
+              <w:t>High</w:t>
             </w:r>
           </w:p>
         </w:tc>
@@ -1838,11 +2612,36 @@
           </w:tcPr>
           <w:p>
             <w:pPr>
-              <w:jc w:val="center"/>
-              <w:rPr>
-                <w:b/>
-              </w:rPr>
-            </w:pPr>
+              <w:rPr>
+                <w:b/>
+              </w:rPr>
+            </w:pPr>
+            <w:r>
+              <w:rPr>
+                <w:b/>
+              </w:rPr>
+              <w:t>1 hour</w:t>
+            </w:r>
+          </w:p>
+          <w:p>
+            <w:pPr>
+              <w:rPr>
+                <w:b/>
+              </w:rPr>
+            </w:pPr>
+          </w:p>
+          <w:p>
+            <w:pPr>
+              <w:rPr>
+                <w:b/>
+              </w:rPr>
+            </w:pPr>
+            <w:r>
+              <w:rPr>
+                <w:b/>
+              </w:rPr>
+              <w:t>Sprint 1</w:t>
+            </w:r>
           </w:p>
         </w:tc>
       </w:tr>
@@ -1853,15 +2652,8 @@
             <w:shd w:val="clear" w:color="auto" w:fill="auto"/>
           </w:tcPr>
           <w:p>
-            <w:pPr>
-              <w:jc w:val="center"/>
-              <w:rPr>
-                <w:b/>
-              </w:rPr>
-            </w:pPr>
-            <w:r>
-              <w:lastRenderedPageBreak/>
-              <w:t>SF-16</w:t>
+            <w:r>
+              <w:t>SF-21</w:t>
             </w:r>
           </w:p>
         </w:tc>
@@ -1872,7 +2664,7 @@
           </w:tcPr>
           <w:p>
             <w:r>
-              <w:t>As a player, I want to add my name to the "Top Ten Most Points" list whenever I qualify.</w:t>
+              <w:t>As a Mac user, I want to be able to play the game on my PC.</w:t>
             </w:r>
           </w:p>
         </w:tc>
@@ -1883,103 +2675,7 @@
           <w:p>
             <w:pPr>
               <w:pStyle w:val="ListParagraph"/>
-              <w:numPr>
-                <w:ilvl w:val="0"/>
-                <w:numId w:val="11"/>
-              </w:numPr>
-            </w:pPr>
-            <w:r>
-              <w:t>Name may appear multiple times.</w:t>
-            </w:r>
-          </w:p>
-          <w:p>
-            <w:pPr>
-              <w:pStyle w:val="ListParagraph"/>
-              <w:numPr>
-                <w:ilvl w:val="0"/>
-                <w:numId w:val="11"/>
-              </w:numPr>
-            </w:pPr>
-            <w:r>
-              <w:t>List must display name, points and date.</w:t>
-            </w:r>
-          </w:p>
-          <w:p>
-            <w:pPr>
-              <w:pStyle w:val="ListParagraph"/>
-              <w:numPr>
-                <w:ilvl w:val="0"/>
-                <w:numId w:val="11"/>
-              </w:numPr>
-            </w:pPr>
-            <w:r>
-              <w:t>List must be displayed in descending order of points.</w:t>
-            </w:r>
-          </w:p>
-          <w:p>
-            <w:pPr>
-              <w:pStyle w:val="ListParagraph"/>
-              <w:numPr>
-                <w:ilvl w:val="0"/>
-                <w:numId w:val="11"/>
-              </w:numPr>
-            </w:pPr>
-            <w:r>
-              <w:t xml:space="preserve">List limited to 10 names. </w:t>
-            </w:r>
-          </w:p>
-          <w:p>
-            <w:pPr>
-              <w:pStyle w:val="ListParagraph"/>
-              <w:numPr>
-                <w:ilvl w:val="0"/>
-                <w:numId w:val="11"/>
-              </w:numPr>
-            </w:pPr>
-            <w:r>
-              <w:t>Must work if only name in list.</w:t>
-            </w:r>
-          </w:p>
-          <w:p>
-            <w:pPr>
-              <w:pStyle w:val="ListParagraph"/>
-              <w:numPr>
-                <w:ilvl w:val="0"/>
-                <w:numId w:val="11"/>
-              </w:numPr>
-            </w:pPr>
-            <w:r>
-              <w:t>Must work if name inserted at beginning of list.</w:t>
-            </w:r>
-          </w:p>
-          <w:p>
-            <w:pPr>
-              <w:pStyle w:val="ListParagraph"/>
-              <w:numPr>
-                <w:ilvl w:val="0"/>
-                <w:numId w:val="11"/>
-              </w:numPr>
-            </w:pPr>
-            <w:r>
-              <w:t>Must work if name inserted at end of list.</w:t>
-            </w:r>
-          </w:p>
-          <w:p>
-            <w:pPr>
-              <w:pStyle w:val="ListParagraph"/>
-              <w:numPr>
-                <w:ilvl w:val="0"/>
-                <w:numId w:val="11"/>
-              </w:numPr>
-            </w:pPr>
-            <w:r>
-              <w:t>Must work if name inserted in middle of list.</w:t>
-            </w:r>
-          </w:p>
-          <w:p>
-            <w:pPr>
-              <w:pStyle w:val="ListParagraph"/>
-              <w:ind w:left="0"/>
+              <w:ind w:left="360"/>
             </w:pPr>
           </w:p>
         </w:tc>
@@ -1989,11 +2685,8 @@
             <w:shd w:val="clear" w:color="auto" w:fill="auto"/>
           </w:tcPr>
           <w:p>
-            <w:pPr>
-              <w:jc w:val="center"/>
-            </w:pPr>
-            <w:r>
-              <w:t>Low</w:t>
+            <w:r>
+              <w:t>Medium</w:t>
             </w:r>
           </w:p>
         </w:tc>
@@ -2004,7 +2697,6 @@
           </w:tcPr>
           <w:p>
             <w:pPr>
-              <w:jc w:val="center"/>
               <w:rPr>
                 <w:b/>
               </w:rPr>
@@ -2019,14 +2711,8 @@
             <w:shd w:val="clear" w:color="auto" w:fill="auto"/>
           </w:tcPr>
           <w:p>
-            <w:pPr>
-              <w:jc w:val="center"/>
-              <w:rPr>
-                <w:b/>
-              </w:rPr>
-            </w:pPr>
-            <w:r>
-              <w:t>SF-17</w:t>
+            <w:r>
+              <w:t>SF-22</w:t>
             </w:r>
           </w:p>
         </w:tc>
@@ -2037,7 +2723,7 @@
           </w:tcPr>
           <w:p>
             <w:r>
-              <w:t>As a player, I want to add my name to the "Top Ten Least Time" list whenever I qualify.</w:t>
+              <w:t>As a player, I want game play to be engaging.</w:t>
             </w:r>
           </w:p>
         </w:tc>
@@ -2048,116 +2734,11 @@
           <w:p>
             <w:pPr>
               <w:pStyle w:val="ListParagraph"/>
-              <w:numPr>
-                <w:ilvl w:val="0"/>
-                <w:numId w:val="12"/>
-              </w:numPr>
-            </w:pPr>
-            <w:r>
-              <w:t>Only relevant for timed games.</w:t>
-            </w:r>
-          </w:p>
-          <w:p>
-            <w:pPr>
-              <w:pStyle w:val="ListParagraph"/>
-              <w:numPr>
-                <w:ilvl w:val="0"/>
-                <w:numId w:val="12"/>
-              </w:numPr>
-            </w:pPr>
-            <w:r>
-              <w:t>Name may appear multiple times.</w:t>
-            </w:r>
-          </w:p>
-          <w:p>
-            <w:pPr>
-              <w:pStyle w:val="ListParagraph"/>
-              <w:numPr>
-                <w:ilvl w:val="0"/>
-                <w:numId w:val="12"/>
-              </w:numPr>
-            </w:pPr>
-            <w:r>
-              <w:t>List must display name, time and date.</w:t>
-            </w:r>
-          </w:p>
-          <w:p>
-            <w:pPr>
-              <w:pStyle w:val="ListParagraph"/>
-              <w:numPr>
-                <w:ilvl w:val="0"/>
-                <w:numId w:val="12"/>
-              </w:numPr>
-            </w:pPr>
-            <w:r>
-              <w:t>List must be displayed in ascending order of time.</w:t>
-            </w:r>
-          </w:p>
-          <w:p>
-            <w:pPr>
-              <w:pStyle w:val="ListParagraph"/>
-              <w:numPr>
-                <w:ilvl w:val="0"/>
-                <w:numId w:val="12"/>
-              </w:numPr>
-            </w:pPr>
-            <w:r>
-              <w:t xml:space="preserve">List limited to 10 names. </w:t>
-            </w:r>
-          </w:p>
-          <w:p>
-            <w:pPr>
-              <w:pStyle w:val="ListParagraph"/>
-              <w:numPr>
-                <w:ilvl w:val="0"/>
-                <w:numId w:val="12"/>
-              </w:numPr>
-            </w:pPr>
-            <w:r>
-              <w:t>Must work if only name in list.</w:t>
-            </w:r>
-          </w:p>
-          <w:p>
-            <w:pPr>
-              <w:pStyle w:val="ListParagraph"/>
-              <w:numPr>
-                <w:ilvl w:val="0"/>
-                <w:numId w:val="12"/>
-              </w:numPr>
-            </w:pPr>
-            <w:r>
-              <w:t>Must work if name inserted at beginning of list.</w:t>
-            </w:r>
-          </w:p>
-          <w:p>
-            <w:pPr>
-              <w:pStyle w:val="ListParagraph"/>
-              <w:numPr>
-                <w:ilvl w:val="0"/>
-                <w:numId w:val="12"/>
-              </w:numPr>
-            </w:pPr>
-            <w:r>
-              <w:t>Must work if name inserted at end of list.</w:t>
-            </w:r>
-          </w:p>
-          <w:p>
-            <w:pPr>
-              <w:pStyle w:val="ListParagraph"/>
-              <w:numPr>
-                <w:ilvl w:val="0"/>
-                <w:numId w:val="12"/>
-              </w:numPr>
-            </w:pPr>
-            <w:r>
-              <w:t>Must work if name inserted in middle of list.</w:t>
-            </w:r>
-          </w:p>
-          <w:p>
-            <w:pPr>
-              <w:pStyle w:val="ListParagraph"/>
               <w:ind w:left="0"/>
             </w:pPr>
+            <w:r>
+              <w:t>Elements which contribute to making the game engaging include color, animation and sound.</w:t>
+            </w:r>
           </w:p>
         </w:tc>
         <w:tc>
@@ -2166,11 +2747,8 @@
             <w:shd w:val="clear" w:color="auto" w:fill="auto"/>
           </w:tcPr>
           <w:p>
-            <w:pPr>
-              <w:jc w:val="center"/>
-            </w:pPr>
-            <w:r>
-              <w:t>Low</w:t>
+            <w:r>
+              <w:t>Medium</w:t>
             </w:r>
           </w:p>
         </w:tc>
@@ -2181,593 +2759,6 @@
           </w:tcPr>
           <w:p>
             <w:pPr>
-              <w:jc w:val="center"/>
-              <w:rPr>
-                <w:b/>
-              </w:rPr>
-            </w:pPr>
-          </w:p>
-        </w:tc>
-      </w:tr>
-      <w:tr>
-        <w:tc>
-          <w:tcPr>
-            <w:tcW w:w="828" w:type="dxa"/>
-            <w:shd w:val="clear" w:color="auto" w:fill="auto"/>
-          </w:tcPr>
-          <w:p>
-            <w:pPr>
-              <w:jc w:val="center"/>
-            </w:pPr>
-            <w:r>
-              <w:lastRenderedPageBreak/>
-              <w:t>SF-18</w:t>
-            </w:r>
-          </w:p>
-        </w:tc>
-        <w:tc>
-          <w:tcPr>
-            <w:tcW w:w="7290" w:type="dxa"/>
-            <w:shd w:val="clear" w:color="auto" w:fill="auto"/>
-          </w:tcPr>
-          <w:p>
-            <w:r>
-              <w:t xml:space="preserve">As a </w:t>
-            </w:r>
-            <w:proofErr w:type="gramStart"/>
-            <w:r>
-              <w:t>brand new</w:t>
-            </w:r>
-            <w:proofErr w:type="gramEnd"/>
-            <w:r>
-              <w:t xml:space="preserve"> player, I want to learn how to play </w:t>
-            </w:r>
-            <w:r>
-              <w:t>the</w:t>
-            </w:r>
-            <w:r>
-              <w:t xml:space="preserve"> game.</w:t>
-            </w:r>
-          </w:p>
-        </w:tc>
-        <w:tc>
-          <w:tcPr>
-            <w:tcW w:w="4050" w:type="dxa"/>
-          </w:tcPr>
-          <w:p>
-            <w:pPr>
-              <w:pStyle w:val="ListParagraph"/>
-              <w:ind w:left="360"/>
-            </w:pPr>
-          </w:p>
-        </w:tc>
-        <w:tc>
-          <w:tcPr>
-            <w:tcW w:w="1080" w:type="dxa"/>
-            <w:shd w:val="clear" w:color="auto" w:fill="auto"/>
-          </w:tcPr>
-          <w:p>
-            <w:pPr>
-              <w:jc w:val="center"/>
-            </w:pPr>
-            <w:r>
-              <w:t>Low</w:t>
-            </w:r>
-          </w:p>
-        </w:tc>
-        <w:tc>
-          <w:tcPr>
-            <w:tcW w:w="1350" w:type="dxa"/>
-            <w:shd w:val="clear" w:color="auto" w:fill="auto"/>
-          </w:tcPr>
-          <w:p>
-            <w:pPr>
-              <w:jc w:val="center"/>
-              <w:rPr>
-                <w:b/>
-              </w:rPr>
-            </w:pPr>
-          </w:p>
-        </w:tc>
-      </w:tr>
-      <w:tr>
-        <w:tc>
-          <w:tcPr>
-            <w:tcW w:w="828" w:type="dxa"/>
-            <w:shd w:val="clear" w:color="auto" w:fill="auto"/>
-          </w:tcPr>
-          <w:p>
-            <w:pPr>
-              <w:jc w:val="center"/>
-            </w:pPr>
-            <w:r>
-              <w:t>SF-19</w:t>
-            </w:r>
-          </w:p>
-        </w:tc>
-        <w:tc>
-          <w:tcPr>
-            <w:tcW w:w="7290" w:type="dxa"/>
-            <w:shd w:val="clear" w:color="auto" w:fill="auto"/>
-          </w:tcPr>
-          <w:p>
-            <w:r>
-              <w:t>As a player, I want to be able to save a partially completed untimed game and resume it later.</w:t>
-            </w:r>
-          </w:p>
-        </w:tc>
-        <w:tc>
-          <w:tcPr>
-            <w:tcW w:w="4050" w:type="dxa"/>
-          </w:tcPr>
-          <w:p>
-            <w:pPr>
-              <w:pStyle w:val="ListParagraph"/>
-              <w:ind w:left="360"/>
-            </w:pPr>
-          </w:p>
-        </w:tc>
-        <w:tc>
-          <w:tcPr>
-            <w:tcW w:w="1080" w:type="dxa"/>
-            <w:shd w:val="clear" w:color="auto" w:fill="auto"/>
-          </w:tcPr>
-          <w:p>
-            <w:pPr>
-              <w:jc w:val="center"/>
-            </w:pPr>
-            <w:r>
-              <w:t>Low</w:t>
-            </w:r>
-          </w:p>
-        </w:tc>
-        <w:tc>
-          <w:tcPr>
-            <w:tcW w:w="1350" w:type="dxa"/>
-            <w:shd w:val="clear" w:color="auto" w:fill="auto"/>
-          </w:tcPr>
-          <w:p>
-            <w:pPr>
-              <w:jc w:val="center"/>
-              <w:rPr>
-                <w:b/>
-              </w:rPr>
-            </w:pPr>
-          </w:p>
-        </w:tc>
-      </w:tr>
-      <w:tr>
-        <w:tc>
-          <w:tcPr>
-            <w:tcW w:w="828" w:type="dxa"/>
-            <w:shd w:val="clear" w:color="auto" w:fill="auto"/>
-          </w:tcPr>
-          <w:p>
-            <w:pPr>
-              <w:jc w:val="center"/>
-            </w:pPr>
-            <w:r>
-              <w:t>SF-20</w:t>
-            </w:r>
-          </w:p>
-        </w:tc>
-        <w:tc>
-          <w:tcPr>
-            <w:tcW w:w="7290" w:type="dxa"/>
-            <w:shd w:val="clear" w:color="auto" w:fill="auto"/>
-          </w:tcPr>
-          <w:p>
-            <w:r>
-              <w:t>As a Windows user, I want to be able to play the game on my PC.</w:t>
-            </w:r>
-          </w:p>
-        </w:tc>
-        <w:tc>
-          <w:tcPr>
-            <w:tcW w:w="4050" w:type="dxa"/>
-          </w:tcPr>
-          <w:p>
-            <w:pPr>
-              <w:pStyle w:val="ListParagraph"/>
-              <w:numPr>
-                <w:ilvl w:val="0"/>
-                <w:numId w:val="14"/>
-              </w:numPr>
-            </w:pPr>
-            <w:r>
-              <w:t>Java is installed (assumed)</w:t>
-            </w:r>
-          </w:p>
-        </w:tc>
-        <w:tc>
-          <w:tcPr>
-            <w:tcW w:w="1080" w:type="dxa"/>
-            <w:shd w:val="clear" w:color="auto" w:fill="auto"/>
-          </w:tcPr>
-          <w:p>
-            <w:pPr>
-              <w:jc w:val="center"/>
-            </w:pPr>
-            <w:r>
-              <w:t>High</w:t>
-            </w:r>
-          </w:p>
-        </w:tc>
-        <w:tc>
-          <w:tcPr>
-            <w:tcW w:w="1350" w:type="dxa"/>
-            <w:shd w:val="clear" w:color="auto" w:fill="auto"/>
-          </w:tcPr>
-          <w:p>
-            <w:pPr>
-              <w:jc w:val="center"/>
-              <w:rPr>
-                <w:b/>
-              </w:rPr>
-            </w:pPr>
-            <w:r>
-              <w:rPr>
-                <w:b/>
-              </w:rPr>
-              <w:t>1</w:t>
-            </w:r>
-          </w:p>
-        </w:tc>
-      </w:tr>
-      <w:tr>
-        <w:tc>
-          <w:tcPr>
-            <w:tcW w:w="828" w:type="dxa"/>
-            <w:shd w:val="clear" w:color="auto" w:fill="auto"/>
-          </w:tcPr>
-          <w:p>
-            <w:pPr>
-              <w:jc w:val="center"/>
-            </w:pPr>
-            <w:r>
-              <w:t>SF-21</w:t>
-            </w:r>
-          </w:p>
-        </w:tc>
-        <w:tc>
-          <w:tcPr>
-            <w:tcW w:w="7290" w:type="dxa"/>
-            <w:shd w:val="clear" w:color="auto" w:fill="auto"/>
-          </w:tcPr>
-          <w:p>
-            <w:r>
-              <w:t>As a Mac user, I want to be able to play the game on my PC.</w:t>
-            </w:r>
-          </w:p>
-        </w:tc>
-        <w:tc>
-          <w:tcPr>
-            <w:tcW w:w="4050" w:type="dxa"/>
-          </w:tcPr>
-          <w:p>
-            <w:pPr>
-              <w:pStyle w:val="ListParagraph"/>
-              <w:numPr>
-                <w:ilvl w:val="0"/>
-                <w:numId w:val="15"/>
-              </w:numPr>
-            </w:pPr>
-            <w:r>
-              <w:t>Java is installed (assumed)</w:t>
-            </w:r>
-          </w:p>
-          <w:p>
-            <w:pPr>
-              <w:pStyle w:val="ListParagraph"/>
-              <w:numPr>
-                <w:ilvl w:val="0"/>
-                <w:numId w:val="15"/>
-              </w:numPr>
-            </w:pPr>
-            <w:r>
-              <w:t xml:space="preserve">Java is not installed </w:t>
-            </w:r>
-          </w:p>
-        </w:tc>
-        <w:tc>
-          <w:tcPr>
-            <w:tcW w:w="1080" w:type="dxa"/>
-            <w:shd w:val="clear" w:color="auto" w:fill="auto"/>
-          </w:tcPr>
-          <w:p>
-            <w:pPr>
-              <w:jc w:val="center"/>
-            </w:pPr>
-            <w:r>
-              <w:t>Medium</w:t>
-            </w:r>
-          </w:p>
-        </w:tc>
-        <w:tc>
-          <w:tcPr>
-            <w:tcW w:w="1350" w:type="dxa"/>
-            <w:shd w:val="clear" w:color="auto" w:fill="auto"/>
-          </w:tcPr>
-          <w:p>
-            <w:pPr>
-              <w:jc w:val="center"/>
-              <w:rPr>
-                <w:b/>
-              </w:rPr>
-            </w:pPr>
-          </w:p>
-        </w:tc>
-      </w:tr>
-      <w:tr>
-        <w:tc>
-          <w:tcPr>
-            <w:tcW w:w="828" w:type="dxa"/>
-            <w:shd w:val="clear" w:color="auto" w:fill="auto"/>
-          </w:tcPr>
-          <w:p>
-            <w:pPr>
-              <w:jc w:val="center"/>
-            </w:pPr>
-            <w:r>
-              <w:t>SF-22</w:t>
-            </w:r>
-          </w:p>
-        </w:tc>
-        <w:tc>
-          <w:tcPr>
-            <w:tcW w:w="7290" w:type="dxa"/>
-            <w:shd w:val="clear" w:color="auto" w:fill="auto"/>
-          </w:tcPr>
-          <w:p>
-            <w:r>
-              <w:t>As a player, I want game play to be engaging.</w:t>
-            </w:r>
-          </w:p>
-        </w:tc>
-        <w:tc>
-          <w:tcPr>
-            <w:tcW w:w="4050" w:type="dxa"/>
-          </w:tcPr>
-          <w:p>
-            <w:pPr>
-              <w:pStyle w:val="ListParagraph"/>
-              <w:ind w:left="0"/>
-            </w:pPr>
-            <w:bookmarkStart w:id="0" w:name="_GoBack"/>
-            <w:r>
-              <w:t>Elements which contribute to making the game engaging include color, animation and sound.</w:t>
-            </w:r>
-            <w:bookmarkEnd w:id="0"/>
-          </w:p>
-        </w:tc>
-        <w:tc>
-          <w:tcPr>
-            <w:tcW w:w="1080" w:type="dxa"/>
-            <w:shd w:val="clear" w:color="auto" w:fill="auto"/>
-          </w:tcPr>
-          <w:p>
-            <w:pPr>
-              <w:jc w:val="center"/>
-            </w:pPr>
-            <w:r>
-              <w:t>Medium</w:t>
-            </w:r>
-          </w:p>
-        </w:tc>
-        <w:tc>
-          <w:tcPr>
-            <w:tcW w:w="1350" w:type="dxa"/>
-            <w:shd w:val="clear" w:color="auto" w:fill="auto"/>
-          </w:tcPr>
-          <w:p>
-            <w:pPr>
-              <w:jc w:val="center"/>
-              <w:rPr>
-                <w:b/>
-              </w:rPr>
-            </w:pPr>
-          </w:p>
-        </w:tc>
-      </w:tr>
-      <w:tr>
-        <w:tc>
-          <w:tcPr>
-            <w:tcW w:w="828" w:type="dxa"/>
-            <w:shd w:val="clear" w:color="auto" w:fill="auto"/>
-          </w:tcPr>
-          <w:p>
-            <w:pPr>
-              <w:jc w:val="center"/>
-            </w:pPr>
-            <w:r>
-              <w:t>SF-23</w:t>
-            </w:r>
-          </w:p>
-        </w:tc>
-        <w:tc>
-          <w:tcPr>
-            <w:tcW w:w="7290" w:type="dxa"/>
-            <w:shd w:val="clear" w:color="auto" w:fill="auto"/>
-          </w:tcPr>
-          <w:p>
-            <w:r>
-              <w:t>Organizing similar development environments</w:t>
-            </w:r>
-          </w:p>
-        </w:tc>
-        <w:tc>
-          <w:tcPr>
-            <w:tcW w:w="4050" w:type="dxa"/>
-          </w:tcPr>
-          <w:p>
-            <w:pPr>
-              <w:pStyle w:val="ListParagraph"/>
-              <w:ind w:left="0"/>
-            </w:pPr>
-          </w:p>
-        </w:tc>
-        <w:tc>
-          <w:tcPr>
-            <w:tcW w:w="1080" w:type="dxa"/>
-            <w:shd w:val="clear" w:color="auto" w:fill="auto"/>
-          </w:tcPr>
-          <w:p>
-            <w:pPr>
-              <w:jc w:val="center"/>
-            </w:pPr>
-            <w:r>
-              <w:t>High</w:t>
-            </w:r>
-          </w:p>
-        </w:tc>
-        <w:tc>
-          <w:tcPr>
-            <w:tcW w:w="1350" w:type="dxa"/>
-            <w:shd w:val="clear" w:color="auto" w:fill="auto"/>
-          </w:tcPr>
-          <w:p>
-            <w:pPr>
-              <w:jc w:val="center"/>
-              <w:rPr>
-                <w:b/>
-              </w:rPr>
-            </w:pPr>
-          </w:p>
-        </w:tc>
-      </w:tr>
-      <w:tr>
-        <w:tc>
-          <w:tcPr>
-            <w:tcW w:w="828" w:type="dxa"/>
-            <w:shd w:val="clear" w:color="auto" w:fill="auto"/>
-          </w:tcPr>
-          <w:p>
-            <w:pPr>
-              <w:jc w:val="center"/>
-            </w:pPr>
-            <w:r>
-              <w:t>SF-24</w:t>
-            </w:r>
-          </w:p>
-        </w:tc>
-        <w:tc>
-          <w:tcPr>
-            <w:tcW w:w="7290" w:type="dxa"/>
-            <w:shd w:val="clear" w:color="auto" w:fill="auto"/>
-          </w:tcPr>
-          <w:p>
-            <w:r>
-              <w:t xml:space="preserve">Creating and syncing </w:t>
-            </w:r>
-            <w:proofErr w:type="spellStart"/>
-            <w:r>
-              <w:t>Git</w:t>
-            </w:r>
-            <w:proofErr w:type="spellEnd"/>
-            <w:r>
-              <w:t xml:space="preserve"> repository</w:t>
-            </w:r>
-          </w:p>
-        </w:tc>
-        <w:tc>
-          <w:tcPr>
-            <w:tcW w:w="4050" w:type="dxa"/>
-          </w:tcPr>
-          <w:p>
-            <w:pPr>
-              <w:pStyle w:val="ListParagraph"/>
-              <w:ind w:left="0"/>
-            </w:pPr>
-          </w:p>
-        </w:tc>
-        <w:tc>
-          <w:tcPr>
-            <w:tcW w:w="1080" w:type="dxa"/>
-            <w:shd w:val="clear" w:color="auto" w:fill="auto"/>
-          </w:tcPr>
-          <w:p>
-            <w:pPr>
-              <w:jc w:val="center"/>
-            </w:pPr>
-            <w:r>
-              <w:t>High</w:t>
-            </w:r>
-          </w:p>
-        </w:tc>
-        <w:tc>
-          <w:tcPr>
-            <w:tcW w:w="1350" w:type="dxa"/>
-            <w:shd w:val="clear" w:color="auto" w:fill="auto"/>
-          </w:tcPr>
-          <w:p>
-            <w:pPr>
-              <w:jc w:val="center"/>
-              <w:rPr>
-                <w:b/>
-              </w:rPr>
-            </w:pPr>
-          </w:p>
-        </w:tc>
-      </w:tr>
-      <w:tr>
-        <w:tc>
-          <w:tcPr>
-            <w:tcW w:w="828" w:type="dxa"/>
-            <w:shd w:val="clear" w:color="auto" w:fill="auto"/>
-          </w:tcPr>
-          <w:p>
-            <w:pPr>
-              <w:jc w:val="center"/>
-            </w:pPr>
-            <w:r>
-              <w:t>SF-25</w:t>
-            </w:r>
-          </w:p>
-        </w:tc>
-        <w:tc>
-          <w:tcPr>
-            <w:tcW w:w="7290" w:type="dxa"/>
-            <w:shd w:val="clear" w:color="auto" w:fill="auto"/>
-          </w:tcPr>
-          <w:p>
-            <w:r>
-              <w:t>Creating the initial GUI layout and UI elements</w:t>
-            </w:r>
-          </w:p>
-        </w:tc>
-        <w:tc>
-          <w:tcPr>
-            <w:tcW w:w="4050" w:type="dxa"/>
-          </w:tcPr>
-          <w:p>
-            <w:pPr>
-              <w:pStyle w:val="ListParagraph"/>
-              <w:ind w:left="0"/>
-            </w:pPr>
-          </w:p>
-        </w:tc>
-        <w:tc>
-          <w:tcPr>
-            <w:tcW w:w="1080" w:type="dxa"/>
-            <w:shd w:val="clear" w:color="auto" w:fill="auto"/>
-          </w:tcPr>
-          <w:p>
-            <w:pPr>
-              <w:jc w:val="center"/>
-            </w:pPr>
-            <w:r>
-              <w:t>High</w:t>
-            </w:r>
-          </w:p>
-        </w:tc>
-        <w:tc>
-          <w:tcPr>
-            <w:tcW w:w="1350" w:type="dxa"/>
-            <w:shd w:val="clear" w:color="auto" w:fill="auto"/>
-          </w:tcPr>
-          <w:p>
-            <w:pPr>
-              <w:jc w:val="center"/>
               <w:rPr>
                 <w:b/>
               </w:rPr>
@@ -3760,95 +3751,6 @@
     </w:lvl>
   </w:abstractNum>
   <w:abstractNum w:abstractNumId="11">
-    <w:nsid w:val="58C70046"/>
-    <w:multiLevelType w:val="hybridMultilevel"/>
-    <w:tmpl w:val="DF2418BA"/>
-    <w:lvl w:ilvl="0" w:tplc="0409000F">
-      <w:start w:val="1"/>
-      <w:numFmt w:val="decimal"/>
-      <w:lvlText w:val="%1."/>
-      <w:lvlJc w:val="left"/>
-      <w:pPr>
-        <w:ind w:left="720" w:hanging="360"/>
-      </w:pPr>
-      <w:rPr>
-        <w:rFonts w:hint="default"/>
-      </w:rPr>
-    </w:lvl>
-    <w:lvl w:ilvl="1" w:tplc="04090019" w:tentative="1">
-      <w:start w:val="1"/>
-      <w:numFmt w:val="lowerLetter"/>
-      <w:lvlText w:val="%2."/>
-      <w:lvlJc w:val="left"/>
-      <w:pPr>
-        <w:ind w:left="1440" w:hanging="360"/>
-      </w:pPr>
-    </w:lvl>
-    <w:lvl w:ilvl="2" w:tplc="0409001B" w:tentative="1">
-      <w:start w:val="1"/>
-      <w:numFmt w:val="lowerRoman"/>
-      <w:lvlText w:val="%3."/>
-      <w:lvlJc w:val="right"/>
-      <w:pPr>
-        <w:ind w:left="2160" w:hanging="180"/>
-      </w:pPr>
-    </w:lvl>
-    <w:lvl w:ilvl="3" w:tplc="0409000F" w:tentative="1">
-      <w:start w:val="1"/>
-      <w:numFmt w:val="decimal"/>
-      <w:lvlText w:val="%4."/>
-      <w:lvlJc w:val="left"/>
-      <w:pPr>
-        <w:ind w:left="2880" w:hanging="360"/>
-      </w:pPr>
-    </w:lvl>
-    <w:lvl w:ilvl="4" w:tplc="04090019" w:tentative="1">
-      <w:start w:val="1"/>
-      <w:numFmt w:val="lowerLetter"/>
-      <w:lvlText w:val="%5."/>
-      <w:lvlJc w:val="left"/>
-      <w:pPr>
-        <w:ind w:left="3600" w:hanging="360"/>
-      </w:pPr>
-    </w:lvl>
-    <w:lvl w:ilvl="5" w:tplc="0409001B" w:tentative="1">
-      <w:start w:val="1"/>
-      <w:numFmt w:val="lowerRoman"/>
-      <w:lvlText w:val="%6."/>
-      <w:lvlJc w:val="right"/>
-      <w:pPr>
-        <w:ind w:left="4320" w:hanging="180"/>
-      </w:pPr>
-    </w:lvl>
-    <w:lvl w:ilvl="6" w:tplc="0409000F" w:tentative="1">
-      <w:start w:val="1"/>
-      <w:numFmt w:val="decimal"/>
-      <w:lvlText w:val="%7."/>
-      <w:lvlJc w:val="left"/>
-      <w:pPr>
-        <w:ind w:left="5040" w:hanging="360"/>
-      </w:pPr>
-    </w:lvl>
-    <w:lvl w:ilvl="7" w:tplc="04090019" w:tentative="1">
-      <w:start w:val="1"/>
-      <w:numFmt w:val="lowerLetter"/>
-      <w:lvlText w:val="%8."/>
-      <w:lvlJc w:val="left"/>
-      <w:pPr>
-        <w:ind w:left="5760" w:hanging="360"/>
-      </w:pPr>
-    </w:lvl>
-    <w:lvl w:ilvl="8" w:tplc="0409001B" w:tentative="1">
-      <w:start w:val="1"/>
-      <w:numFmt w:val="lowerRoman"/>
-      <w:lvlText w:val="%9."/>
-      <w:lvlJc w:val="right"/>
-      <w:pPr>
-        <w:ind w:left="6480" w:hanging="180"/>
-      </w:pPr>
-    </w:lvl>
-  </w:abstractNum>
-  <w:abstractNum w:abstractNumId="12">
     <w:nsid w:val="5AC16366"/>
     <w:multiLevelType w:val="hybridMultilevel"/>
     <w:tmpl w:val="2E6AE756"/>
@@ -3934,7 +3836,7 @@
       </w:pPr>
     </w:lvl>
   </w:abstractNum>
-  <w:abstractNum w:abstractNumId="13">
+  <w:abstractNum w:abstractNumId="12">
     <w:nsid w:val="6DA65908"/>
     <w:multiLevelType w:val="hybridMultilevel"/>
     <w:tmpl w:val="AC78E3FC"/>
@@ -3945,95 +3847,6 @@
       <w:lvlJc w:val="left"/>
       <w:pPr>
         <w:ind w:left="360" w:hanging="360"/>
-      </w:pPr>
-      <w:rPr>
-        <w:rFonts w:hint="default"/>
-      </w:rPr>
-    </w:lvl>
-    <w:lvl w:ilvl="1" w:tplc="04090019" w:tentative="1">
-      <w:start w:val="1"/>
-      <w:numFmt w:val="lowerLetter"/>
-      <w:lvlText w:val="%2."/>
-      <w:lvlJc w:val="left"/>
-      <w:pPr>
-        <w:ind w:left="1440" w:hanging="360"/>
-      </w:pPr>
-    </w:lvl>
-    <w:lvl w:ilvl="2" w:tplc="0409001B" w:tentative="1">
-      <w:start w:val="1"/>
-      <w:numFmt w:val="lowerRoman"/>
-      <w:lvlText w:val="%3."/>
-      <w:lvlJc w:val="right"/>
-      <w:pPr>
-        <w:ind w:left="2160" w:hanging="180"/>
-      </w:pPr>
-    </w:lvl>
-    <w:lvl w:ilvl="3" w:tplc="0409000F" w:tentative="1">
-      <w:start w:val="1"/>
-      <w:numFmt w:val="decimal"/>
-      <w:lvlText w:val="%4."/>
-      <w:lvlJc w:val="left"/>
-      <w:pPr>
-        <w:ind w:left="2880" w:hanging="360"/>
-      </w:pPr>
-    </w:lvl>
-    <w:lvl w:ilvl="4" w:tplc="04090019" w:tentative="1">
-      <w:start w:val="1"/>
-      <w:numFmt w:val="lowerLetter"/>
-      <w:lvlText w:val="%5."/>
-      <w:lvlJc w:val="left"/>
-      <w:pPr>
-        <w:ind w:left="3600" w:hanging="360"/>
-      </w:pPr>
-    </w:lvl>
-    <w:lvl w:ilvl="5" w:tplc="0409001B" w:tentative="1">
-      <w:start w:val="1"/>
-      <w:numFmt w:val="lowerRoman"/>
-      <w:lvlText w:val="%6."/>
-      <w:lvlJc w:val="right"/>
-      <w:pPr>
-        <w:ind w:left="4320" w:hanging="180"/>
-      </w:pPr>
-    </w:lvl>
-    <w:lvl w:ilvl="6" w:tplc="0409000F" w:tentative="1">
-      <w:start w:val="1"/>
-      <w:numFmt w:val="decimal"/>
-      <w:lvlText w:val="%7."/>
-      <w:lvlJc w:val="left"/>
-      <w:pPr>
-        <w:ind w:left="5040" w:hanging="360"/>
-      </w:pPr>
-    </w:lvl>
-    <w:lvl w:ilvl="7" w:tplc="04090019" w:tentative="1">
-      <w:start w:val="1"/>
-      <w:numFmt w:val="lowerLetter"/>
-      <w:lvlText w:val="%8."/>
-      <w:lvlJc w:val="left"/>
-      <w:pPr>
-        <w:ind w:left="5760" w:hanging="360"/>
-      </w:pPr>
-    </w:lvl>
-    <w:lvl w:ilvl="8" w:tplc="0409001B" w:tentative="1">
-      <w:start w:val="1"/>
-      <w:numFmt w:val="lowerRoman"/>
-      <w:lvlText w:val="%9."/>
-      <w:lvlJc w:val="right"/>
-      <w:pPr>
-        <w:ind w:left="6480" w:hanging="180"/>
-      </w:pPr>
-    </w:lvl>
-  </w:abstractNum>
-  <w:abstractNum w:abstractNumId="14">
-    <w:nsid w:val="6F0C6702"/>
-    <w:multiLevelType w:val="hybridMultilevel"/>
-    <w:tmpl w:val="E9305760"/>
-    <w:lvl w:ilvl="0" w:tplc="0409000F">
-      <w:start w:val="1"/>
-      <w:numFmt w:val="decimal"/>
-      <w:lvlText w:val="%1."/>
-      <w:lvlJc w:val="left"/>
-      <w:pPr>
-        <w:ind w:left="720" w:hanging="360"/>
       </w:pPr>
       <w:rPr>
         <w:rFonts w:hint="default"/>
@@ -4116,7 +3929,7 @@
     <w:abstractNumId w:val="0"/>
   </w:num>
   <w:num w:numId="2">
-    <w:abstractNumId w:val="12"/>
+    <w:abstractNumId w:val="11"/>
   </w:num>
   <w:num w:numId="3">
     <w:abstractNumId w:val="6"/>
@@ -4137,7 +3950,7 @@
     <w:abstractNumId w:val="2"/>
   </w:num>
   <w:num w:numId="9">
-    <w:abstractNumId w:val="13"/>
+    <w:abstractNumId w:val="12"/>
   </w:num>
   <w:num w:numId="10">
     <w:abstractNumId w:val="10"/>
@@ -4150,12 +3963,6 @@
   </w:num>
   <w:num w:numId="13">
     <w:abstractNumId w:val="1"/>
-  </w:num>
-  <w:num w:numId="14">
-    <w:abstractNumId w:val="11"/>
-  </w:num>
-  <w:num w:numId="15">
-    <w:abstractNumId w:val="14"/>
   </w:num>
 </w:numbering>
 </file>

</xml_diff>